<commit_message>
First draft of MMN + function fixes
</commit_message>
<xml_diff>
--- a/Documents/MMN13.docx
+++ b/Documents/MMN13.docx
@@ -550,13 +550,7 @@
                   <w:rPr>
                     <w:rFonts w:ascii="Cambria Math" w:hAnsi="Cambria Math"/>
                   </w:rPr>
-                  <m:t>n</m:t>
-                </m:r>
-                <m:r>
-                  <w:rPr>
-                    <w:rFonts w:ascii="Cambria Math" w:hAnsi="Cambria Math"/>
-                  </w:rPr>
-                  <m:t>+1</m:t>
+                  <m:t>n+1</m:t>
                 </m:r>
               </m:num>
               <m:den>
@@ -3144,21 +3138,40 @@
       <w:r>
         <w:rPr>
           <w:rFonts w:hint="cs"/>
+          <w:b/>
+          <w:bCs/>
         </w:rPr>
         <w:t>EXTRACT</w:t>
       </w:r>
       <w:r>
+        <w:rPr>
+          <w:b/>
+          <w:bCs/>
+        </w:rPr>
         <w:t>-MAX</w:t>
       </w:r>
       <w:r>
+        <w:rPr>
+          <w:b/>
+          <w:bCs/>
+        </w:rPr>
         <w:t>(A)</w:t>
       </w:r>
       <w:r>
         <w:rPr>
           <w:rFonts w:hint="cs"/>
-          <w:rtl/>
-        </w:rPr>
-        <w:t xml:space="preserve"> על ערימת מקסימום </w:t>
+          <w:b/>
+          <w:bCs/>
+          <w:rtl/>
+        </w:rPr>
+        <w:t xml:space="preserve"> </w:t>
+      </w:r>
+      <w:r>
+        <w:rPr>
+          <w:rFonts w:hint="cs"/>
+          <w:rtl/>
+        </w:rPr>
+        <w:t xml:space="preserve">על ערימת מקסימום </w:t>
       </w:r>
       <w:r>
         <w:t>d</w:t>
@@ -3201,6 +3214,8 @@
       <w:r>
         <w:rPr>
           <w:rFonts w:hint="cs"/>
+          <w:b/>
+          <w:bCs/>
           <w:rtl/>
         </w:rPr>
         <w:t>הסבר על האלגוריתם</w:t>
@@ -3233,7 +3248,14 @@
           <w:rFonts w:hint="cs"/>
           <w:rtl/>
         </w:rPr>
-        <w:t>ש</w:t>
+        <w:t xml:space="preserve">האלגוריתם </w:t>
+      </w:r>
+      <w:r>
+        <w:rPr>
+          <w:rFonts w:hint="cs"/>
+          <w:rtl/>
+        </w:rPr>
+        <w:t>יגדיר את האינדקס של התא עם הערך המקסימלי (במקרה שלנו הערימה היא ערימת מקסימום, ולכן האיבר המקסימלי הוא השורש).</w:t>
       </w:r>
     </w:p>
     <w:p>
@@ -3249,7 +3271,71 @@
           <w:rFonts w:hint="cs"/>
           <w:rtl/>
         </w:rPr>
-        <w:t>סיבוכיות זמן ריצה:</w:t>
+        <w:t xml:space="preserve">האלגוריתם יקרא לשגרה </w:t>
+      </w:r>
+      <w:r>
+        <w:rPr>
+          <w:rFonts w:hint="cs"/>
+        </w:rPr>
+        <w:t>EXTRACT</w:t>
+      </w:r>
+      <w:r>
+        <w:rPr>
+          <w:rFonts w:hint="cs"/>
+          <w:rtl/>
+        </w:rPr>
+        <w:t xml:space="preserve"> עם האינדקס של השורש כפרמטר וישמור את הפלט למשתנה.</w:t>
+      </w:r>
+      <w:r>
+        <w:rPr>
+          <w:rtl/>
+        </w:rPr>
+        <w:br/>
+      </w:r>
+      <w:r>
+        <w:rPr>
+          <w:rFonts w:hint="cs"/>
+          <w:rtl/>
+        </w:rPr>
+        <w:t xml:space="preserve">לבסוף נחזיר את ערך המשתנה עם הפלט של </w:t>
+      </w:r>
+      <w:r>
+        <w:rPr>
+          <w:rFonts w:hint="cs"/>
+        </w:rPr>
+        <w:t>EXTRACT</w:t>
+      </w:r>
+      <w:r>
+        <w:rPr>
+          <w:rFonts w:hint="cs"/>
+          <w:rtl/>
+        </w:rPr>
+        <w:t xml:space="preserve"> על האיבר המקסימלי.</w:t>
+      </w:r>
+    </w:p>
+    <w:p>
+      <w:pPr>
+        <w:pStyle w:val="ListParagraph"/>
+        <w:bidi/>
+        <w:rPr>
+          <w:rtl/>
+        </w:rPr>
+      </w:pPr>
+      <w:r>
+        <w:rPr>
+          <w:rFonts w:hint="cs"/>
+          <w:b/>
+          <w:bCs/>
+          <w:rtl/>
+        </w:rPr>
+        <w:t>סיבוכיות זמן ריצה</w:t>
+      </w:r>
+      <w:r>
+        <w:rPr>
+          <w:rFonts w:hint="cs"/>
+          <w:rtl/>
+        </w:rPr>
+        <w:t>:</w:t>
       </w:r>
       <w:r>
         <w:rPr>
@@ -3269,7 +3355,7 @@
           <w:rFonts w:hint="cs"/>
           <w:rtl/>
         </w:rPr>
-        <w:t xml:space="preserve">האלגוריתם עושה ראשית מספר פעולות בעלות זמן ריצה קבוע (השוואות, הגדרת משתנים, השמת ערכים) שזמן הריצה שלהם הוא בסיבוכיות של </w:t>
+        <w:t xml:space="preserve">האלגוריתם עושה ראשית מספר פעולות בעלות זמן ריצה קבוע (הגדרת משתנים, השמת ערכים) שזמן הריצה שלהם הוא בסיבוכיות של </w:t>
       </w:r>
       <m:oMath>
         <m:r>
@@ -3318,7 +3404,34 @@
           <w:rFonts w:hint="cs"/>
           <w:rtl/>
         </w:rPr>
-        <w:t xml:space="preserve">ולבסוף קורא לשגרה </w:t>
+        <w:t>ולבסוף קורא לשגרה</w:t>
+      </w:r>
+      <w:r>
+        <w:rPr>
+          <w:rFonts w:hint="cs"/>
+          <w:rtl/>
+        </w:rPr>
+        <w:t xml:space="preserve"> </w:t>
+      </w:r>
+      <w:r>
+        <w:rPr>
+          <w:rFonts w:hint="cs"/>
+        </w:rPr>
+        <w:t>EXTRACT</w:t>
+      </w:r>
+      <w:r>
+        <w:rPr>
+          <w:rFonts w:hint="cs"/>
+          <w:rtl/>
+        </w:rPr>
+        <w:t xml:space="preserve"> שבעצמה עושה מספר פעולות בעלות זמן ריצה קבוע ואז קוראת לשגרה</w:t>
+      </w:r>
+      <w:r>
+        <w:rPr>
+          <w:rFonts w:hint="cs"/>
+          <w:rtl/>
+        </w:rPr>
+        <w:t xml:space="preserve"> </w:t>
       </w:r>
       <w:r>
         <w:rPr>
@@ -3413,14 +3526,7 @@
           <w:rFonts w:eastAsiaTheme="minorEastAsia" w:hint="cs"/>
           <w:rtl/>
         </w:rPr>
-        <w:t xml:space="preserve"> </w:t>
-      </w:r>
-      <w:r>
-        <w:rPr>
-          <w:rFonts w:eastAsiaTheme="minorEastAsia" w:hint="cs"/>
-          <w:rtl/>
-        </w:rPr>
-        <w:t xml:space="preserve">(השגרה </w:t>
+        <w:t xml:space="preserve"> (השגרה </w:t>
       </w:r>
       <w:r>
         <w:rPr>
@@ -3447,7 +3553,21 @@
           <w:rFonts w:eastAsiaTheme="minorEastAsia" w:hint="cs"/>
           <w:rtl/>
         </w:rPr>
-        <w:t xml:space="preserve">השורש החדש לאחר ההוצאה) בסיבוכיות של </w:t>
+        <w:t>השורש החדש לאחר ההוצאה</w:t>
+      </w:r>
+      <w:r>
+        <w:rPr>
+          <w:rFonts w:eastAsiaTheme="minorEastAsia" w:hint="cs"/>
+          <w:rtl/>
+        </w:rPr>
+        <w:t xml:space="preserve"> ועד לעלים</w:t>
+      </w:r>
+      <w:r>
+        <w:rPr>
+          <w:rFonts w:eastAsiaTheme="minorEastAsia" w:hint="cs"/>
+          <w:rtl/>
+        </w:rPr>
+        <w:t xml:space="preserve">) בסיבוכיות של </w:t>
       </w:r>
       <m:oMath>
         <m:r>
@@ -3656,10 +3776,16 @@
       <w:r>
         <w:rPr>
           <w:rFonts w:hint="cs"/>
+          <w:b/>
+          <w:bCs/>
         </w:rPr>
         <w:t>INSERT</w:t>
       </w:r>
       <w:r>
+        <w:rPr>
+          <w:b/>
+          <w:bCs/>
+        </w:rPr>
         <w:t>(A, v)</w:t>
       </w:r>
       <w:r>
@@ -3716,9 +3842,18 @@
       <w:r>
         <w:rPr>
           <w:rFonts w:hint="cs"/>
-          <w:rtl/>
-        </w:rPr>
-        <w:t>הסבר על האלגוריתם (ראו פסאודו-קוד בנספח א'):</w:t>
+          <w:b/>
+          <w:bCs/>
+          <w:rtl/>
+        </w:rPr>
+        <w:t>הסבר על האלגוריתם</w:t>
+      </w:r>
+      <w:r>
+        <w:rPr>
+          <w:rFonts w:hint="cs"/>
+          <w:rtl/>
+        </w:rPr>
+        <w:t xml:space="preserve"> (ראו פסאודו-קוד בנספח א'):</w:t>
       </w:r>
     </w:p>
     <w:p>
@@ -3734,7 +3869,49 @@
           <w:rFonts w:hint="cs"/>
           <w:rtl/>
         </w:rPr>
-        <w:t>ש</w:t>
+        <w:t>האלגוריתם יכין את הערימה לקבלת איבר חדש על ידי הגדלת המשתנה של גודל הערימה ב-1, בכך נוצר "תא אחרון" חדש במערך המייצג.</w:t>
+      </w:r>
+      <w:r>
+        <w:rPr>
+          <w:rtl/>
+        </w:rPr>
+        <w:br/>
+      </w:r>
+      <w:r>
+        <w:rPr>
+          <w:rFonts w:hint="cs"/>
+          <w:rtl/>
+        </w:rPr>
+        <w:t>לאחר מכן, נגדיר את ערכו של של התא האחרון החדש הזה לערך שקיבלנו כקלט לשגרה.</w:t>
+      </w:r>
+      <w:r>
+        <w:rPr>
+          <w:rtl/>
+        </w:rPr>
+        <w:br/>
+      </w:r>
+      <w:r>
+        <w:rPr>
+          <w:rFonts w:hint="cs"/>
+          <w:rtl/>
+        </w:rPr>
+        <w:t xml:space="preserve">לבסוף, נקרא לשגרה </w:t>
+      </w:r>
+      <w:r>
+        <w:rPr>
+          <w:rFonts w:hint="cs"/>
+        </w:rPr>
+        <w:t>INCREASE</w:t>
+      </w:r>
+      <w:r>
+        <w:t>-KEY</w:t>
+      </w:r>
+      <w:r>
+        <w:rPr>
+          <w:rFonts w:hint="cs"/>
+          <w:rtl/>
+        </w:rPr>
+        <w:t xml:space="preserve"> על מנת לפעפע את האיבר החדש למקומו הנכון.</w:t>
       </w:r>
     </w:p>
     <w:p>
@@ -3748,9 +3925,18 @@
       <w:r>
         <w:rPr>
           <w:rFonts w:hint="cs"/>
-          <w:rtl/>
-        </w:rPr>
-        <w:t xml:space="preserve">סיבוכיות זמן ריצה: </w:t>
+          <w:b/>
+          <w:bCs/>
+          <w:rtl/>
+        </w:rPr>
+        <w:t>סיבוכיות זמן ריצה</w:t>
+      </w:r>
+      <w:r>
+        <w:rPr>
+          <w:rFonts w:hint="cs"/>
+          <w:rtl/>
+        </w:rPr>
+        <w:t xml:space="preserve">: </w:t>
       </w:r>
     </w:p>
     <w:p>
@@ -4155,6 +4341,11 @@
       </w:r>
     </w:p>
     <w:p>
+      <w:r>
+        <w:br w:type="page"/>
+      </w:r>
+    </w:p>
+    <w:p>
       <w:pPr>
         <w:pStyle w:val="ListParagraph"/>
         <w:numPr>
@@ -4168,34 +4359,62 @@
           <w:rFonts w:hint="cs"/>
           <w:rtl/>
         </w:rPr>
+        <w:lastRenderedPageBreak/>
         <w:t xml:space="preserve">בפתרון מימשנו את פעולה </w:t>
       </w:r>
       <w:r>
         <w:rPr>
           <w:rFonts w:hint="cs"/>
+          <w:b/>
+          <w:bCs/>
         </w:rPr>
         <w:t>INCREASE</w:t>
       </w:r>
       <w:r>
+        <w:rPr>
+          <w:b/>
+          <w:bCs/>
+        </w:rPr>
         <w:t>-KEY</w:t>
       </w:r>
       <w:r>
+        <w:rPr>
+          <w:b/>
+          <w:bCs/>
+        </w:rPr>
         <w:t>(</w:t>
       </w:r>
       <w:proofErr w:type="spellStart"/>
       <w:r>
+        <w:rPr>
+          <w:b/>
+          <w:bCs/>
+        </w:rPr>
         <w:t>A,i,k</w:t>
       </w:r>
       <w:proofErr w:type="spellEnd"/>
       <w:r>
+        <w:rPr>
+          <w:b/>
+          <w:bCs/>
+        </w:rPr>
         <w:t>)</w:t>
       </w:r>
       <w:r>
         <w:rPr>
           <w:rFonts w:hint="cs"/>
-          <w:rtl/>
-        </w:rPr>
-        <w:t xml:space="preserve"> על ערימת מקסימום </w:t>
+          <w:b/>
+          <w:bCs/>
+          <w:rtl/>
+        </w:rPr>
+        <w:t xml:space="preserve"> </w:t>
+      </w:r>
+      <w:r>
+        <w:rPr>
+          <w:rFonts w:hint="cs"/>
+          <w:rtl/>
+        </w:rPr>
+        <w:t xml:space="preserve">על ערימת מקסימום </w:t>
       </w:r>
       <w:r>
         <w:t>d</w:t>
@@ -4258,9 +4477,18 @@
       <w:r>
         <w:rPr>
           <w:rFonts w:hint="cs"/>
-          <w:rtl/>
-        </w:rPr>
-        <w:t>הסבר על האלגוריתם (ראו פסאודו-קוד בנספח א'):</w:t>
+          <w:b/>
+          <w:bCs/>
+          <w:rtl/>
+        </w:rPr>
+        <w:t>הסבר על האלגוריתם</w:t>
+      </w:r>
+      <w:r>
+        <w:rPr>
+          <w:rFonts w:hint="cs"/>
+          <w:rtl/>
+        </w:rPr>
+        <w:t xml:space="preserve"> (ראו פסאודו-קוד בנספח א'):</w:t>
       </w:r>
     </w:p>
     <w:p>
@@ -4268,6 +4496,7 @@
         <w:pStyle w:val="ListParagraph"/>
         <w:bidi/>
         <w:rPr>
+          <w:rFonts w:hint="cs"/>
           <w:rtl/>
         </w:rPr>
       </w:pPr>
@@ -4276,7 +4505,183 @@
           <w:rFonts w:hint="cs"/>
           <w:rtl/>
         </w:rPr>
-        <w:t>ש</w:t>
+        <w:t xml:space="preserve">האלגוריתם תחילה בודק מקרי קצה </w:t>
+      </w:r>
+      <w:r>
+        <w:rPr>
+          <w:rtl/>
+        </w:rPr>
+        <w:t>–</w:t>
+      </w:r>
+      <w:r>
+        <w:rPr>
+          <w:rFonts w:hint="cs"/>
+          <w:rtl/>
+        </w:rPr>
+        <w:t xml:space="preserve"> </w:t>
+      </w:r>
+      <w:r>
+        <w:rPr>
+          <w:rtl/>
+        </w:rPr>
+        <w:br/>
+      </w:r>
+      <w:r>
+        <w:rPr>
+          <w:rFonts w:hint="cs"/>
+          <w:rtl/>
+        </w:rPr>
+        <w:t xml:space="preserve">אם </w:t>
+      </w:r>
+      <w:r>
+        <w:rPr>
+          <w:rFonts w:hint="cs"/>
+          <w:rtl/>
+        </w:rPr>
+        <w:t>האינדקס שמנסים להגדיל</w:t>
+      </w:r>
+      <w:r>
+        <w:rPr>
+          <w:rFonts w:hint="cs"/>
+          <w:rtl/>
+        </w:rPr>
+        <w:t xml:space="preserve"> גדול מגודל הערימה, הרי זהו מצב של </w:t>
+      </w:r>
+      <w:r>
+        <w:t>overflow</w:t>
+      </w:r>
+      <w:r>
+        <w:rPr>
+          <w:rFonts w:hint="cs"/>
+          <w:rtl/>
+        </w:rPr>
+        <w:t xml:space="preserve"> ולכן נתריע על שגיאה; אם האינדקס לא תקין או שהערימה ריקה, אין אפשרות לעשות</w:t>
+      </w:r>
+      <w:r>
+        <w:rPr>
+          <w:rFonts w:hint="cs"/>
+          <w:rtl/>
+        </w:rPr>
+        <w:t xml:space="preserve"> הגדלת איבר</w:t>
+      </w:r>
+      <w:r>
+        <w:rPr>
+          <w:rFonts w:hint="cs"/>
+          <w:rtl/>
+        </w:rPr>
+        <w:t>, ולכן נתריע על שגיאה;</w:t>
+      </w:r>
+      <w:r>
+        <w:rPr>
+          <w:rtl/>
+        </w:rPr>
+        <w:br/>
+      </w:r>
+      <w:r>
+        <w:rPr>
+          <w:rFonts w:hint="cs"/>
+          <w:rtl/>
+        </w:rPr>
+        <w:t xml:space="preserve">אם </w:t>
+      </w:r>
+      <w:r>
+        <w:rPr>
+          <w:rFonts w:hint="cs"/>
+          <w:rtl/>
+        </w:rPr>
+        <w:t xml:space="preserve">הערך באינדקס שאותו מנסים להגדיל גדול מהערך החדש </w:t>
+      </w:r>
+      <w:r>
+        <w:rPr>
+          <w:rtl/>
+        </w:rPr>
+        <w:t>–</w:t>
+      </w:r>
+      <w:r>
+        <w:rPr>
+          <w:rFonts w:hint="cs"/>
+          <w:rtl/>
+        </w:rPr>
+        <w:t xml:space="preserve"> זהו מקרה ריק ולכן נסיים את השגרה</w:t>
+      </w:r>
+      <w:r>
+        <w:rPr>
+          <w:rFonts w:hint="cs"/>
+          <w:rtl/>
+        </w:rPr>
+        <w:t>.</w:t>
+      </w:r>
+      <w:r>
+        <w:rPr>
+          <w:rtl/>
+        </w:rPr>
+        <w:br/>
+      </w:r>
+      <w:r>
+        <w:rPr>
+          <w:rFonts w:hint="cs"/>
+          <w:rtl/>
+        </w:rPr>
+        <w:t xml:space="preserve">אם הכל כשורה </w:t>
+      </w:r>
+      <w:r>
+        <w:rPr>
+          <w:rtl/>
+        </w:rPr>
+        <w:t>–</w:t>
+      </w:r>
+      <w:r>
+        <w:rPr>
+          <w:rFonts w:hint="cs"/>
+          <w:rtl/>
+        </w:rPr>
+        <w:t xml:space="preserve"> </w:t>
+      </w:r>
+      <w:r>
+        <w:rPr>
+          <w:rtl/>
+        </w:rPr>
+        <w:br/>
+      </w:r>
+      <w:r>
+        <w:rPr>
+          <w:rFonts w:hint="cs"/>
+          <w:rtl/>
+        </w:rPr>
+        <w:t>כל עוד לא הגענו לאינדקס השורש (כלומר, העץ מסודר והגענו לתנאי העצירה), נבצע בלולאה</w:t>
+      </w:r>
+      <w:r>
+        <w:rPr>
+          <w:rFonts w:hint="cs"/>
+          <w:rtl/>
+        </w:rPr>
+        <w:t>:</w:t>
+      </w:r>
+      <w:r>
+        <w:rPr>
+          <w:rtl/>
+        </w:rPr>
+        <w:br/>
+      </w:r>
+      <w:r>
+        <w:rPr>
+          <w:rFonts w:hint="cs"/>
+          <w:rtl/>
+        </w:rPr>
+        <w:t>ניצור משתנה חדש עם ערך האינדקס של האבא של האינדקס הנוכחי, ונשווה בין הערכים שלהם.</w:t>
+      </w:r>
+      <w:r>
+        <w:rPr>
+          <w:rtl/>
+        </w:rPr>
+        <w:br/>
+      </w:r>
+      <w:r>
+        <w:rPr>
+          <w:rFonts w:hint="cs"/>
+          <w:rtl/>
+        </w:rPr>
+        <w:t>אם הבן יותר גדול מהאבא- ערימת המקסימום נשברה ולכן נעביר את הבן מעל לאבא, נגדיר את האינדקס הנוכחי להיות האינדקס של האבא ונמשיך בלולאה.</w:t>
       </w:r>
     </w:p>
     <w:p>
@@ -4292,7 +4697,42 @@
           <w:rFonts w:hint="cs"/>
           <w:rtl/>
         </w:rPr>
-        <w:t xml:space="preserve">סיבוכיות זמן ריצה: </w:t>
+        <w:t xml:space="preserve">אחרת </w:t>
+      </w:r>
+      <w:r>
+        <w:rPr>
+          <w:rtl/>
+        </w:rPr>
+        <w:t>–</w:t>
+      </w:r>
+      <w:r>
+        <w:rPr>
+          <w:rFonts w:hint="cs"/>
+          <w:rtl/>
+        </w:rPr>
+        <w:t xml:space="preserve"> הערימה מסודרת כראוי ונוכל להפסיק בריצה.</w:t>
+      </w:r>
+      <w:r>
+        <w:rPr>
+          <w:rtl/>
+        </w:rPr>
+        <w:br/>
+      </w:r>
+      <w:r>
+        <w:rPr>
+          <w:rFonts w:hint="cs"/>
+          <w:b/>
+          <w:bCs/>
+          <w:rtl/>
+        </w:rPr>
+        <w:t>סיבוכיות זמן ריצה</w:t>
+      </w:r>
+      <w:r>
+        <w:rPr>
+          <w:rFonts w:hint="cs"/>
+          <w:rtl/>
+        </w:rPr>
+        <w:t xml:space="preserve">: </w:t>
       </w:r>
     </w:p>
     <w:p>
@@ -4654,17 +5094,33 @@
         <w:t xml:space="preserve">בפתרון מימשנו את פעולה </w:t>
       </w:r>
       <w:r>
+        <w:rPr>
+          <w:b/>
+          <w:bCs/>
+        </w:rPr>
         <w:t>EXTRACT</w:t>
       </w:r>
       <w:r>
+        <w:rPr>
+          <w:b/>
+          <w:bCs/>
+        </w:rPr>
         <w:t>(</w:t>
       </w:r>
       <w:proofErr w:type="spellStart"/>
       <w:r>
+        <w:rPr>
+          <w:b/>
+          <w:bCs/>
+        </w:rPr>
         <w:t>A,i</w:t>
       </w:r>
       <w:proofErr w:type="spellEnd"/>
       <w:r>
+        <w:rPr>
+          <w:b/>
+          <w:bCs/>
+        </w:rPr>
         <w:t>)</w:t>
       </w:r>
       <w:r>
@@ -4721,9 +5177,18 @@
       <w:r>
         <w:rPr>
           <w:rFonts w:hint="cs"/>
-          <w:rtl/>
-        </w:rPr>
-        <w:t>הסבר על האלגוריתם (ראו פסאודו-קוד בנספח א'):</w:t>
+          <w:b/>
+          <w:bCs/>
+          <w:rtl/>
+        </w:rPr>
+        <w:t>הסבר על האלגוריתם</w:t>
+      </w:r>
+      <w:r>
+        <w:rPr>
+          <w:rFonts w:hint="cs"/>
+          <w:rtl/>
+        </w:rPr>
+        <w:t xml:space="preserve"> (ראו פסאודו-קוד בנספח א'):</w:t>
       </w:r>
     </w:p>
     <w:p>
@@ -4739,7 +5204,234 @@
           <w:rFonts w:hint="cs"/>
           <w:rtl/>
         </w:rPr>
-        <w:t>ש</w:t>
+        <w:t xml:space="preserve">האלגוריתם תחילה בודק מקרי קצה </w:t>
+      </w:r>
+      <w:r>
+        <w:rPr>
+          <w:rtl/>
+        </w:rPr>
+        <w:t>–</w:t>
+      </w:r>
+      <w:r>
+        <w:rPr>
+          <w:rFonts w:hint="cs"/>
+          <w:rtl/>
+        </w:rPr>
+        <w:t xml:space="preserve"> </w:t>
+      </w:r>
+      <w:r>
+        <w:rPr>
+          <w:rtl/>
+        </w:rPr>
+        <w:br/>
+      </w:r>
+      <w:r>
+        <w:rPr>
+          <w:rFonts w:hint="cs"/>
+          <w:rtl/>
+        </w:rPr>
+        <w:t xml:space="preserve">אם </w:t>
+      </w:r>
+      <w:r>
+        <w:rPr>
+          <w:rFonts w:hint="cs"/>
+          <w:rtl/>
+        </w:rPr>
+        <w:t xml:space="preserve">האינדקס שמנסים להוציא גדול מגודל הערימה, הרי זהו מצב של </w:t>
+      </w:r>
+      <w:r>
+        <w:t>overflow</w:t>
+      </w:r>
+      <w:r>
+        <w:rPr>
+          <w:rFonts w:hint="cs"/>
+          <w:rtl/>
+        </w:rPr>
+        <w:t xml:space="preserve"> ולכן נתריע על שגיאה; אם האינדקס לא תקין או שהערימה ריקה</w:t>
+      </w:r>
+      <w:r>
+        <w:rPr>
+          <w:rFonts w:hint="cs"/>
+          <w:rtl/>
+        </w:rPr>
+        <w:t>, אין אפשרות לעשות הוצאת איבר, ולכן נתריע על שגיאה;</w:t>
+      </w:r>
+      <w:r>
+        <w:rPr>
+          <w:rtl/>
+        </w:rPr>
+        <w:br/>
+      </w:r>
+      <w:r>
+        <w:rPr>
+          <w:rFonts w:hint="cs"/>
+          <w:rtl/>
+        </w:rPr>
+        <w:t xml:space="preserve">אם בערימה יש רק איבר אחד, הרי הוא בהכרח </w:t>
+      </w:r>
+      <w:r>
+        <w:rPr>
+          <w:rFonts w:hint="cs"/>
+          <w:rtl/>
+        </w:rPr>
+        <w:t>האיבר שמנסים להוציא (אחרת היינו מקבלים שגיאה קודם)</w:t>
+      </w:r>
+      <w:r>
+        <w:rPr>
+          <w:rFonts w:hint="cs"/>
+          <w:rtl/>
+        </w:rPr>
+        <w:t>, ולכן נוציא אותו ונחסוך פעולות מיותרות נוספות.</w:t>
+      </w:r>
+      <w:r>
+        <w:rPr>
+          <w:rtl/>
+        </w:rPr>
+        <w:br/>
+      </w:r>
+      <w:r>
+        <w:rPr>
+          <w:rFonts w:hint="cs"/>
+          <w:rtl/>
+        </w:rPr>
+        <w:t xml:space="preserve">אם הכל כשורה </w:t>
+      </w:r>
+      <w:r>
+        <w:rPr>
+          <w:rtl/>
+        </w:rPr>
+        <w:t>–</w:t>
+      </w:r>
+      <w:r>
+        <w:rPr>
+          <w:rFonts w:hint="cs"/>
+          <w:rtl/>
+        </w:rPr>
+        <w:t xml:space="preserve"> </w:t>
+      </w:r>
+      <w:r>
+        <w:rPr>
+          <w:rtl/>
+        </w:rPr>
+        <w:br/>
+      </w:r>
+      <w:r>
+        <w:rPr>
+          <w:rFonts w:hint="cs"/>
+          <w:rtl/>
+        </w:rPr>
+        <w:t xml:space="preserve">האלגוריתם </w:t>
+      </w:r>
+      <w:r>
+        <w:rPr>
+          <w:rFonts w:hint="cs"/>
+          <w:rtl/>
+        </w:rPr>
+        <w:t>יחליף בין האיבר שאנו מנסים להוציא</w:t>
+      </w:r>
+      <w:r>
+        <w:rPr>
+          <w:rFonts w:hint="cs"/>
+          <w:rtl/>
+        </w:rPr>
+        <w:t xml:space="preserve"> לבין האיבר האחרון בערימה (כדי שיהיה יותר נוח להוציא אותו), ויקרא לשגרת-עזר שמוציאה את האיבר האחרון מהערימה (בודקת את ערכו ואז מקטינה את המשתנה של גודל הערימה ב-1). את ערך האיבר שהוצא נשמור במשתנה חדש. מאחר ו</w:t>
+      </w:r>
+      <w:r>
+        <w:rPr>
+          <w:rFonts w:eastAsiaTheme="minorEastAsia" w:hint="cs"/>
+          <w:rtl/>
+        </w:rPr>
+        <w:t xml:space="preserve">העברנו את ערך העלה האחרון </w:t>
+      </w:r>
+      <w:r>
+        <w:rPr>
+          <w:rFonts w:eastAsiaTheme="minorEastAsia" w:hint="cs"/>
+          <w:rtl/>
+        </w:rPr>
+        <w:t>לאיבר כלשהו</w:t>
+      </w:r>
+      <w:r>
+        <w:rPr>
+          <w:rFonts w:eastAsiaTheme="minorEastAsia" w:hint="cs"/>
+          <w:rtl/>
+        </w:rPr>
+        <w:t xml:space="preserve">, כלומר </w:t>
+      </w:r>
+      <w:r>
+        <w:rPr>
+          <w:rFonts w:eastAsiaTheme="minorEastAsia" w:hint="cs"/>
+          <w:rtl/>
+        </w:rPr>
+        <w:t xml:space="preserve">ככל הנראה </w:t>
+      </w:r>
+      <w:r>
+        <w:rPr>
+          <w:rFonts w:eastAsiaTheme="minorEastAsia" w:hint="cs"/>
+          <w:rtl/>
+        </w:rPr>
+        <w:t>שברנו את ערימת המקסימום</w:t>
+      </w:r>
+      <w:r>
+        <w:rPr>
+          <w:rFonts w:hint="cs"/>
+          <w:rtl/>
+        </w:rPr>
+        <w:t xml:space="preserve"> - נקרא לשגרה </w:t>
+      </w:r>
+      <w:r>
+        <w:rPr>
+          <w:rFonts w:eastAsiaTheme="minorEastAsia"/>
+        </w:rPr>
+        <w:t>MAX-HEAPIFY</w:t>
+      </w:r>
+      <w:r>
+        <w:rPr>
+          <w:rFonts w:eastAsiaTheme="minorEastAsia" w:hint="cs"/>
+          <w:rtl/>
+        </w:rPr>
+        <w:t xml:space="preserve"> עם האינדקס של </w:t>
+      </w:r>
+      <w:r>
+        <w:rPr>
+          <w:rFonts w:eastAsiaTheme="minorEastAsia" w:hint="cs"/>
+          <w:rtl/>
+        </w:rPr>
+        <w:t xml:space="preserve">האיבר הנשלף </w:t>
+      </w:r>
+      <w:r>
+        <w:rPr>
+          <w:rFonts w:eastAsiaTheme="minorEastAsia" w:hint="cs"/>
+          <w:rtl/>
+        </w:rPr>
+        <w:t xml:space="preserve">כפרמטר על מנת לסדר את </w:t>
+      </w:r>
+      <w:r>
+        <w:rPr>
+          <w:rFonts w:eastAsiaTheme="minorEastAsia" w:hint="cs"/>
+          <w:rtl/>
+        </w:rPr>
+        <w:t xml:space="preserve">תת </w:t>
+      </w:r>
+      <w:r>
+        <w:rPr>
+          <w:rFonts w:eastAsiaTheme="minorEastAsia" w:hint="cs"/>
+          <w:rtl/>
+        </w:rPr>
+        <w:t>העץ</w:t>
+      </w:r>
+      <w:r>
+        <w:rPr>
+          <w:rFonts w:eastAsiaTheme="minorEastAsia" w:hint="cs"/>
+          <w:rtl/>
+        </w:rPr>
+        <w:t xml:space="preserve"> שלו</w:t>
+      </w:r>
+      <w:r>
+        <w:rPr>
+          <w:rFonts w:eastAsiaTheme="minorEastAsia" w:hint="cs"/>
+          <w:rtl/>
+        </w:rPr>
+        <w:t xml:space="preserve"> לערימת מקסימום. לבסוף נחזיר את המשתנה עם הערך שהוצא.</w:t>
       </w:r>
     </w:p>
     <w:p>
@@ -4753,9 +5445,18 @@
       <w:r>
         <w:rPr>
           <w:rFonts w:hint="cs"/>
-          <w:rtl/>
-        </w:rPr>
-        <w:t xml:space="preserve">סיבוכיות זמן ריצה: </w:t>
+          <w:b/>
+          <w:bCs/>
+          <w:rtl/>
+        </w:rPr>
+        <w:t>סיבוכיות זמן ריצה</w:t>
+      </w:r>
+      <w:r>
+        <w:rPr>
+          <w:rFonts w:hint="cs"/>
+          <w:rtl/>
+        </w:rPr>
+        <w:t xml:space="preserve">: </w:t>
       </w:r>
     </w:p>
     <w:p>
@@ -4856,14 +5557,7 @@
           <w:rFonts w:eastAsiaTheme="minorEastAsia" w:hint="cs"/>
           <w:rtl/>
         </w:rPr>
-        <w:t>במקרה הכי גרוע (מחיקת השורש)</w:t>
-      </w:r>
-      <w:r>
-        <w:rPr>
-          <w:rFonts w:eastAsiaTheme="minorEastAsia" w:hint="cs"/>
-          <w:rtl/>
-        </w:rPr>
-        <w:t>,</w:t>
+        <w:t>במקרה הכי גרוע (מחיקת השורש),</w:t>
       </w:r>
       <w:r>
         <w:rPr>
@@ -5243,6 +5937,8 @@
         <w:rPr>
           <w:b/>
           <w:bCs/>
+          <w:sz w:val="28"/>
+          <w:szCs w:val="28"/>
           <w:u w:val="single"/>
           <w:rtl/>
         </w:rPr>
@@ -5252,6 +5948,8 @@
           <w:rFonts w:hint="cs"/>
           <w:b/>
           <w:bCs/>
+          <w:sz w:val="28"/>
+          <w:szCs w:val="28"/>
           <w:u w:val="single"/>
           <w:rtl/>
         </w:rPr>
@@ -5262,6 +5960,8 @@
         <w:rPr>
           <w:b/>
           <w:bCs/>
+          <w:sz w:val="28"/>
+          <w:szCs w:val="28"/>
           <w:u w:val="single"/>
           <w:rtl/>
         </w:rPr>
@@ -5272,6 +5972,8 @@
           <w:rFonts w:hint="cs"/>
           <w:b/>
           <w:bCs/>
+          <w:sz w:val="28"/>
+          <w:szCs w:val="28"/>
           <w:u w:val="single"/>
           <w:rtl/>
         </w:rPr>
@@ -5283,7 +5985,7 @@
         <w:tblStyle w:val="TableGrid"/>
         <w:bidiVisual/>
         <w:tblW w:w="11624" w:type="dxa"/>
-        <w:tblInd w:w="-998" w:type="dxa"/>
+        <w:tblInd w:w="-1140" w:type="dxa"/>
         <w:tblLook w:val="04A0" w:firstRow="1" w:lastRow="0" w:firstColumn="1" w:lastColumn="0" w:noHBand="0" w:noVBand="1"/>
       </w:tblPr>
       <w:tblGrid>
@@ -5300,13 +6002,18 @@
           <w:p>
             <w:pPr>
               <w:bidi/>
-              <w:rPr>
+              <w:jc w:val="center"/>
+              <w:rPr>
+                <w:b/>
+                <w:bCs/>
                 <w:rtl/>
               </w:rPr>
             </w:pPr>
             <w:r>
               <w:rPr>
                 <w:rFonts w:hint="cs"/>
+                <w:b/>
+                <w:bCs/>
                 <w:rtl/>
               </w:rPr>
               <w:t>השגרה</w:t>
@@ -5320,23 +6027,21 @@
           <w:p>
             <w:pPr>
               <w:bidi/>
-              <w:rPr>
+              <w:jc w:val="center"/>
+              <w:rPr>
+                <w:b/>
+                <w:bCs/>
                 <w:rtl/>
               </w:rPr>
             </w:pPr>
             <w:r>
               <w:rPr>
                 <w:rFonts w:hint="cs"/>
+                <w:b/>
+                <w:bCs/>
                 <w:rtl/>
               </w:rPr>
-              <w:t>סיבוכיות</w:t>
-            </w:r>
-            <w:r>
-              <w:rPr>
-                <w:rFonts w:hint="cs"/>
-                <w:rtl/>
-              </w:rPr>
-              <w:t xml:space="preserve"> זמן ריצה</w:t>
+              <w:t>סיבוכיות זמן ריצה</w:t>
             </w:r>
           </w:p>
         </w:tc>
@@ -5347,13 +6052,18 @@
           <w:p>
             <w:pPr>
               <w:bidi/>
-              <w:rPr>
+              <w:jc w:val="center"/>
+              <w:rPr>
+                <w:b/>
+                <w:bCs/>
                 <w:rtl/>
               </w:rPr>
             </w:pPr>
             <w:r>
               <w:rPr>
                 <w:rFonts w:hint="cs"/>
+                <w:b/>
+                <w:bCs/>
                 <w:rtl/>
               </w:rPr>
               <w:t>המימוש</w:t>
@@ -5367,13 +6077,18 @@
           <w:p>
             <w:pPr>
               <w:bidi/>
-              <w:rPr>
+              <w:jc w:val="center"/>
+              <w:rPr>
+                <w:b/>
+                <w:bCs/>
                 <w:rtl/>
               </w:rPr>
             </w:pPr>
             <w:r>
               <w:rPr>
                 <w:rFonts w:hint="cs"/>
+                <w:b/>
+                <w:bCs/>
                 <w:rtl/>
               </w:rPr>
               <w:t>הערות</w:t>
@@ -5389,12 +6104,17 @@
           <w:p>
             <w:pPr>
               <w:bidi/>
-              <w:rPr>
+              <w:jc w:val="right"/>
+              <w:rPr>
+                <w:rFonts w:hint="cs"/>
                 <w:rtl/>
               </w:rPr>
             </w:pPr>
             <w:r>
-              <w:t>BUILD-MAX-HEAP</w:t>
+              <w:rPr>
+                <w:rFonts w:hint="cs"/>
+              </w:rPr>
+              <w:t>SWAP</w:t>
             </w:r>
           </w:p>
         </w:tc>
@@ -5406,145 +6126,22 @@
             <w:pPr>
               <w:rPr>
                 <w:rFonts w:eastAsiaTheme="minorEastAsia"/>
+                <w:rtl/>
               </w:rPr>
             </w:pPr>
             <m:oMathPara>
+              <m:oMathParaPr>
+                <m:jc m:val="left"/>
+              </m:oMathParaPr>
               <m:oMath>
-                <m:d>
-                  <m:dPr>
-                    <m:ctrlPr>
-                      <w:rPr>
-                        <w:rFonts w:ascii="Cambria Math" w:hAnsi="Cambria Math"/>
-                        <w:i/>
-                      </w:rPr>
-                    </m:ctrlPr>
-                  </m:dPr>
-                  <m:e>
-                    <m:d>
-                      <m:dPr>
-                        <m:begChr m:val="⌊"/>
-                        <m:endChr m:val="⌋"/>
-                        <m:ctrlPr>
-                          <w:rPr>
-                            <w:rFonts w:ascii="Cambria Math" w:hAnsi="Cambria Math"/>
-                            <w:i/>
-                          </w:rPr>
-                        </m:ctrlPr>
-                      </m:dPr>
-                      <m:e>
-                        <m:r>
-                          <w:rPr>
-                            <w:rFonts w:ascii="Cambria Math" w:hAnsi="Cambria Math"/>
-                          </w:rPr>
-                          <m:t>(</m:t>
-                        </m:r>
-                        <m:r>
-                          <w:rPr>
-                            <w:rFonts w:ascii="Cambria Math" w:hAnsi="Cambria Math"/>
-                          </w:rPr>
-                          <m:t>n</m:t>
-                        </m:r>
-                        <m:r>
-                          <w:rPr>
-                            <w:rFonts w:ascii="Cambria Math" w:hAnsi="Cambria Math"/>
-                          </w:rPr>
-                          <m:t>+1)/d</m:t>
-                        </m:r>
-                        <m:r>
-                          <w:rPr>
-                            <w:rFonts w:ascii="Cambria Math" w:hAnsi="Cambria Math"/>
-                          </w:rPr>
-                          <m:t xml:space="preserve"> </m:t>
-                        </m:r>
-                      </m:e>
-                    </m:d>
-                    <m:r>
-                      <w:rPr>
-                        <w:rFonts w:ascii="Cambria Math" w:hAnsi="Cambria Math"/>
-                      </w:rPr>
-                      <m:t>*</m:t>
-                    </m:r>
-                    <m:func>
-                      <m:funcPr>
-                        <m:ctrlPr>
-                          <w:rPr>
-                            <w:rFonts w:ascii="Cambria Math" w:hAnsi="Cambria Math"/>
-                          </w:rPr>
-                        </m:ctrlPr>
-                      </m:funcPr>
-                      <m:fName>
-                        <m:sSub>
-                          <m:sSubPr>
-                            <m:ctrlPr>
-                              <w:rPr>
-                                <w:rFonts w:ascii="Cambria Math" w:hAnsi="Cambria Math"/>
-                              </w:rPr>
-                            </m:ctrlPr>
-                          </m:sSubPr>
-                          <m:e>
-                            <m:r>
-                              <m:rPr>
-                                <m:sty m:val="p"/>
-                              </m:rPr>
-                              <w:rPr>
-                                <w:rFonts w:ascii="Cambria Math" w:hAnsi="Cambria Math"/>
-                              </w:rPr>
-                              <m:t>log</m:t>
-                            </m:r>
-                          </m:e>
-                          <m:sub>
-                            <m:r>
-                              <m:rPr>
-                                <m:sty m:val="p"/>
-                              </m:rPr>
-                              <w:rPr>
-                                <w:rFonts w:ascii="Cambria Math" w:hAnsi="Cambria Math"/>
-                              </w:rPr>
-                              <m:t>d</m:t>
-                            </m:r>
-                          </m:sub>
-                        </m:sSub>
-                        <m:ctrlPr>
-                          <w:rPr>
-                            <w:rFonts w:ascii="Cambria Math" w:hAnsi="Cambria Math"/>
-                            <w:i/>
-                          </w:rPr>
-                        </m:ctrlPr>
-                      </m:fName>
-                      <m:e>
-                        <m:d>
-                          <m:dPr>
-                            <m:ctrlPr>
-                              <w:rPr>
-                                <w:rFonts w:ascii="Cambria Math" w:hAnsi="Cambria Math"/>
-                                <w:i/>
-                              </w:rPr>
-                            </m:ctrlPr>
-                          </m:dPr>
-                          <m:e>
-                            <m:r>
-                              <w:rPr>
-                                <w:rFonts w:ascii="Cambria Math" w:hAnsi="Cambria Math"/>
-                              </w:rPr>
-                              <m:t>n</m:t>
-                            </m:r>
-                          </m:e>
-                        </m:d>
-                      </m:e>
-                    </m:func>
-                  </m:e>
-                </m:d>
                 <m:r>
+                  <m:rPr>
+                    <m:sty m:val="p"/>
+                  </m:rPr>
                   <w:rPr>
                     <w:rFonts w:ascii="Cambria Math" w:hAnsi="Cambria Math"/>
                   </w:rPr>
-                  <m:t>=</m:t>
-                </m:r>
-                <m:r>
-                  <w:rPr>
-                    <w:rFonts w:ascii="Cambria Math" w:hAnsi="Cambria Math"/>
-                  </w:rPr>
-                  <m:t>O</m:t>
+                  <m:t>Θ</m:t>
                 </m:r>
                 <m:d>
                   <m:dPr>
@@ -5556,75 +6153,29 @@
                     </m:ctrlPr>
                   </m:dPr>
                   <m:e>
-                    <m:func>
-                      <m:funcPr>
-                        <m:ctrlPr>
-                          <w:rPr>
-                            <w:rFonts w:ascii="Cambria Math" w:hAnsi="Cambria Math"/>
-                          </w:rPr>
-                        </m:ctrlPr>
-                      </m:funcPr>
-                      <m:fName>
-                        <m:r>
-                          <w:rPr>
-                            <w:rFonts w:ascii="Cambria Math" w:hAnsi="Cambria Math"/>
-                          </w:rPr>
-                          <m:t>n*lg</m:t>
-                        </m:r>
-                        <m:ctrlPr>
-                          <w:rPr>
-                            <w:rFonts w:ascii="Cambria Math" w:hAnsi="Cambria Math"/>
-                            <w:i/>
-                          </w:rPr>
-                        </m:ctrlPr>
-                      </m:fName>
-                      <m:e>
-                        <m:d>
-                          <m:dPr>
-                            <m:ctrlPr>
-                              <w:rPr>
-                                <w:rFonts w:ascii="Cambria Math" w:hAnsi="Cambria Math"/>
-                                <w:i/>
-                              </w:rPr>
-                            </m:ctrlPr>
-                          </m:dPr>
-                          <m:e>
-                            <m:r>
-                              <w:rPr>
-                                <w:rFonts w:ascii="Cambria Math" w:hAnsi="Cambria Math"/>
-                              </w:rPr>
-                              <m:t>n</m:t>
-                            </m:r>
-                          </m:e>
-                        </m:d>
-                      </m:e>
-                    </m:func>
+                    <m:r>
+                      <w:rPr>
+                        <w:rFonts w:ascii="Cambria Math" w:hAnsi="Cambria Math"/>
+                      </w:rPr>
+                      <m:t>1</m:t>
+                    </m:r>
                   </m:e>
                 </m:d>
               </m:oMath>
             </m:oMathPara>
           </w:p>
           <w:p>
+            <w:pPr>
+              <w:rPr>
+                <w:rFonts w:eastAsiaTheme="minorEastAsia" w:hint="cs"/>
+                <w:rtl/>
+              </w:rPr>
+            </w:pPr>
             <w:r>
               <w:rPr>
                 <w:rFonts w:eastAsiaTheme="minorEastAsia"/>
               </w:rPr>
-              <w:t xml:space="preserve">(calls </w:t>
-            </w:r>
-            <w:r>
-              <w:t>MAX-HEAPIFY for each node</w:t>
-            </w:r>
-            <w:r>
-              <w:t xml:space="preserve"> of the heap</w:t>
-            </w:r>
-            <w:r>
-              <w:t xml:space="preserve"> that isn’t a leaf</w:t>
-            </w:r>
-            <w:r>
-              <w:rPr>
-                <w:rFonts w:eastAsiaTheme="minorEastAsia"/>
-              </w:rPr>
-              <w:t>)</w:t>
+              <w:t>(Const. time)</w:t>
             </w:r>
           </w:p>
         </w:tc>
@@ -5633,13 +6184,18 @@
             <w:tcW w:w="5954" w:type="dxa"/>
           </w:tcPr>
           <w:p>
-            <w:r>
-              <w:t>BUILD-MAX-HEAP(A):</w:t>
-            </w:r>
-          </w:p>
-          <w:p>
-            <w:r>
-              <w:t xml:space="preserve">For </w:t>
+            <w:pPr>
+              <w:bidi/>
+              <w:jc w:val="right"/>
+            </w:pPr>
+            <w:r>
+              <w:rPr>
+                <w:rFonts w:hint="cs"/>
+              </w:rPr>
+              <w:t>SWAP</w:t>
+            </w:r>
+            <w:r>
+              <w:t xml:space="preserve">(A, </w:t>
             </w:r>
             <w:proofErr w:type="spellStart"/>
             <w:r>
@@ -5647,42 +6203,61 @@
             </w:r>
             <w:proofErr w:type="spellEnd"/>
             <w:r>
-              <w:t xml:space="preserve"> from </w:t>
-            </w:r>
-            <w:proofErr w:type="spellStart"/>
-            <w:r>
-              <w:t>A.get_first_leaf_index</w:t>
-            </w:r>
-            <w:proofErr w:type="spellEnd"/>
-            <w:r>
-              <w:t xml:space="preserve"> </w:t>
-            </w:r>
-            <w:proofErr w:type="spellStart"/>
-            <w:r>
-              <w:t>downto</w:t>
-            </w:r>
-            <w:proofErr w:type="spellEnd"/>
-            <w:r>
-              <w:t xml:space="preserve"> 0:</w:t>
+              <w:t>, j):</w:t>
             </w:r>
           </w:p>
           <w:p>
             <w:pPr>
-              <w:rPr>
+              <w:bidi/>
+              <w:jc w:val="right"/>
+            </w:pPr>
+            <w:r>
+              <w:t>temp = A[</w:t>
+            </w:r>
+            <w:proofErr w:type="spellStart"/>
+            <w:r>
+              <w:t>i</w:t>
+            </w:r>
+            <w:proofErr w:type="spellEnd"/>
+            <w:r>
+              <w:t>]</w:t>
+            </w:r>
+          </w:p>
+          <w:p>
+            <w:pPr>
+              <w:bidi/>
+              <w:jc w:val="right"/>
+            </w:pPr>
+            <w:r>
+              <w:t>A[</w:t>
+            </w:r>
+            <w:proofErr w:type="spellStart"/>
+            <w:r>
+              <w:t>i</w:t>
+            </w:r>
+            <w:proofErr w:type="spellEnd"/>
+            <w:r>
+              <w:t>] = A[j]</w:t>
+            </w:r>
+          </w:p>
+          <w:p>
+            <w:pPr>
+              <w:bidi/>
+              <w:jc w:val="right"/>
+            </w:pPr>
+            <w:r>
+              <w:t>A[j] = temp</w:t>
+            </w:r>
+          </w:p>
+          <w:p>
+            <w:pPr>
+              <w:bidi/>
+              <w:jc w:val="right"/>
+              <w:rPr>
+                <w:rFonts w:hint="cs"/>
                 <w:rtl/>
               </w:rPr>
             </w:pPr>
-            <w:r>
-              <w:t xml:space="preserve">    MAX-HEAPIFY(A, </w:t>
-            </w:r>
-            <w:proofErr w:type="spellStart"/>
-            <w:r>
-              <w:t>i</w:t>
-            </w:r>
-            <w:proofErr w:type="spellEnd"/>
-            <w:r>
-              <w:t>)</w:t>
-            </w:r>
           </w:p>
         </w:tc>
         <w:tc>
@@ -5693,28 +6268,16 @@
             <w:pPr>
               <w:bidi/>
               <w:rPr>
-                <w:rtl/>
-              </w:rPr>
-            </w:pPr>
-            <w:r>
-              <w:rPr>
                 <w:rFonts w:hint="cs"/>
                 <w:rtl/>
               </w:rPr>
-              <w:t>בדומה למימוש המוצג בפרק 6.3,</w:t>
-            </w:r>
-            <w:r>
-              <w:rPr>
-                <w:rtl/>
-              </w:rPr>
-              <w:br/>
-            </w:r>
+            </w:pPr>
             <w:r>
               <w:rPr>
                 <w:rFonts w:hint="cs"/>
                 <w:rtl/>
               </w:rPr>
-              <w:t>המימוש של חישוב העזר מוגדר בסעיף א'</w:t>
+              <w:t>פונקציית עזר</w:t>
             </w:r>
           </w:p>
         </w:tc>
@@ -5727,7 +6290,9 @@
           <w:p>
             <w:pPr>
               <w:bidi/>
-              <w:rPr>
+              <w:jc w:val="right"/>
+              <w:rPr>
+                <w:rFonts w:hint="cs"/>
                 <w:rtl/>
               </w:rPr>
             </w:pPr>
@@ -5747,6 +6312,9 @@
               </w:rPr>
             </w:pPr>
             <m:oMathPara>
+              <m:oMathParaPr>
+                <m:jc m:val="left"/>
+              </m:oMathParaPr>
               <m:oMath>
                 <m:d>
                   <m:dPr>
@@ -5837,13 +6405,7 @@
                   <w:rPr>
                     <w:rFonts w:ascii="Cambria Math" w:hAnsi="Cambria Math"/>
                   </w:rPr>
-                  <m:t>=</m:t>
-                </m:r>
-                <m:r>
-                  <w:rPr>
-                    <w:rFonts w:ascii="Cambria Math" w:hAnsi="Cambria Math"/>
-                  </w:rPr>
-                  <m:t>O</m:t>
+                  <m:t>=O</m:t>
                 </m:r>
                 <m:d>
                   <m:dPr>
@@ -5905,27 +6467,18 @@
           </w:p>
           <w:p>
             <w:pPr>
+              <w:bidi/>
+              <w:jc w:val="right"/>
+              <w:rPr>
+                <w:rFonts w:hint="cs"/>
+                <w:rtl/>
+              </w:rPr>
+            </w:pPr>
+            <w:r>
               <w:rPr>
                 <w:rFonts w:eastAsiaTheme="minorEastAsia"/>
               </w:rPr>
-            </w:pPr>
-            <w:r>
-              <w:rPr>
-                <w:rFonts w:eastAsiaTheme="minorEastAsia"/>
-              </w:rPr>
-              <w:t>(recursively goes over the sub-heap of largest child node</w:t>
-            </w:r>
-            <w:r>
-              <w:rPr>
-                <w:rFonts w:eastAsiaTheme="minorEastAsia"/>
-              </w:rPr>
-              <w:t xml:space="preserve"> out of d children</w:t>
-            </w:r>
-            <w:r>
-              <w:rPr>
-                <w:rFonts w:eastAsiaTheme="minorEastAsia"/>
-              </w:rPr>
-              <w:t xml:space="preserve">, </w:t>
+              <w:t xml:space="preserve">(recursively goes over the sub-heap of largest child node out of d children, </w:t>
             </w:r>
             <w:r>
               <w:t>which in the worst case is the entire height of the heap</w:t>
@@ -5943,6 +6496,10 @@
             <w:tcW w:w="5954" w:type="dxa"/>
           </w:tcPr>
           <w:p>
+            <w:pPr>
+              <w:bidi/>
+              <w:jc w:val="right"/>
+            </w:pPr>
             <w:r>
               <w:t xml:space="preserve">MAX-HEAPIFY(A, </w:t>
             </w:r>
@@ -5959,6 +6516,10 @@
             </w:r>
           </w:p>
           <w:p>
+            <w:pPr>
+              <w:bidi/>
+              <w:jc w:val="right"/>
+            </w:pPr>
             <w:proofErr w:type="spellStart"/>
             <w:r>
               <w:t>Largest_index</w:t>
@@ -5974,6 +6535,9 @@
             <w:proofErr w:type="spellEnd"/>
           </w:p>
           <w:p>
+            <w:pPr>
+              <w:jc w:val="center"/>
+            </w:pPr>
             <w:r>
               <w:t xml:space="preserve">For child from </w:t>
             </w:r>
@@ -6024,6 +6588,10 @@
             </w:r>
           </w:p>
           <w:p>
+            <w:pPr>
+              <w:bidi/>
+              <w:jc w:val="right"/>
+            </w:pPr>
             <w:r>
               <w:t xml:space="preserve">    If child &lt; A.HEAP_SIZE and A[child] &gt; A[</w:t>
             </w:r>
@@ -6037,6 +6605,10 @@
             </w:r>
           </w:p>
           <w:p>
+            <w:pPr>
+              <w:bidi/>
+              <w:jc w:val="right"/>
+            </w:pPr>
             <w:r>
               <w:t xml:space="preserve">        </w:t>
             </w:r>
@@ -6050,6 +6622,10 @@
             </w:r>
           </w:p>
           <w:p>
+            <w:pPr>
+              <w:bidi/>
+              <w:jc w:val="right"/>
+            </w:pPr>
             <w:r>
               <w:t xml:space="preserve">If </w:t>
             </w:r>
@@ -6063,6 +6639,10 @@
             </w:r>
           </w:p>
           <w:p>
+            <w:pPr>
+              <w:bidi/>
+              <w:jc w:val="right"/>
+            </w:pPr>
             <w:r>
               <w:t xml:space="preserve">    SWAP(A, </w:t>
             </w:r>
@@ -6084,6 +6664,14 @@
             </w:r>
           </w:p>
           <w:p>
+            <w:pPr>
+              <w:bidi/>
+              <w:jc w:val="right"/>
+              <w:rPr>
+                <w:rFonts w:hint="cs"/>
+                <w:rtl/>
+              </w:rPr>
+            </w:pPr>
             <w:r>
               <w:t xml:space="preserve">    MAX-HEAPIFY(A, </w:t>
             </w:r>
@@ -6105,6 +6693,7 @@
             <w:pPr>
               <w:bidi/>
               <w:rPr>
+                <w:rFonts w:hint="cs"/>
                 <w:rtl/>
               </w:rPr>
             </w:pPr>
@@ -6126,18 +6715,13 @@
           <w:p>
             <w:pPr>
               <w:bidi/>
+              <w:jc w:val="right"/>
               <w:rPr>
                 <w:rtl/>
               </w:rPr>
             </w:pPr>
             <w:r>
-              <w:rPr>
-                <w:rFonts w:hint="cs"/>
-              </w:rPr>
-              <w:t>EXTRACT</w:t>
-            </w:r>
-            <w:r>
-              <w:t>-MAX</w:t>
+              <w:t>BUILD-MAX-HEAP</w:t>
             </w:r>
           </w:p>
         </w:tc>
@@ -6152,6 +6736,518 @@
               </w:rPr>
             </w:pPr>
             <m:oMathPara>
+              <m:oMathParaPr>
+                <m:jc m:val="left"/>
+              </m:oMathParaPr>
+              <m:oMath>
+                <m:d>
+                  <m:dPr>
+                    <m:ctrlPr>
+                      <w:rPr>
+                        <w:rFonts w:ascii="Cambria Math" w:hAnsi="Cambria Math"/>
+                        <w:i/>
+                      </w:rPr>
+                    </m:ctrlPr>
+                  </m:dPr>
+                  <m:e>
+                    <m:d>
+                      <m:dPr>
+                        <m:begChr m:val="⌊"/>
+                        <m:endChr m:val="⌋"/>
+                        <m:ctrlPr>
+                          <w:rPr>
+                            <w:rFonts w:ascii="Cambria Math" w:hAnsi="Cambria Math"/>
+                            <w:i/>
+                          </w:rPr>
+                        </m:ctrlPr>
+                      </m:dPr>
+                      <m:e>
+                        <m:r>
+                          <w:rPr>
+                            <w:rFonts w:ascii="Cambria Math" w:hAnsi="Cambria Math"/>
+                          </w:rPr>
+                          <m:t xml:space="preserve">(n+1)/d </m:t>
+                        </m:r>
+                      </m:e>
+                    </m:d>
+                    <m:r>
+                      <w:rPr>
+                        <w:rFonts w:ascii="Cambria Math" w:hAnsi="Cambria Math"/>
+                      </w:rPr>
+                      <m:t>*</m:t>
+                    </m:r>
+                    <m:func>
+                      <m:funcPr>
+                        <m:ctrlPr>
+                          <w:rPr>
+                            <w:rFonts w:ascii="Cambria Math" w:hAnsi="Cambria Math"/>
+                          </w:rPr>
+                        </m:ctrlPr>
+                      </m:funcPr>
+                      <m:fName>
+                        <m:sSub>
+                          <m:sSubPr>
+                            <m:ctrlPr>
+                              <w:rPr>
+                                <w:rFonts w:ascii="Cambria Math" w:hAnsi="Cambria Math"/>
+                              </w:rPr>
+                            </m:ctrlPr>
+                          </m:sSubPr>
+                          <m:e>
+                            <m:r>
+                              <m:rPr>
+                                <m:sty m:val="p"/>
+                              </m:rPr>
+                              <w:rPr>
+                                <w:rFonts w:ascii="Cambria Math" w:hAnsi="Cambria Math"/>
+                              </w:rPr>
+                              <m:t>log</m:t>
+                            </m:r>
+                          </m:e>
+                          <m:sub>
+                            <m:r>
+                              <m:rPr>
+                                <m:sty m:val="p"/>
+                              </m:rPr>
+                              <w:rPr>
+                                <w:rFonts w:ascii="Cambria Math" w:hAnsi="Cambria Math"/>
+                              </w:rPr>
+                              <m:t>d</m:t>
+                            </m:r>
+                          </m:sub>
+                        </m:sSub>
+                        <m:ctrlPr>
+                          <w:rPr>
+                            <w:rFonts w:ascii="Cambria Math" w:hAnsi="Cambria Math"/>
+                            <w:i/>
+                          </w:rPr>
+                        </m:ctrlPr>
+                      </m:fName>
+                      <m:e>
+                        <m:d>
+                          <m:dPr>
+                            <m:ctrlPr>
+                              <w:rPr>
+                                <w:rFonts w:ascii="Cambria Math" w:hAnsi="Cambria Math"/>
+                                <w:i/>
+                              </w:rPr>
+                            </m:ctrlPr>
+                          </m:dPr>
+                          <m:e>
+                            <m:r>
+                              <w:rPr>
+                                <w:rFonts w:ascii="Cambria Math" w:hAnsi="Cambria Math"/>
+                              </w:rPr>
+                              <m:t>n</m:t>
+                            </m:r>
+                          </m:e>
+                        </m:d>
+                      </m:e>
+                    </m:func>
+                  </m:e>
+                </m:d>
+                <m:r>
+                  <w:rPr>
+                    <w:rFonts w:ascii="Cambria Math" w:hAnsi="Cambria Math"/>
+                  </w:rPr>
+                  <m:t>=O</m:t>
+                </m:r>
+                <m:d>
+                  <m:dPr>
+                    <m:ctrlPr>
+                      <w:rPr>
+                        <w:rFonts w:ascii="Cambria Math" w:hAnsi="Cambria Math"/>
+                        <w:i/>
+                      </w:rPr>
+                    </m:ctrlPr>
+                  </m:dPr>
+                  <m:e>
+                    <m:func>
+                      <m:funcPr>
+                        <m:ctrlPr>
+                          <w:rPr>
+                            <w:rFonts w:ascii="Cambria Math" w:hAnsi="Cambria Math"/>
+                          </w:rPr>
+                        </m:ctrlPr>
+                      </m:funcPr>
+                      <m:fName>
+                        <m:r>
+                          <w:rPr>
+                            <w:rFonts w:ascii="Cambria Math" w:hAnsi="Cambria Math"/>
+                          </w:rPr>
+                          <m:t>n*lg</m:t>
+                        </m:r>
+                        <m:ctrlPr>
+                          <w:rPr>
+                            <w:rFonts w:ascii="Cambria Math" w:hAnsi="Cambria Math"/>
+                            <w:i/>
+                          </w:rPr>
+                        </m:ctrlPr>
+                      </m:fName>
+                      <m:e>
+                        <m:d>
+                          <m:dPr>
+                            <m:ctrlPr>
+                              <w:rPr>
+                                <w:rFonts w:ascii="Cambria Math" w:hAnsi="Cambria Math"/>
+                                <w:i/>
+                              </w:rPr>
+                            </m:ctrlPr>
+                          </m:dPr>
+                          <m:e>
+                            <m:r>
+                              <w:rPr>
+                                <w:rFonts w:ascii="Cambria Math" w:hAnsi="Cambria Math"/>
+                              </w:rPr>
+                              <m:t>n</m:t>
+                            </m:r>
+                          </m:e>
+                        </m:d>
+                      </m:e>
+                    </m:func>
+                  </m:e>
+                </m:d>
+              </m:oMath>
+            </m:oMathPara>
+          </w:p>
+          <w:p>
+            <w:r>
+              <w:rPr>
+                <w:rFonts w:eastAsiaTheme="minorEastAsia"/>
+              </w:rPr>
+              <w:t xml:space="preserve">(calls </w:t>
+            </w:r>
+            <w:r>
+              <w:t>MAX-HEAPIFY for each node</w:t>
+            </w:r>
+            <w:r>
+              <w:t xml:space="preserve"> of the heap</w:t>
+            </w:r>
+            <w:r>
+              <w:t xml:space="preserve"> that isn’t a leaf</w:t>
+            </w:r>
+            <w:r>
+              <w:rPr>
+                <w:rFonts w:eastAsiaTheme="minorEastAsia"/>
+              </w:rPr>
+              <w:t>)</w:t>
+            </w:r>
+          </w:p>
+        </w:tc>
+        <w:tc>
+          <w:tcPr>
+            <w:tcW w:w="5954" w:type="dxa"/>
+          </w:tcPr>
+          <w:p>
+            <w:pPr>
+              <w:bidi/>
+              <w:jc w:val="right"/>
+            </w:pPr>
+            <w:r>
+              <w:t>BUILD-MAX-HEAP(A):</w:t>
+            </w:r>
+          </w:p>
+          <w:p>
+            <w:pPr>
+              <w:bidi/>
+              <w:jc w:val="right"/>
+            </w:pPr>
+            <w:r>
+              <w:t xml:space="preserve">For </w:t>
+            </w:r>
+            <w:proofErr w:type="spellStart"/>
+            <w:r>
+              <w:t>i</w:t>
+            </w:r>
+            <w:proofErr w:type="spellEnd"/>
+            <w:r>
+              <w:t xml:space="preserve"> from </w:t>
+            </w:r>
+            <w:proofErr w:type="spellStart"/>
+            <w:r>
+              <w:t>A.get_first_leaf_index</w:t>
+            </w:r>
+            <w:proofErr w:type="spellEnd"/>
+            <w:r>
+              <w:t>()</w:t>
+            </w:r>
+            <w:r>
+              <w:t xml:space="preserve"> </w:t>
+            </w:r>
+            <w:proofErr w:type="spellStart"/>
+            <w:r>
+              <w:t>downto</w:t>
+            </w:r>
+            <w:proofErr w:type="spellEnd"/>
+            <w:r>
+              <w:t xml:space="preserve"> 0:</w:t>
+            </w:r>
+          </w:p>
+          <w:p>
+            <w:pPr>
+              <w:bidi/>
+              <w:jc w:val="right"/>
+              <w:rPr>
+                <w:rtl/>
+              </w:rPr>
+            </w:pPr>
+            <w:r>
+              <w:t xml:space="preserve">    MAX-HEAPIFY(A, </w:t>
+            </w:r>
+            <w:proofErr w:type="spellStart"/>
+            <w:r>
+              <w:t>i</w:t>
+            </w:r>
+            <w:proofErr w:type="spellEnd"/>
+            <w:r>
+              <w:t>)</w:t>
+            </w:r>
+          </w:p>
+        </w:tc>
+        <w:tc>
+          <w:tcPr>
+            <w:tcW w:w="1701" w:type="dxa"/>
+          </w:tcPr>
+          <w:p>
+            <w:pPr>
+              <w:bidi/>
+              <w:rPr>
+                <w:rtl/>
+              </w:rPr>
+            </w:pPr>
+            <w:r>
+              <w:rPr>
+                <w:rFonts w:hint="cs"/>
+                <w:rtl/>
+              </w:rPr>
+              <w:t>בדומה למימוש המוצג בפרק 6.3,</w:t>
+            </w:r>
+            <w:r>
+              <w:rPr>
+                <w:rtl/>
+              </w:rPr>
+              <w:br/>
+            </w:r>
+            <w:r>
+              <w:rPr>
+                <w:rFonts w:hint="cs"/>
+                <w:rtl/>
+              </w:rPr>
+              <w:t>המימוש של חישוב העזר מוגדר בסעיף א'</w:t>
+            </w:r>
+          </w:p>
+        </w:tc>
+      </w:tr>
+      <w:tr>
+        <w:tc>
+          <w:tcPr>
+            <w:tcW w:w="1843" w:type="dxa"/>
+          </w:tcPr>
+          <w:p>
+            <w:pPr>
+              <w:bidi/>
+              <w:jc w:val="right"/>
+            </w:pPr>
+            <w:r>
+              <w:t>POP-LAST</w:t>
+            </w:r>
+          </w:p>
+        </w:tc>
+        <w:tc>
+          <w:tcPr>
+            <w:tcW w:w="2126" w:type="dxa"/>
+          </w:tcPr>
+          <w:p>
+            <w:pPr>
+              <w:rPr>
+                <w:rFonts w:eastAsiaTheme="minorEastAsia"/>
+              </w:rPr>
+            </w:pPr>
+            <m:oMathPara>
+              <m:oMathParaPr>
+                <m:jc m:val="left"/>
+              </m:oMathParaPr>
+              <m:oMath>
+                <m:r>
+                  <m:rPr>
+                    <m:sty m:val="p"/>
+                  </m:rPr>
+                  <w:rPr>
+                    <w:rFonts w:ascii="Cambria Math" w:hAnsi="Cambria Math"/>
+                  </w:rPr>
+                  <m:t>Θ</m:t>
+                </m:r>
+                <m:d>
+                  <m:dPr>
+                    <m:ctrlPr>
+                      <w:rPr>
+                        <w:rFonts w:ascii="Cambria Math" w:hAnsi="Cambria Math"/>
+                        <w:i/>
+                      </w:rPr>
+                    </m:ctrlPr>
+                  </m:dPr>
+                  <m:e>
+                    <m:r>
+                      <w:rPr>
+                        <w:rFonts w:ascii="Cambria Math" w:hAnsi="Cambria Math"/>
+                      </w:rPr>
+                      <m:t>1</m:t>
+                    </m:r>
+                  </m:e>
+                </m:d>
+              </m:oMath>
+            </m:oMathPara>
+          </w:p>
+          <w:p>
+            <w:pPr>
+              <w:rPr>
+                <w:rFonts w:ascii="Calibri" w:eastAsia="Calibri" w:hAnsi="Calibri" w:cs="Arial"/>
+              </w:rPr>
+            </w:pPr>
+            <w:r>
+              <w:rPr>
+                <w:rFonts w:eastAsiaTheme="minorEastAsia"/>
+              </w:rPr>
+              <w:t>(Const. time)</w:t>
+            </w:r>
+          </w:p>
+        </w:tc>
+        <w:tc>
+          <w:tcPr>
+            <w:tcW w:w="5954" w:type="dxa"/>
+          </w:tcPr>
+          <w:p>
+            <w:pPr>
+              <w:bidi/>
+              <w:jc w:val="right"/>
+            </w:pPr>
+            <w:r>
+              <w:t>POP-LAST</w:t>
+            </w:r>
+            <w:r>
+              <w:t>(A):</w:t>
+            </w:r>
+          </w:p>
+          <w:p>
+            <w:pPr>
+              <w:bidi/>
+              <w:jc w:val="right"/>
+            </w:pPr>
+            <w:proofErr w:type="spellStart"/>
+            <w:r>
+              <w:t>Last_index</w:t>
+            </w:r>
+            <w:proofErr w:type="spellEnd"/>
+            <w:r>
+              <w:t xml:space="preserve"> = A.HEAP_SIZE - 1</w:t>
+            </w:r>
+          </w:p>
+          <w:p>
+            <w:pPr>
+              <w:bidi/>
+              <w:jc w:val="right"/>
+            </w:pPr>
+            <w:proofErr w:type="spellStart"/>
+            <w:r>
+              <w:t>Popped_node</w:t>
+            </w:r>
+            <w:proofErr w:type="spellEnd"/>
+            <w:r>
+              <w:t xml:space="preserve"> = </w:t>
+            </w:r>
+            <w:r>
+              <w:t>A[</w:t>
+            </w:r>
+            <w:proofErr w:type="spellStart"/>
+            <w:r>
+              <w:t>last_index</w:t>
+            </w:r>
+            <w:proofErr w:type="spellEnd"/>
+            <w:r>
+              <w:t>]</w:t>
+            </w:r>
+          </w:p>
+          <w:p>
+            <w:pPr>
+              <w:bidi/>
+              <w:jc w:val="right"/>
+            </w:pPr>
+            <w:r>
+              <w:t>A.HEAP_SIZE = A.HEAP_SIZE -1</w:t>
+            </w:r>
+          </w:p>
+          <w:p>
+            <w:pPr>
+              <w:bidi/>
+              <w:jc w:val="right"/>
+            </w:pPr>
+            <w:r>
+              <w:t xml:space="preserve">Return </w:t>
+            </w:r>
+            <w:proofErr w:type="spellStart"/>
+            <w:r>
+              <w:t>Popped_node</w:t>
+            </w:r>
+            <w:proofErr w:type="spellEnd"/>
+          </w:p>
+          <w:p>
+            <w:pPr>
+              <w:bidi/>
+              <w:jc w:val="right"/>
+            </w:pPr>
+          </w:p>
+        </w:tc>
+        <w:tc>
+          <w:tcPr>
+            <w:tcW w:w="1701" w:type="dxa"/>
+          </w:tcPr>
+          <w:p>
+            <w:pPr>
+              <w:bidi/>
+              <w:rPr>
+                <w:rFonts w:hint="cs"/>
+                <w:rtl/>
+              </w:rPr>
+            </w:pPr>
+            <w:r>
+              <w:rPr>
+                <w:rFonts w:hint="cs"/>
+                <w:rtl/>
+              </w:rPr>
+              <w:t>פונקציית עזר</w:t>
+            </w:r>
+          </w:p>
+        </w:tc>
+      </w:tr>
+      <w:tr>
+        <w:tc>
+          <w:tcPr>
+            <w:tcW w:w="1843" w:type="dxa"/>
+          </w:tcPr>
+          <w:p>
+            <w:pPr>
+              <w:bidi/>
+              <w:jc w:val="right"/>
+            </w:pPr>
+            <w:r>
+              <w:t>EXTRACT</w:t>
+            </w:r>
+          </w:p>
+        </w:tc>
+        <w:tc>
+          <w:tcPr>
+            <w:tcW w:w="2126" w:type="dxa"/>
+          </w:tcPr>
+          <w:p>
+            <w:pPr>
+              <w:rPr>
+                <w:rFonts w:eastAsiaTheme="minorEastAsia"/>
+              </w:rPr>
+            </w:pPr>
+            <m:oMathPara>
+              <m:oMathParaPr>
+                <m:jc m:val="left"/>
+              </m:oMathParaPr>
               <m:oMath>
                 <m:d>
                   <m:dPr>
@@ -6275,13 +7371,7 @@
                   <w:rPr>
                     <w:rFonts w:ascii="Cambria Math" w:hAnsi="Cambria Math"/>
                   </w:rPr>
-                  <m:t>=</m:t>
-                </m:r>
-                <m:r>
-                  <w:rPr>
-                    <w:rFonts w:ascii="Cambria Math" w:hAnsi="Cambria Math"/>
-                  </w:rPr>
-                  <m:t>O</m:t>
+                  <m:t>=O</m:t>
                 </m:r>
                 <m:d>
                   <m:dPr>
@@ -6342,6 +7432,11 @@
             </m:oMathPara>
           </w:p>
           <w:p>
+            <w:pPr>
+              <w:rPr>
+                <w:rFonts w:ascii="Calibri" w:eastAsia="Calibri" w:hAnsi="Calibri" w:cs="Arial"/>
+              </w:rPr>
+            </w:pPr>
             <w:r>
               <w:rPr>
                 <w:rFonts w:eastAsiaTheme="minorEastAsia"/>
@@ -6364,6 +7459,10 @@
             <w:tcW w:w="5954" w:type="dxa"/>
           </w:tcPr>
           <w:p>
+            <w:pPr>
+              <w:bidi/>
+              <w:jc w:val="right"/>
+            </w:pPr>
             <w:r>
               <w:rPr>
                 <w:rFonts w:hint="cs"/>
@@ -6371,80 +7470,151 @@
               <w:t>EXTRACT</w:t>
             </w:r>
             <w:r>
-              <w:t>-MAX</w:t>
-            </w:r>
-            <w:r>
-              <w:t>(A):</w:t>
-            </w:r>
-          </w:p>
-          <w:p>
-            <w:r>
-              <w:t>If A.HEAP_SIZE &lt; 1:</w:t>
-            </w:r>
-          </w:p>
-          <w:p>
-            <w:r>
-              <w:t xml:space="preserve">    Error “heap underflow”</w:t>
-            </w:r>
-          </w:p>
-          <w:p>
-            <w:r>
-              <w:t>If A.HEAP_SIZE == 1:</w:t>
-            </w:r>
-          </w:p>
-          <w:p>
-            <w:r>
-              <w:t xml:space="preserve">    Return POP-LAST(A)</w:t>
-            </w:r>
-          </w:p>
-          <w:p>
+              <w:t xml:space="preserve"> (A</w:t>
+            </w:r>
+            <w:r>
+              <w:t xml:space="preserve">, </w:t>
+            </w:r>
             <w:proofErr w:type="spellStart"/>
             <w:r>
-              <w:t>Max_index</w:t>
+              <w:t>i</w:t>
             </w:r>
             <w:proofErr w:type="spellEnd"/>
             <w:r>
-              <w:t xml:space="preserve"> = 0</w:t>
-            </w:r>
-          </w:p>
-          <w:p>
-            <w:r>
-              <w:t>SWAP(</w:t>
-            </w:r>
-            <w:proofErr w:type="spellStart"/>
-            <w:r>
-              <w:t>max_index</w:t>
-            </w:r>
-            <w:proofErr w:type="spellEnd"/>
-            <w:r>
-              <w:t>, A.HEAP_SIZE - 1)</w:t>
-            </w:r>
-          </w:p>
-          <w:p>
-            <w:proofErr w:type="spellStart"/>
-            <w:r>
-              <w:t>Popped_node</w:t>
-            </w:r>
-            <w:proofErr w:type="spellEnd"/>
-            <w:r>
-              <w:t xml:space="preserve"> = </w:t>
-            </w:r>
-            <w:r>
-              <w:t>POP-LAST(A)</w:t>
-            </w:r>
-          </w:p>
-          <w:p>
-            <w:r>
-              <w:t>MAX-HEAPIFY(A, 0)</w:t>
+              <w:t>):</w:t>
             </w:r>
           </w:p>
           <w:p>
             <w:pPr>
-              <w:rPr>
-                <w:rtl/>
-              </w:rPr>
+              <w:bidi/>
+              <w:jc w:val="right"/>
             </w:pPr>
             <w:r>
+              <w:t xml:space="preserve">If  </w:t>
+            </w:r>
+            <w:r>
+              <w:t>A.HEAP_SIZE &lt; i</w:t>
+            </w:r>
+            <w:r>
+              <w:t>:</w:t>
+            </w:r>
+          </w:p>
+          <w:p>
+            <w:pPr>
+              <w:bidi/>
+              <w:jc w:val="right"/>
+            </w:pPr>
+            <w:r>
+              <w:t xml:space="preserve">    Error “</w:t>
+            </w:r>
+            <w:r>
+              <w:t>heap ov</w:t>
+            </w:r>
+            <w:r>
+              <w:t>erflow”</w:t>
+            </w:r>
+          </w:p>
+          <w:p>
+            <w:pPr>
+              <w:bidi/>
+              <w:jc w:val="right"/>
+            </w:pPr>
+            <w:r>
+              <w:t xml:space="preserve">If </w:t>
+            </w:r>
+            <w:proofErr w:type="spellStart"/>
+            <w:r>
+              <w:t>i</w:t>
+            </w:r>
+            <w:proofErr w:type="spellEnd"/>
+            <w:r>
+              <w:t xml:space="preserve"> &lt; 0 or </w:t>
+            </w:r>
+            <w:r>
+              <w:t>A.HEAP_SIZE &lt; 1:</w:t>
+            </w:r>
+          </w:p>
+          <w:p>
+            <w:pPr>
+              <w:bidi/>
+              <w:jc w:val="right"/>
+            </w:pPr>
+            <w:r>
+              <w:t xml:space="preserve">    Error “heap underflow”</w:t>
+            </w:r>
+          </w:p>
+          <w:p>
+            <w:pPr>
+              <w:bidi/>
+              <w:jc w:val="right"/>
+            </w:pPr>
+            <w:r>
+              <w:t>If A.HEAP_SIZE == 1:</w:t>
+            </w:r>
+          </w:p>
+          <w:p>
+            <w:pPr>
+              <w:bidi/>
+              <w:jc w:val="right"/>
+            </w:pPr>
+            <w:r>
+              <w:t xml:space="preserve">    Return POP-LAST(A)</w:t>
+            </w:r>
+          </w:p>
+          <w:p>
+            <w:pPr>
+              <w:bidi/>
+              <w:jc w:val="right"/>
+            </w:pPr>
+            <w:r>
+              <w:t>SWAP(</w:t>
+            </w:r>
+            <w:proofErr w:type="spellStart"/>
+            <w:r>
+              <w:t>i</w:t>
+            </w:r>
+            <w:proofErr w:type="spellEnd"/>
+            <w:r>
+              <w:t>, A.HEAP_SIZE - 1)</w:t>
+            </w:r>
+          </w:p>
+          <w:p>
+            <w:pPr>
+              <w:bidi/>
+              <w:jc w:val="right"/>
+            </w:pPr>
+            <w:proofErr w:type="spellStart"/>
+            <w:r>
+              <w:t>Popped_node</w:t>
+            </w:r>
+            <w:proofErr w:type="spellEnd"/>
+            <w:r>
+              <w:t xml:space="preserve"> = POP-LAST(A)</w:t>
+            </w:r>
+          </w:p>
+          <w:p>
+            <w:pPr>
+              <w:bidi/>
+              <w:jc w:val="right"/>
+            </w:pPr>
+            <w:r>
+              <w:t xml:space="preserve">MAX-HEAPIFY(A, </w:t>
+            </w:r>
+            <w:proofErr w:type="spellStart"/>
+            <w:r>
+              <w:t>i</w:t>
+            </w:r>
+            <w:proofErr w:type="spellEnd"/>
+            <w:r>
+              <w:t>)</w:t>
+            </w:r>
+          </w:p>
+          <w:p>
+            <w:pPr>
+              <w:bidi/>
+              <w:jc w:val="right"/>
+            </w:pPr>
+            <w:r>
               <w:t xml:space="preserve">Return </w:t>
             </w:r>
             <w:proofErr w:type="spellStart"/>
@@ -6452,6 +7622,12 @@
               <w:t>Popped_node</w:t>
             </w:r>
             <w:proofErr w:type="spellEnd"/>
+          </w:p>
+          <w:p>
+            <w:pPr>
+              <w:bidi/>
+              <w:jc w:val="right"/>
+            </w:pPr>
           </w:p>
         </w:tc>
         <w:tc>
@@ -6462,15 +7638,39 @@
             <w:pPr>
               <w:bidi/>
               <w:rPr>
-                <w:rtl/>
-              </w:rPr>
-            </w:pPr>
-            <w:r>
-              <w:rPr>
                 <w:rFonts w:hint="cs"/>
                 <w:rtl/>
               </w:rPr>
-              <w:t>בדומה למימוש המוצג בפרק 6.</w:t>
+            </w:pPr>
+            <w:r>
+              <w:rPr>
+                <w:rFonts w:hint="cs"/>
+                <w:rtl/>
+              </w:rPr>
+              <w:t xml:space="preserve">מקרה כללי של המימוש של </w:t>
+            </w:r>
+            <w:r>
+              <w:rPr>
+                <w:rFonts w:hint="cs"/>
+              </w:rPr>
+              <w:t>EXTRACT</w:t>
+            </w:r>
+            <w:r>
+              <w:t>-MAX</w:t>
+            </w:r>
+            <w:r>
+              <w:rPr>
+                <w:rFonts w:hint="cs"/>
+                <w:rtl/>
+              </w:rPr>
+              <w:t xml:space="preserve"> </w:t>
+            </w:r>
+            <w:r>
+              <w:rPr>
+                <w:rFonts w:hint="cs"/>
+                <w:rtl/>
+              </w:rPr>
+              <w:t>המוצג בפרק 6.</w:t>
             </w:r>
             <w:r>
               <w:rPr>
@@ -6490,9 +7690,16 @@
           <w:p>
             <w:pPr>
               <w:bidi/>
+              <w:jc w:val="right"/>
             </w:pPr>
             <w:r>
+              <w:rPr>
+                <w:rFonts w:hint="cs"/>
+              </w:rPr>
               <w:t>EXTRACT</w:t>
+            </w:r>
+            <w:r>
+              <w:t>-MAX</w:t>
             </w:r>
           </w:p>
         </w:tc>
@@ -6507,6 +7714,9 @@
               </w:rPr>
             </w:pPr>
             <m:oMathPara>
+              <m:oMathParaPr>
+                <m:jc m:val="left"/>
+              </m:oMathParaPr>
               <m:oMath>
                 <m:d>
                   <m:dPr>
@@ -6630,13 +7840,7 @@
                   <w:rPr>
                     <w:rFonts w:ascii="Cambria Math" w:hAnsi="Cambria Math"/>
                   </w:rPr>
-                  <m:t>=</m:t>
-                </m:r>
-                <m:r>
-                  <w:rPr>
-                    <w:rFonts w:ascii="Cambria Math" w:hAnsi="Cambria Math"/>
-                  </w:rPr>
-                  <m:t>O</m:t>
+                  <m:t>=O</m:t>
                 </m:r>
                 <m:d>
                   <m:dPr>
@@ -6724,6 +7928,10 @@
             <w:tcW w:w="5954" w:type="dxa"/>
           </w:tcPr>
           <w:p>
+            <w:pPr>
+              <w:bidi/>
+              <w:jc w:val="right"/>
+            </w:pPr>
             <w:r>
               <w:rPr>
                 <w:rFonts w:hint="cs"/>
@@ -6731,118 +7939,88 @@
               <w:t>EXTRACT</w:t>
             </w:r>
             <w:r>
-              <w:t xml:space="preserve"> (A</w:t>
-            </w:r>
-            <w:r>
-              <w:t xml:space="preserve">, </w:t>
-            </w:r>
-            <w:proofErr w:type="spellStart"/>
-            <w:r>
-              <w:t>i</w:t>
-            </w:r>
-            <w:proofErr w:type="spellEnd"/>
-            <w:r>
-              <w:t>):</w:t>
+              <w:t>-MAX</w:t>
+            </w:r>
+            <w:r>
+              <w:t>(A):</w:t>
             </w:r>
           </w:p>
           <w:p>
-            <w:r>
-              <w:t xml:space="preserve">If  </w:t>
-            </w:r>
-            <w:r>
-              <w:t>A.HEAP_SIZE &lt; i</w:t>
-            </w:r>
-            <w:r>
-              <w:t>:</w:t>
+            <w:pPr>
+              <w:bidi/>
+              <w:jc w:val="right"/>
+            </w:pPr>
+            <w:proofErr w:type="spellStart"/>
+            <w:r>
+              <w:t>Max_index</w:t>
+            </w:r>
+            <w:proofErr w:type="spellEnd"/>
+            <w:r>
+              <w:t xml:space="preserve"> = 0</w:t>
+            </w:r>
+            <w:r>
+              <w:rPr>
+                <w:rtl/>
+              </w:rPr>
+              <w:br/>
+            </w:r>
+            <w:proofErr w:type="spellStart"/>
+            <w:r>
+              <w:t>Popped_node</w:t>
+            </w:r>
+            <w:proofErr w:type="spellEnd"/>
+            <w:r>
+              <w:t xml:space="preserve"> </w:t>
+            </w:r>
+            <w:r>
+              <w:t xml:space="preserve">= </w:t>
+            </w:r>
+            <w:r>
+              <w:rPr>
+                <w:rFonts w:hint="cs"/>
+              </w:rPr>
+              <w:t>EXTRACT</w:t>
+            </w:r>
+            <w:r>
+              <w:t xml:space="preserve">(A, </w:t>
+            </w:r>
+            <w:proofErr w:type="spellStart"/>
+            <w:r>
+              <w:t>Max_index</w:t>
+            </w:r>
+            <w:proofErr w:type="spellEnd"/>
+            <w:r>
+              <w:t>)</w:t>
             </w:r>
           </w:p>
           <w:p>
-            <w:r>
-              <w:t xml:space="preserve">    Error “</w:t>
-            </w:r>
-            <w:r>
-              <w:t>heap ov</w:t>
-            </w:r>
-            <w:r>
-              <w:t>erflow”</w:t>
-            </w:r>
+            <w:pPr>
+              <w:bidi/>
+              <w:jc w:val="right"/>
+            </w:pPr>
+            <w:r>
+              <w:t xml:space="preserve">Return </w:t>
+            </w:r>
+            <w:proofErr w:type="spellStart"/>
+            <w:r>
+              <w:t>Popped_node</w:t>
+            </w:r>
+            <w:proofErr w:type="spellEnd"/>
           </w:p>
           <w:p>
-            <w:r>
-              <w:t xml:space="preserve">If </w:t>
-            </w:r>
-            <w:proofErr w:type="spellStart"/>
-            <w:r>
-              <w:t>i</w:t>
-            </w:r>
-            <w:proofErr w:type="spellEnd"/>
-            <w:r>
-              <w:t xml:space="preserve"> &lt; 0 or </w:t>
-            </w:r>
-            <w:r>
-              <w:t>A.HEAP_SIZE &lt; 1:</w:t>
-            </w:r>
+            <w:pPr>
+              <w:bidi/>
+              <w:jc w:val="right"/>
+            </w:pPr>
           </w:p>
           <w:p>
-            <w:r>
-              <w:t xml:space="preserve">    Error “heap underflow”</w:t>
-            </w:r>
-          </w:p>
-          <w:p>
-            <w:r>
-              <w:t>If A.HEAP_SIZE == 1:</w:t>
-            </w:r>
-          </w:p>
-          <w:p>
-            <w:r>
-              <w:t xml:space="preserve">    Return POP-LAST(A)</w:t>
-            </w:r>
-          </w:p>
-          <w:p>
-            <w:r>
-              <w:t>SWAP(</w:t>
-            </w:r>
-            <w:proofErr w:type="spellStart"/>
-            <w:r>
-              <w:t>i</w:t>
-            </w:r>
-            <w:proofErr w:type="spellEnd"/>
-            <w:r>
-              <w:t>, A.HEAP_SIZE - 1)</w:t>
-            </w:r>
-          </w:p>
-          <w:p>
-            <w:proofErr w:type="spellStart"/>
-            <w:r>
-              <w:t>Popped_node</w:t>
-            </w:r>
-            <w:proofErr w:type="spellEnd"/>
-            <w:r>
-              <w:t xml:space="preserve"> = POP-LAST(A)</w:t>
-            </w:r>
-          </w:p>
-          <w:p>
-            <w:r>
-              <w:t xml:space="preserve">MAX-HEAPIFY(A, </w:t>
-            </w:r>
-            <w:proofErr w:type="spellStart"/>
-            <w:r>
-              <w:t>i</w:t>
-            </w:r>
-            <w:proofErr w:type="spellEnd"/>
-            <w:r>
-              <w:t>)</w:t>
-            </w:r>
-          </w:p>
-          <w:p>
-            <w:r>
-              <w:t xml:space="preserve">Return </w:t>
-            </w:r>
-            <w:proofErr w:type="spellStart"/>
-            <w:r>
-              <w:t>Popped_node</w:t>
-            </w:r>
-            <w:proofErr w:type="spellEnd"/>
+            <w:pPr>
+              <w:bidi/>
+              <w:jc w:val="right"/>
+              <w:rPr>
+                <w:rFonts w:hint="cs"/>
+              </w:rPr>
+            </w:pPr>
           </w:p>
         </w:tc>
         <w:tc>
@@ -6853,9 +8031,34 @@
             <w:pPr>
               <w:bidi/>
               <w:rPr>
+                <w:rFonts w:hint="cs"/>
                 <w:rtl/>
               </w:rPr>
             </w:pPr>
+            <w:r>
+              <w:rPr>
+                <w:rFonts w:hint="cs"/>
+                <w:rtl/>
+              </w:rPr>
+              <w:t xml:space="preserve">מקרה פרטי של </w:t>
+            </w:r>
+            <w:r>
+              <w:t>EXTRACT</w:t>
+            </w:r>
+            <w:r>
+              <w:rPr>
+                <w:rFonts w:hint="cs"/>
+                <w:rtl/>
+              </w:rPr>
+              <w:t xml:space="preserve"> לשורש</w:t>
+            </w:r>
+            <w:r>
+              <w:rPr>
+                <w:rFonts w:hint="cs"/>
+                <w:rtl/>
+              </w:rPr>
+              <w:t xml:space="preserve"> (האיבר המקסימלי בערימת מקסימום)</w:t>
+            </w:r>
           </w:p>
         </w:tc>
       </w:tr>
@@ -6867,9 +8070,14 @@
           <w:p>
             <w:pPr>
               <w:bidi/>
+              <w:jc w:val="right"/>
+              <w:rPr>
+                <w:rtl/>
+              </w:rPr>
             </w:pPr>
             <w:r>
-              <w:t>POP-LAST</w:t>
+              <w:lastRenderedPageBreak/>
+              <w:t>INCREASE-KEY</w:t>
             </w:r>
           </w:p>
         </w:tc>
@@ -6884,172 +8092,9 @@
               </w:rPr>
             </w:pPr>
             <m:oMathPara>
-              <m:oMath>
-                <m:r>
-                  <m:rPr>
-                    <m:sty m:val="p"/>
-                  </m:rPr>
-                  <w:rPr>
-                    <w:rFonts w:ascii="Cambria Math" w:hAnsi="Cambria Math"/>
-                  </w:rPr>
-                  <m:t>Θ</m:t>
-                </m:r>
-                <m:d>
-                  <m:dPr>
-                    <m:ctrlPr>
-                      <w:rPr>
-                        <w:rFonts w:ascii="Cambria Math" w:hAnsi="Cambria Math"/>
-                        <w:i/>
-                      </w:rPr>
-                    </m:ctrlPr>
-                  </m:dPr>
-                  <m:e>
-                    <m:r>
-                      <w:rPr>
-                        <w:rFonts w:ascii="Cambria Math" w:hAnsi="Cambria Math"/>
-                      </w:rPr>
-                      <m:t>1</m:t>
-                    </m:r>
-                  </m:e>
-                </m:d>
-              </m:oMath>
-            </m:oMathPara>
-          </w:p>
-          <w:p>
-            <w:r>
-              <w:rPr>
-                <w:rFonts w:eastAsiaTheme="minorEastAsia"/>
-              </w:rPr>
-              <w:t>(Const. time)</w:t>
-            </w:r>
-          </w:p>
-        </w:tc>
-        <w:tc>
-          <w:tcPr>
-            <w:tcW w:w="5954" w:type="dxa"/>
-          </w:tcPr>
-          <w:p>
-            <w:r>
-              <w:t>POP-LAST</w:t>
-            </w:r>
-            <w:r>
-              <w:t>(A):</w:t>
-            </w:r>
-          </w:p>
-          <w:p>
-            <w:proofErr w:type="spellStart"/>
-            <w:r>
-              <w:t>Last_index</w:t>
-            </w:r>
-            <w:proofErr w:type="spellEnd"/>
-            <w:r>
-              <w:t xml:space="preserve"> = A.HEAP_SIZE - 1</w:t>
-            </w:r>
-          </w:p>
-          <w:p>
-            <w:proofErr w:type="spellStart"/>
-            <w:r>
-              <w:t>Popped_node</w:t>
-            </w:r>
-            <w:proofErr w:type="spellEnd"/>
-            <w:r>
-              <w:t xml:space="preserve"> = </w:t>
-            </w:r>
-            <w:r>
-              <w:t>A[</w:t>
-            </w:r>
-            <w:proofErr w:type="spellStart"/>
-            <w:r>
-              <w:t>last_index</w:t>
-            </w:r>
-            <w:proofErr w:type="spellEnd"/>
-            <w:r>
-              <w:t>]</w:t>
-            </w:r>
-          </w:p>
-          <w:p>
-            <w:r>
-              <w:t>A.HEAP_SIZE = A.HEAP_SIZE -1</w:t>
-            </w:r>
-          </w:p>
-          <w:p>
-            <w:r>
-              <w:t xml:space="preserve">Return </w:t>
-            </w:r>
-            <w:proofErr w:type="spellStart"/>
-            <w:r>
-              <w:t>Popped_node</w:t>
-            </w:r>
-            <w:proofErr w:type="spellEnd"/>
-          </w:p>
-        </w:tc>
-        <w:tc>
-          <w:tcPr>
-            <w:tcW w:w="1701" w:type="dxa"/>
-          </w:tcPr>
-          <w:p>
-            <w:pPr>
-              <w:bidi/>
-              <w:rPr>
-                <w:rtl/>
-              </w:rPr>
-            </w:pPr>
-            <w:r>
-              <w:rPr>
-                <w:rFonts w:hint="cs"/>
-                <w:rtl/>
-              </w:rPr>
-              <w:t>פונקציית עזר</w:t>
-            </w:r>
-          </w:p>
-        </w:tc>
-      </w:tr>
-      <w:tr>
-        <w:tc>
-          <w:tcPr>
-            <w:tcW w:w="1843" w:type="dxa"/>
-          </w:tcPr>
-          <w:p>
-            <w:pPr>
-              <w:bidi/>
-            </w:pPr>
-            <w:r>
-              <w:rPr>
-                <w:rFonts w:hint="cs"/>
-              </w:rPr>
-              <w:t>INSERT</w:t>
-            </w:r>
-          </w:p>
-          <w:p>
-            <w:pPr>
-              <w:bidi/>
-            </w:pPr>
-          </w:p>
-          <w:p>
-            <w:pPr>
-              <w:bidi/>
-            </w:pPr>
-          </w:p>
-          <w:p>
-            <w:pPr>
-              <w:bidi/>
-              <w:rPr>
-                <w:rtl/>
-              </w:rPr>
-            </w:pPr>
-          </w:p>
-        </w:tc>
-        <w:tc>
-          <w:tcPr>
-            <w:tcW w:w="2126" w:type="dxa"/>
-          </w:tcPr>
-          <w:p>
-            <w:pPr>
-              <w:rPr>
-                <w:rFonts w:eastAsiaTheme="minorEastAsia"/>
-              </w:rPr>
-            </w:pPr>
-            <m:oMathPara>
+              <m:oMathParaPr>
+                <m:jc m:val="left"/>
+              </m:oMathParaPr>
               <m:oMath>
                 <m:d>
                   <m:dPr>
@@ -7173,13 +8218,7 @@
                   <w:rPr>
                     <w:rFonts w:ascii="Cambria Math" w:hAnsi="Cambria Math"/>
                   </w:rPr>
-                  <m:t>=</m:t>
-                </m:r>
-                <m:r>
-                  <w:rPr>
-                    <w:rFonts w:ascii="Cambria Math" w:hAnsi="Cambria Math"/>
-                  </w:rPr>
-                  <m:t>O</m:t>
+                  <m:t>=O</m:t>
                 </m:r>
                 <m:d>
                   <m:dPr>
@@ -7241,10 +8280,7 @@
           </w:p>
           <w:p>
             <w:r>
-              <w:rPr>
-                <w:rFonts w:eastAsiaTheme="minorEastAsia"/>
-              </w:rPr>
-              <w:t>(Const. time + INCREASE-KEY)</w:t>
+              <w:t>(Swaps the value to his right place, which in the worst case is the entire height of the heap)</w:t>
             </w:r>
           </w:p>
         </w:tc>
@@ -7253,28 +8289,609 @@
             <w:tcW w:w="5954" w:type="dxa"/>
           </w:tcPr>
           <w:p>
-            <w:r>
-              <w:t xml:space="preserve">INSERT(A, v): </w:t>
-            </w:r>
-          </w:p>
-          <w:p>
-            <w:r>
-              <w:t>A.HEAP_SIZE += 1</w:t>
-            </w:r>
-          </w:p>
-          <w:p>
-            <w:r>
-              <w:t>A[A.HEAP_SIZE] = v</w:t>
+            <w:pPr>
+              <w:bidi/>
+              <w:jc w:val="right"/>
+            </w:pPr>
+            <w:r>
+              <w:t xml:space="preserve">INCREASE-KEY(A, </w:t>
+            </w:r>
+            <w:proofErr w:type="spellStart"/>
+            <w:r>
+              <w:t>i</w:t>
+            </w:r>
+            <w:proofErr w:type="spellEnd"/>
+            <w:r>
+              <w:t>, v):</w:t>
             </w:r>
           </w:p>
           <w:p>
             <w:pPr>
+              <w:bidi/>
+              <w:jc w:val="right"/>
+              <w:rPr>
+                <w:lang w:val="en-IL"/>
+              </w:rPr>
+            </w:pPr>
+            <w:r>
+              <w:rPr>
+                <w:lang w:val="en-IL"/>
+              </w:rPr>
+              <w:t>I</w:t>
+            </w:r>
+            <w:r>
+              <w:rPr>
+                <w:lang w:val="en-IL"/>
+              </w:rPr>
+              <w:t xml:space="preserve">f </w:t>
+            </w:r>
+            <w:r>
+              <w:rPr>
+                <w:lang w:val="en-IL"/>
+              </w:rPr>
+              <w:t>A</w:t>
+            </w:r>
+            <w:r>
+              <w:rPr>
+                <w:lang w:val="en-IL"/>
+              </w:rPr>
+              <w:t>.</w:t>
+            </w:r>
+            <w:r>
+              <w:t xml:space="preserve"> HEAP_SIZE</w:t>
+            </w:r>
+            <w:r>
+              <w:rPr>
+                <w:lang w:val="en-IL"/>
+              </w:rPr>
+              <w:t xml:space="preserve"> &lt; </w:t>
+            </w:r>
+            <w:r>
+              <w:rPr>
+                <w:lang w:val="en-IL"/>
+              </w:rPr>
+              <w:t>i</w:t>
+            </w:r>
+            <w:r>
+              <w:rPr>
+                <w:lang w:val="en-IL"/>
+              </w:rPr>
+              <w:t>:</w:t>
+            </w:r>
+          </w:p>
+          <w:p>
+            <w:pPr>
+              <w:bidi/>
+              <w:jc w:val="right"/>
+              <w:rPr>
+                <w:lang w:val="en-IL"/>
+              </w:rPr>
+            </w:pPr>
+            <w:r>
+              <w:rPr>
+                <w:lang w:val="en-IL"/>
+              </w:rPr>
+              <w:t xml:space="preserve">    </w:t>
+            </w:r>
+            <w:r>
+              <w:rPr>
+                <w:lang w:val="en-IL"/>
+              </w:rPr>
+              <w:t xml:space="preserve">Error </w:t>
+            </w:r>
+            <w:r>
+              <w:rPr>
+                <w:lang w:val="en-IL"/>
+              </w:rPr>
+              <w:t>"Heap overflow</w:t>
+            </w:r>
+            <w:r>
+              <w:rPr>
+                <w:lang w:val="en-IL"/>
+              </w:rPr>
+              <w:t>.”</w:t>
+            </w:r>
+          </w:p>
+          <w:p>
+            <w:pPr>
+              <w:bidi/>
+              <w:jc w:val="right"/>
+              <w:rPr>
+                <w:lang w:val="en-IL"/>
+              </w:rPr>
+            </w:pPr>
+            <w:r>
+              <w:rPr>
+                <w:lang w:val="en-IL"/>
+              </w:rPr>
+              <w:t>I</w:t>
+            </w:r>
+            <w:r>
+              <w:rPr>
+                <w:lang w:val="en-IL"/>
+              </w:rPr>
+              <w:t xml:space="preserve">f </w:t>
+            </w:r>
+            <w:proofErr w:type="spellStart"/>
+            <w:r>
+              <w:t>i</w:t>
+            </w:r>
+            <w:proofErr w:type="spellEnd"/>
+            <w:r>
+              <w:t xml:space="preserve"> &lt; 0 or </w:t>
+            </w:r>
+            <w:r>
+              <w:t>A.HEAP_SIZE &lt; 1</w:t>
+            </w:r>
+            <w:r>
+              <w:rPr>
+                <w:lang w:val="en-IL"/>
+              </w:rPr>
+              <w:t>:</w:t>
+            </w:r>
+          </w:p>
+          <w:p>
+            <w:pPr>
+              <w:bidi/>
+              <w:jc w:val="right"/>
+            </w:pPr>
+            <w:r>
+              <w:rPr>
+                <w:lang w:val="en-IL"/>
+              </w:rPr>
+              <w:t xml:space="preserve">    </w:t>
+            </w:r>
+            <w:r>
+              <w:rPr>
+                <w:lang w:val="en-IL"/>
+              </w:rPr>
+              <w:t xml:space="preserve">Error </w:t>
+            </w:r>
+            <w:r>
+              <w:rPr>
+                <w:lang w:val="en-IL"/>
+              </w:rPr>
+              <w:t>"Heap underflow."</w:t>
+            </w:r>
+          </w:p>
+          <w:p>
+            <w:pPr>
+              <w:bidi/>
+              <w:jc w:val="right"/>
+              <w:rPr>
+                <w:lang w:val="en-IL"/>
+              </w:rPr>
+            </w:pPr>
+            <w:r>
+              <w:rPr>
+                <w:lang w:val="en-IL"/>
+              </w:rPr>
+              <w:t>I</w:t>
+            </w:r>
+            <w:r>
+              <w:rPr>
+                <w:lang w:val="en-IL"/>
+              </w:rPr>
+              <w:t xml:space="preserve">f </w:t>
+            </w:r>
+            <w:r>
+              <w:rPr>
+                <w:lang w:val="en-IL"/>
+              </w:rPr>
+              <w:t>A</w:t>
+            </w:r>
+            <w:r>
+              <w:rPr>
+                <w:lang w:val="en-IL"/>
+              </w:rPr>
+              <w:t>[</w:t>
+            </w:r>
+            <w:r>
+              <w:rPr>
+                <w:lang w:val="en-IL"/>
+              </w:rPr>
+              <w:t>i</w:t>
+            </w:r>
+            <w:r>
+              <w:rPr>
+                <w:lang w:val="en-IL"/>
+              </w:rPr>
+              <w:t xml:space="preserve">] &gt; </w:t>
+            </w:r>
+            <w:r>
+              <w:rPr>
+                <w:lang w:val="en-IL"/>
+              </w:rPr>
+              <w:t>v</w:t>
+            </w:r>
+            <w:r>
+              <w:rPr>
+                <w:lang w:val="en-IL"/>
+              </w:rPr>
+              <w:t>:</w:t>
+            </w:r>
+          </w:p>
+          <w:p>
+            <w:pPr>
+              <w:bidi/>
+              <w:jc w:val="right"/>
+            </w:pPr>
+            <w:r>
+              <w:rPr>
+                <w:lang w:val="en-IL"/>
+              </w:rPr>
+              <w:t xml:space="preserve">    </w:t>
+            </w:r>
+            <w:r>
+              <w:rPr>
+                <w:lang w:val="en-IL"/>
+              </w:rPr>
+              <w:t>R</w:t>
+            </w:r>
+            <w:r>
+              <w:rPr>
+                <w:lang w:val="en-IL"/>
+              </w:rPr>
+              <w:t>eturn</w:t>
+            </w:r>
+            <w:r>
+              <w:t xml:space="preserve">  # New key is smaller than current key</w:t>
+            </w:r>
+          </w:p>
+          <w:p>
+            <w:pPr>
+              <w:bidi/>
+              <w:jc w:val="right"/>
+            </w:pPr>
+            <w:r>
+              <w:rPr>
+                <w:lang w:val="en-IL"/>
+              </w:rPr>
+              <w:t>else:</w:t>
+            </w:r>
+          </w:p>
+          <w:p>
+            <w:pPr>
+              <w:bidi/>
+              <w:jc w:val="right"/>
+              <w:rPr>
+                <w:lang w:val="en-IL"/>
+              </w:rPr>
+            </w:pPr>
+            <w:r>
+              <w:rPr>
+                <w:lang w:val="en-IL"/>
+              </w:rPr>
+              <w:t xml:space="preserve">    </w:t>
+            </w:r>
+            <w:r>
+              <w:rPr>
+                <w:lang w:val="en-IL"/>
+              </w:rPr>
+              <w:t>A</w:t>
+            </w:r>
+            <w:r>
+              <w:rPr>
+                <w:lang w:val="en-IL"/>
+              </w:rPr>
+              <w:t>[</w:t>
+            </w:r>
+            <w:r>
+              <w:rPr>
+                <w:lang w:val="en-IL"/>
+              </w:rPr>
+              <w:t>i</w:t>
+            </w:r>
+            <w:r>
+              <w:rPr>
+                <w:lang w:val="en-IL"/>
+              </w:rPr>
+              <w:t xml:space="preserve">] = </w:t>
+            </w:r>
+            <w:r>
+              <w:rPr>
+                <w:lang w:val="en-IL"/>
+              </w:rPr>
+              <w:t>v</w:t>
+            </w:r>
+          </w:p>
+          <w:p>
+            <w:pPr>
+              <w:bidi/>
+              <w:jc w:val="right"/>
+            </w:pPr>
+            <w:r>
+              <w:rPr>
+                <w:lang w:val="en-IL"/>
+              </w:rPr>
+              <w:t xml:space="preserve">    </w:t>
+            </w:r>
+            <w:r>
+              <w:rPr>
+                <w:lang w:val="en-IL"/>
+              </w:rPr>
+              <w:t>W</w:t>
+            </w:r>
+            <w:r>
+              <w:rPr>
+                <w:lang w:val="en-IL"/>
+              </w:rPr>
+              <w:t xml:space="preserve">hile </w:t>
+            </w:r>
+            <w:r>
+              <w:rPr>
+                <w:lang w:val="en-IL"/>
+              </w:rPr>
+              <w:t xml:space="preserve">i </w:t>
+            </w:r>
+            <w:r>
+              <w:rPr>
+                <w:lang w:val="en-IL"/>
+              </w:rPr>
+              <w:t>&gt; 0:</w:t>
+            </w:r>
+          </w:p>
+          <w:p>
+            <w:pPr>
+              <w:bidi/>
+              <w:jc w:val="right"/>
+              <w:rPr>
+                <w:lang w:val="en-IL"/>
+              </w:rPr>
+            </w:pPr>
+            <w:r>
+              <w:rPr>
+                <w:lang w:val="en-IL"/>
+              </w:rPr>
+              <w:t xml:space="preserve">        </w:t>
+            </w:r>
+            <w:r>
+              <w:rPr>
+                <w:lang w:val="en-IL"/>
+              </w:rPr>
+              <w:t>P</w:t>
+            </w:r>
+            <w:r>
+              <w:rPr>
+                <w:lang w:val="en-IL"/>
+              </w:rPr>
+              <w:t xml:space="preserve">arent_index = </w:t>
+            </w:r>
+            <w:r>
+              <w:rPr>
+                <w:lang w:val="en-IL"/>
+              </w:rPr>
+              <w:t>A</w:t>
+            </w:r>
+            <w:r>
+              <w:rPr>
+                <w:lang w:val="en-IL"/>
+              </w:rPr>
+              <w:t>.get_parent_index(</w:t>
+            </w:r>
+            <w:r>
+              <w:rPr>
+                <w:lang w:val="en-IL"/>
+              </w:rPr>
+              <w:t>i</w:t>
+            </w:r>
+            <w:r>
+              <w:rPr>
+                <w:lang w:val="en-IL"/>
+              </w:rPr>
+              <w:t>)</w:t>
+            </w:r>
+          </w:p>
+          <w:p>
+            <w:pPr>
+              <w:bidi/>
+              <w:jc w:val="right"/>
+              <w:rPr>
+                <w:lang w:val="en-IL"/>
+              </w:rPr>
+            </w:pPr>
+            <w:r>
+              <w:rPr>
+                <w:lang w:val="en-IL"/>
+              </w:rPr>
+              <w:t xml:space="preserve">        </w:t>
+            </w:r>
+            <w:r>
+              <w:rPr>
+                <w:lang w:val="en-IL"/>
+              </w:rPr>
+              <w:t>I</w:t>
+            </w:r>
+            <w:r>
+              <w:rPr>
+                <w:lang w:val="en-IL"/>
+              </w:rPr>
+              <w:t xml:space="preserve">f </w:t>
+            </w:r>
+            <w:r>
+              <w:rPr>
+                <w:lang w:val="en-IL"/>
+              </w:rPr>
+              <w:t>A</w:t>
+            </w:r>
+            <w:r>
+              <w:rPr>
+                <w:lang w:val="en-IL"/>
+              </w:rPr>
+              <w:t>[</w:t>
+            </w:r>
+            <w:r>
+              <w:rPr>
+                <w:lang w:val="en-IL"/>
+              </w:rPr>
+              <w:t>i</w:t>
+            </w:r>
+            <w:r>
+              <w:rPr>
+                <w:lang w:val="en-IL"/>
+              </w:rPr>
+              <w:t xml:space="preserve">] &gt; </w:t>
+            </w:r>
+            <w:r>
+              <w:rPr>
+                <w:lang w:val="en-IL"/>
+              </w:rPr>
+              <w:t>A</w:t>
+            </w:r>
+            <w:r>
+              <w:rPr>
+                <w:lang w:val="en-IL"/>
+              </w:rPr>
+              <w:t>[</w:t>
+            </w:r>
+            <w:r>
+              <w:rPr>
+                <w:lang w:val="en-IL"/>
+              </w:rPr>
+              <w:t>P</w:t>
+            </w:r>
+            <w:r>
+              <w:rPr>
+                <w:lang w:val="en-IL"/>
+              </w:rPr>
+              <w:t>arent_index]:</w:t>
+            </w:r>
+          </w:p>
+          <w:p>
+            <w:pPr>
+              <w:bidi/>
+              <w:jc w:val="right"/>
+            </w:pPr>
+            <w:r>
+              <w:rPr>
+                <w:lang w:val="en-IL"/>
+              </w:rPr>
+              <w:t xml:space="preserve">            </w:t>
+            </w:r>
+            <w:r>
+              <w:rPr>
+                <w:rFonts w:hint="cs"/>
+                <w:lang w:val="en-IL"/>
+              </w:rPr>
+              <w:t>SWAP</w:t>
+            </w:r>
+            <w:r>
+              <w:rPr>
+                <w:lang w:val="en-IL"/>
+              </w:rPr>
+              <w:t>(</w:t>
+            </w:r>
+            <w:r>
+              <w:rPr>
+                <w:lang w:val="en-IL"/>
+              </w:rPr>
+              <w:t>i</w:t>
+            </w:r>
+            <w:r>
+              <w:rPr>
+                <w:lang w:val="en-IL"/>
+              </w:rPr>
+              <w:t xml:space="preserve">, </w:t>
+            </w:r>
+            <w:r>
+              <w:rPr>
+                <w:lang w:val="en-IL"/>
+              </w:rPr>
+              <w:t>P</w:t>
+            </w:r>
+            <w:r>
+              <w:rPr>
+                <w:lang w:val="en-IL"/>
+              </w:rPr>
+              <w:t>arent_index)</w:t>
+            </w:r>
+          </w:p>
+          <w:p>
+            <w:pPr>
+              <w:bidi/>
+              <w:jc w:val="right"/>
+              <w:rPr>
+                <w:lang w:val="en-IL"/>
+              </w:rPr>
+            </w:pPr>
+            <w:r>
+              <w:rPr>
+                <w:lang w:val="en-IL"/>
+              </w:rPr>
+              <w:t xml:space="preserve">            </w:t>
+            </w:r>
+            <w:r>
+              <w:rPr>
+                <w:lang w:val="en-IL"/>
+              </w:rPr>
+              <w:t>i</w:t>
+            </w:r>
+            <w:r>
+              <w:rPr>
+                <w:lang w:val="en-IL"/>
+              </w:rPr>
+              <w:t xml:space="preserve"> = </w:t>
+            </w:r>
+            <w:r>
+              <w:rPr>
+                <w:lang w:val="en-IL"/>
+              </w:rPr>
+              <w:t>P</w:t>
+            </w:r>
+            <w:r>
+              <w:rPr>
+                <w:lang w:val="en-IL"/>
+              </w:rPr>
+              <w:t>arent_index</w:t>
+            </w:r>
+          </w:p>
+          <w:p>
+            <w:pPr>
+              <w:bidi/>
+              <w:jc w:val="right"/>
+              <w:rPr>
+                <w:lang w:val="en-IL"/>
+              </w:rPr>
+            </w:pPr>
+            <w:r>
+              <w:rPr>
+                <w:lang w:val="en-IL"/>
+              </w:rPr>
+              <w:t xml:space="preserve">        </w:t>
+            </w:r>
+            <w:r>
+              <w:rPr>
+                <w:lang w:val="en-IL"/>
+              </w:rPr>
+              <w:t>E</w:t>
+            </w:r>
+            <w:r>
+              <w:rPr>
+                <w:lang w:val="en-IL"/>
+              </w:rPr>
+              <w:t>lse:</w:t>
+            </w:r>
+          </w:p>
+          <w:p>
+            <w:pPr>
+              <w:bidi/>
+              <w:jc w:val="right"/>
               <w:rPr>
                 <w:rtl/>
+                <w:lang w:val="en-IL"/>
               </w:rPr>
             </w:pPr>
             <w:r>
-              <w:t>INCREASE-KEY(A, A.HEAP_SIZE, v)</w:t>
+              <w:rPr>
+                <w:lang w:val="en-IL"/>
+              </w:rPr>
+              <w:t xml:space="preserve">            </w:t>
+            </w:r>
+            <w:r>
+              <w:rPr>
+                <w:lang w:val="en-IL"/>
+              </w:rPr>
+              <w:t>Return</w:t>
             </w:r>
           </w:p>
         </w:tc>
@@ -7307,14 +8924,32 @@
           <w:p>
             <w:pPr>
               <w:bidi/>
-              <w:rPr>
-                <w:rtl/>
-              </w:rPr>
+              <w:jc w:val="right"/>
             </w:pPr>
             <w:r>
-              <w:lastRenderedPageBreak/>
-              <w:t>INCREASE-KEY</w:t>
-            </w:r>
+              <w:rPr>
+                <w:rFonts w:hint="cs"/>
+              </w:rPr>
+              <w:t>INSERT</w:t>
+            </w:r>
+          </w:p>
+          <w:p>
+            <w:pPr>
+              <w:bidi/>
+              <w:jc w:val="right"/>
+            </w:pPr>
+          </w:p>
+          <w:p>
+            <w:pPr>
+              <w:bidi/>
+              <w:jc w:val="right"/>
+            </w:pPr>
+          </w:p>
+          <w:p>
+            <w:pPr>
+              <w:bidi/>
+              <w:jc w:val="right"/>
+            </w:pPr>
           </w:p>
         </w:tc>
         <w:tc>
@@ -7328,6 +8963,9 @@
               </w:rPr>
             </w:pPr>
             <m:oMathPara>
+              <m:oMathParaPr>
+                <m:jc m:val="left"/>
+              </m:oMathParaPr>
               <m:oMath>
                 <m:d>
                   <m:dPr>
@@ -7451,13 +9089,7 @@
                   <w:rPr>
                     <w:rFonts w:ascii="Cambria Math" w:hAnsi="Cambria Math"/>
                   </w:rPr>
-                  <m:t>=</m:t>
-                </m:r>
-                <m:r>
-                  <w:rPr>
-                    <w:rFonts w:ascii="Cambria Math" w:hAnsi="Cambria Math"/>
-                  </w:rPr>
-                  <m:t>O</m:t>
+                  <m:t>=O</m:t>
                 </m:r>
                 <m:d>
                   <m:dPr>
@@ -7492,6 +9124,8 @@
                         </m:ctrlPr>
                       </m:fName>
                       <m:e>
+                        <w:bookmarkStart w:id="0" w:name="_GoBack"/>
+                        <w:bookmarkEnd w:id="0"/>
                         <m:d>
                           <m:dPr>
                             <m:ctrlPr>
@@ -7518,8 +9152,16 @@
             </m:oMathPara>
           </w:p>
           <w:p>
-            <w:r>
-              <w:t>(Swaps the value to his right place, which in the worst case is the entire height of the heap)</w:t>
+            <w:pPr>
+              <w:rPr>
+                <w:rFonts w:ascii="Calibri" w:eastAsia="Calibri" w:hAnsi="Calibri" w:cs="Arial"/>
+              </w:rPr>
+            </w:pPr>
+            <w:r>
+              <w:rPr>
+                <w:rFonts w:eastAsiaTheme="minorEastAsia"/>
+              </w:rPr>
+              <w:t>(Const. time + INCREASE-KEY)</w:t>
             </w:r>
           </w:p>
         </w:tc>
@@ -7528,564 +9170,39 @@
             <w:tcW w:w="5954" w:type="dxa"/>
           </w:tcPr>
           <w:p>
-            <w:r>
-              <w:t xml:space="preserve">INCREASE-KEY(A, </w:t>
-            </w:r>
-            <w:proofErr w:type="spellStart"/>
-            <w:r>
-              <w:t>i</w:t>
-            </w:r>
-            <w:proofErr w:type="spellEnd"/>
-            <w:r>
-              <w:t>, v):</w:t>
+            <w:pPr>
+              <w:bidi/>
+              <w:jc w:val="right"/>
+            </w:pPr>
+            <w:r>
+              <w:t xml:space="preserve">INSERT(A, v): </w:t>
             </w:r>
           </w:p>
           <w:p>
             <w:pPr>
-              <w:rPr>
-                <w:lang w:val="en-IL"/>
-              </w:rPr>
+              <w:bidi/>
+              <w:jc w:val="right"/>
             </w:pPr>
             <w:r>
-              <w:rPr>
-                <w:lang w:val="en-IL"/>
-              </w:rPr>
-              <w:t>I</w:t>
-            </w:r>
-            <w:r>
-              <w:rPr>
-                <w:lang w:val="en-IL"/>
-              </w:rPr>
-              <w:t xml:space="preserve">f </w:t>
-            </w:r>
-            <w:r>
-              <w:rPr>
-                <w:lang w:val="en-IL"/>
-              </w:rPr>
-              <w:t>A</w:t>
-            </w:r>
-            <w:r>
-              <w:rPr>
-                <w:lang w:val="en-IL"/>
-              </w:rPr>
-              <w:t>.</w:t>
-            </w:r>
-            <w:r>
-              <w:t xml:space="preserve"> HEAP_SIZE</w:t>
-            </w:r>
-            <w:r>
-              <w:rPr>
-                <w:lang w:val="en-IL"/>
-              </w:rPr>
-              <w:t xml:space="preserve"> &lt; </w:t>
-            </w:r>
-            <w:r>
-              <w:rPr>
-                <w:lang w:val="en-IL"/>
-              </w:rPr>
-              <w:t>i</w:t>
-            </w:r>
-            <w:r>
-              <w:rPr>
-                <w:lang w:val="en-IL"/>
-              </w:rPr>
-              <w:t>:</w:t>
+              <w:t>A.HEAP_SIZE += 1</w:t>
             </w:r>
           </w:p>
           <w:p>
             <w:pPr>
-              <w:rPr>
-                <w:lang w:val="en-IL"/>
-              </w:rPr>
+              <w:bidi/>
+              <w:jc w:val="right"/>
             </w:pPr>
             <w:r>
-              <w:rPr>
-                <w:lang w:val="en-IL"/>
-              </w:rPr>
-              <w:t xml:space="preserve">    </w:t>
-            </w:r>
-            <w:r>
-              <w:rPr>
-                <w:lang w:val="en-IL"/>
-              </w:rPr>
-              <w:t xml:space="preserve">Error </w:t>
-            </w:r>
-            <w:r>
-              <w:rPr>
-                <w:lang w:val="en-IL"/>
-              </w:rPr>
-              <w:t>"Heap overflow</w:t>
-            </w:r>
-            <w:r>
-              <w:rPr>
-                <w:lang w:val="en-IL"/>
-              </w:rPr>
-              <w:t>.”</w:t>
+              <w:t>A[A.HEAP_SIZE] = v</w:t>
             </w:r>
           </w:p>
           <w:p>
             <w:pPr>
-              <w:rPr>
-                <w:lang w:val="en-IL"/>
-              </w:rPr>
+              <w:bidi/>
+              <w:jc w:val="right"/>
             </w:pPr>
             <w:r>
-              <w:rPr>
-                <w:lang w:val="en-IL"/>
-              </w:rPr>
-              <w:t>I</w:t>
-            </w:r>
-            <w:r>
-              <w:rPr>
-                <w:lang w:val="en-IL"/>
-              </w:rPr>
-              <w:t xml:space="preserve">f </w:t>
-            </w:r>
-            <w:r>
-              <w:rPr>
-                <w:lang w:val="en-IL"/>
-              </w:rPr>
-              <w:t>i</w:t>
-            </w:r>
-            <w:r>
-              <w:rPr>
-                <w:lang w:val="en-IL"/>
-              </w:rPr>
-              <w:t xml:space="preserve"> &lt; 0:</w:t>
-            </w:r>
-          </w:p>
-          <w:p>
-            <w:pPr>
-              <w:rPr>
-                <w:lang w:val="en-IL"/>
-              </w:rPr>
-            </w:pPr>
-            <w:r>
-              <w:rPr>
-                <w:lang w:val="en-IL"/>
-              </w:rPr>
-              <w:t xml:space="preserve">    </w:t>
-            </w:r>
-            <w:r>
-              <w:rPr>
-                <w:lang w:val="en-IL"/>
-              </w:rPr>
-              <w:t xml:space="preserve">Error </w:t>
-            </w:r>
-            <w:r>
-              <w:rPr>
-                <w:lang w:val="en-IL"/>
-              </w:rPr>
-              <w:t>"Heap underflow."</w:t>
-            </w:r>
-          </w:p>
-          <w:p>
-            <w:pPr>
-              <w:rPr>
-                <w:lang w:val="en-IL"/>
-              </w:rPr>
-            </w:pPr>
-            <w:r>
-              <w:rPr>
-                <w:lang w:val="en-IL"/>
-              </w:rPr>
-              <w:t>I</w:t>
-            </w:r>
-            <w:r>
-              <w:rPr>
-                <w:lang w:val="en-IL"/>
-              </w:rPr>
-              <w:t xml:space="preserve">f </w:t>
-            </w:r>
-            <w:r>
-              <w:rPr>
-                <w:lang w:val="en-IL"/>
-              </w:rPr>
-              <w:t>A</w:t>
-            </w:r>
-            <w:r>
-              <w:rPr>
-                <w:lang w:val="en-IL"/>
-              </w:rPr>
-              <w:t>[</w:t>
-            </w:r>
-            <w:r>
-              <w:rPr>
-                <w:lang w:val="en-IL"/>
-              </w:rPr>
-              <w:t>i</w:t>
-            </w:r>
-            <w:r>
-              <w:rPr>
-                <w:lang w:val="en-IL"/>
-              </w:rPr>
-              <w:t xml:space="preserve">] &gt; </w:t>
-            </w:r>
-            <w:r>
-              <w:rPr>
-                <w:lang w:val="en-IL"/>
-              </w:rPr>
-              <w:t>v</w:t>
-            </w:r>
-            <w:r>
-              <w:rPr>
-                <w:lang w:val="en-IL"/>
-              </w:rPr>
-              <w:t>:</w:t>
-            </w:r>
-          </w:p>
-          <w:p>
-            <w:r>
-              <w:rPr>
-                <w:lang w:val="en-IL"/>
-              </w:rPr>
-              <w:t xml:space="preserve">    </w:t>
-            </w:r>
-            <w:r>
-              <w:rPr>
-                <w:lang w:val="en-IL"/>
-              </w:rPr>
-              <w:t>R</w:t>
-            </w:r>
-            <w:r>
-              <w:rPr>
-                <w:lang w:val="en-IL"/>
-              </w:rPr>
-              <w:t>eturn</w:t>
-            </w:r>
-            <w:r>
-              <w:t xml:space="preserve">  # New key is smaller than current key</w:t>
-            </w:r>
-          </w:p>
-          <w:p>
-            <w:r>
-              <w:rPr>
-                <w:lang w:val="en-IL"/>
-              </w:rPr>
-              <w:t>else:</w:t>
-            </w:r>
-          </w:p>
-          <w:p>
-            <w:pPr>
-              <w:rPr>
-                <w:lang w:val="en-IL"/>
-              </w:rPr>
-            </w:pPr>
-            <w:r>
-              <w:rPr>
-                <w:lang w:val="en-IL"/>
-              </w:rPr>
-              <w:t xml:space="preserve">    </w:t>
-            </w:r>
-            <w:r>
-              <w:rPr>
-                <w:lang w:val="en-IL"/>
-              </w:rPr>
-              <w:t>A</w:t>
-            </w:r>
-            <w:r>
-              <w:rPr>
-                <w:lang w:val="en-IL"/>
-              </w:rPr>
-              <w:t>[</w:t>
-            </w:r>
-            <w:r>
-              <w:rPr>
-                <w:lang w:val="en-IL"/>
-              </w:rPr>
-              <w:t>i</w:t>
-            </w:r>
-            <w:r>
-              <w:rPr>
-                <w:lang w:val="en-IL"/>
-              </w:rPr>
-              <w:t xml:space="preserve">] = </w:t>
-            </w:r>
-            <w:r>
-              <w:rPr>
-                <w:lang w:val="en-IL"/>
-              </w:rPr>
-              <w:t>v</w:t>
-            </w:r>
-          </w:p>
-          <w:p>
-            <w:r>
-              <w:rPr>
-                <w:lang w:val="en-IL"/>
-              </w:rPr>
-              <w:t xml:space="preserve">    </w:t>
-            </w:r>
-            <w:r>
-              <w:rPr>
-                <w:lang w:val="en-IL"/>
-              </w:rPr>
-              <w:t>W</w:t>
-            </w:r>
-            <w:r>
-              <w:rPr>
-                <w:lang w:val="en-IL"/>
-              </w:rPr>
-              <w:t xml:space="preserve">hile </w:t>
-            </w:r>
-            <w:r>
-              <w:rPr>
-                <w:lang w:val="en-IL"/>
-              </w:rPr>
-              <w:t xml:space="preserve">i </w:t>
-            </w:r>
-            <w:r>
-              <w:rPr>
-                <w:lang w:val="en-IL"/>
-              </w:rPr>
-              <w:t>&gt; 0:</w:t>
-            </w:r>
-          </w:p>
-          <w:p>
-            <w:pPr>
-              <w:rPr>
-                <w:lang w:val="en-IL"/>
-              </w:rPr>
-            </w:pPr>
-            <w:r>
-              <w:rPr>
-                <w:lang w:val="en-IL"/>
-              </w:rPr>
-              <w:t xml:space="preserve">        </w:t>
-            </w:r>
-            <w:r>
-              <w:rPr>
-                <w:lang w:val="en-IL"/>
-              </w:rPr>
-              <w:t>P</w:t>
-            </w:r>
-            <w:r>
-              <w:rPr>
-                <w:lang w:val="en-IL"/>
-              </w:rPr>
-              <w:t xml:space="preserve">arent_index = </w:t>
-            </w:r>
-            <w:r>
-              <w:rPr>
-                <w:lang w:val="en-IL"/>
-              </w:rPr>
-              <w:t>A</w:t>
-            </w:r>
-            <w:r>
-              <w:rPr>
-                <w:lang w:val="en-IL"/>
-              </w:rPr>
-              <w:t>.get_parent_index(</w:t>
-            </w:r>
-            <w:r>
-              <w:rPr>
-                <w:lang w:val="en-IL"/>
-              </w:rPr>
-              <w:t>i</w:t>
-            </w:r>
-            <w:r>
-              <w:rPr>
-                <w:lang w:val="en-IL"/>
-              </w:rPr>
-              <w:t>)</w:t>
-            </w:r>
-          </w:p>
-          <w:p>
-            <w:pPr>
-              <w:rPr>
-                <w:lang w:val="en-IL"/>
-              </w:rPr>
-            </w:pPr>
-            <w:r>
-              <w:rPr>
-                <w:lang w:val="en-IL"/>
-              </w:rPr>
-              <w:t xml:space="preserve">        </w:t>
-            </w:r>
-            <w:r>
-              <w:rPr>
-                <w:lang w:val="en-IL"/>
-              </w:rPr>
-              <w:t>I</w:t>
-            </w:r>
-            <w:r>
-              <w:rPr>
-                <w:lang w:val="en-IL"/>
-              </w:rPr>
-              <w:t xml:space="preserve">f </w:t>
-            </w:r>
-            <w:r>
-              <w:rPr>
-                <w:lang w:val="en-IL"/>
-              </w:rPr>
-              <w:t>A</w:t>
-            </w:r>
-            <w:r>
-              <w:rPr>
-                <w:lang w:val="en-IL"/>
-              </w:rPr>
-              <w:t>[</w:t>
-            </w:r>
-            <w:r>
-              <w:rPr>
-                <w:lang w:val="en-IL"/>
-              </w:rPr>
-              <w:t>i</w:t>
-            </w:r>
-            <w:r>
-              <w:rPr>
-                <w:lang w:val="en-IL"/>
-              </w:rPr>
-              <w:t xml:space="preserve">] &gt; </w:t>
-            </w:r>
-            <w:r>
-              <w:rPr>
-                <w:lang w:val="en-IL"/>
-              </w:rPr>
-              <w:t>A</w:t>
-            </w:r>
-            <w:r>
-              <w:rPr>
-                <w:lang w:val="en-IL"/>
-              </w:rPr>
-              <w:t>[</w:t>
-            </w:r>
-            <w:r>
-              <w:rPr>
-                <w:lang w:val="en-IL"/>
-              </w:rPr>
-              <w:t>P</w:t>
-            </w:r>
-            <w:r>
-              <w:rPr>
-                <w:lang w:val="en-IL"/>
-              </w:rPr>
-              <w:t>arent_index]:</w:t>
-            </w:r>
-          </w:p>
-          <w:p>
-            <w:r>
-              <w:rPr>
-                <w:lang w:val="en-IL"/>
-              </w:rPr>
-              <w:t xml:space="preserve">            </w:t>
-            </w:r>
-            <w:r>
-              <w:rPr>
-                <w:lang w:val="en-IL"/>
-              </w:rPr>
-              <w:t>A</w:t>
-            </w:r>
-            <w:r>
-              <w:rPr>
-                <w:lang w:val="en-IL"/>
-              </w:rPr>
-              <w:t>.swap(</w:t>
-            </w:r>
-            <w:r>
-              <w:rPr>
-                <w:lang w:val="en-IL"/>
-              </w:rPr>
-              <w:t>i</w:t>
-            </w:r>
-            <w:r>
-              <w:rPr>
-                <w:lang w:val="en-IL"/>
-              </w:rPr>
-              <w:t xml:space="preserve">, </w:t>
-            </w:r>
-            <w:r>
-              <w:rPr>
-                <w:lang w:val="en-IL"/>
-              </w:rPr>
-              <w:t>P</w:t>
-            </w:r>
-            <w:r>
-              <w:rPr>
-                <w:lang w:val="en-IL"/>
-              </w:rPr>
-              <w:t>arent_index)</w:t>
-            </w:r>
-          </w:p>
-          <w:p>
-            <w:pPr>
-              <w:rPr>
-                <w:lang w:val="en-IL"/>
-              </w:rPr>
-            </w:pPr>
-            <w:r>
-              <w:rPr>
-                <w:lang w:val="en-IL"/>
-              </w:rPr>
-              <w:t xml:space="preserve">            </w:t>
-            </w:r>
-            <w:r>
-              <w:rPr>
-                <w:lang w:val="en-IL"/>
-              </w:rPr>
-              <w:t>i</w:t>
-            </w:r>
-            <w:r>
-              <w:rPr>
-                <w:lang w:val="en-IL"/>
-              </w:rPr>
-              <w:t xml:space="preserve"> = </w:t>
-            </w:r>
-            <w:r>
-              <w:rPr>
-                <w:lang w:val="en-IL"/>
-              </w:rPr>
-              <w:t>P</w:t>
-            </w:r>
-            <w:r>
-              <w:rPr>
-                <w:lang w:val="en-IL"/>
-              </w:rPr>
-              <w:t>arent_index</w:t>
-            </w:r>
-          </w:p>
-          <w:p>
-            <w:pPr>
-              <w:rPr>
-                <w:lang w:val="en-IL"/>
-              </w:rPr>
-            </w:pPr>
-            <w:r>
-              <w:rPr>
-                <w:lang w:val="en-IL"/>
-              </w:rPr>
-              <w:t xml:space="preserve">        </w:t>
-            </w:r>
-            <w:r>
-              <w:rPr>
-                <w:lang w:val="en-IL"/>
-              </w:rPr>
-              <w:t>E</w:t>
-            </w:r>
-            <w:r>
-              <w:rPr>
-                <w:lang w:val="en-IL"/>
-              </w:rPr>
-              <w:t>lse:</w:t>
-            </w:r>
-          </w:p>
-          <w:p>
-            <w:pPr>
-              <w:rPr>
-                <w:rtl/>
-                <w:lang w:val="en-IL"/>
-              </w:rPr>
-            </w:pPr>
-            <w:r>
-              <w:rPr>
-                <w:lang w:val="en-IL"/>
-              </w:rPr>
-              <w:t xml:space="preserve">            </w:t>
-            </w:r>
-            <w:r>
-              <w:rPr>
-                <w:lang w:val="en-IL"/>
-              </w:rPr>
-              <w:t>Return</w:t>
+              <w:t>INCREASE-KEY(A, A.HEAP_SIZE, v)</w:t>
             </w:r>
           </w:p>
         </w:tc>
@@ -8097,6 +9214,7 @@
             <w:pPr>
               <w:bidi/>
               <w:rPr>
+                <w:rFonts w:hint="cs"/>
                 <w:rtl/>
               </w:rPr>
             </w:pPr>
@@ -8125,12 +9243,16 @@
         <w:rPr>
           <w:b/>
           <w:bCs/>
+          <w:sz w:val="28"/>
+          <w:szCs w:val="28"/>
           <w:u w:val="single"/>
           <w:rtl/>
         </w:rPr>
       </w:pPr>
       <w:r>
         <w:rPr>
+          <w:sz w:val="28"/>
+          <w:szCs w:val="28"/>
           <w:rtl/>
         </w:rPr>
         <w:br w:type="page"/>
@@ -8140,36 +9262,32 @@
           <w:rFonts w:hint="cs"/>
           <w:b/>
           <w:bCs/>
+          <w:sz w:val="28"/>
+          <w:szCs w:val="28"/>
           <w:u w:val="single"/>
           <w:rtl/>
         </w:rPr>
         <w:lastRenderedPageBreak/>
-        <w:t>נספח ב</w:t>
-      </w:r>
-      <w:r>
-        <w:rPr>
-          <w:rFonts w:hint="cs"/>
+        <w:t xml:space="preserve">נספח ב' </w:t>
+      </w:r>
+      <w:r>
+        <w:rPr>
           <w:b/>
           <w:bCs/>
+          <w:sz w:val="28"/>
+          <w:szCs w:val="28"/>
           <w:u w:val="single"/>
           <w:rtl/>
         </w:rPr>
-        <w:t xml:space="preserve">' </w:t>
-      </w:r>
-      <w:r>
-        <w:rPr>
+        <w:t>–</w:t>
+      </w:r>
+      <w:r>
+        <w:rPr>
+          <w:rFonts w:hint="cs"/>
           <w:b/>
           <w:bCs/>
-          <w:u w:val="single"/>
-          <w:rtl/>
-        </w:rPr>
-        <w:t>–</w:t>
-      </w:r>
-      <w:r>
-        <w:rPr>
-          <w:rFonts w:hint="cs"/>
-          <w:b/>
-          <w:bCs/>
+          <w:sz w:val="28"/>
+          <w:szCs w:val="28"/>
           <w:u w:val="single"/>
           <w:rtl/>
         </w:rPr>
@@ -8224,8 +9342,6 @@
           <w:rtl/>
         </w:rPr>
       </w:pPr>
-      <w:bookmarkStart w:id="0" w:name="_GoBack"/>
-      <w:bookmarkEnd w:id="0"/>
     </w:p>
     <w:p>
       <w:pPr>
@@ -8320,8 +9436,18 @@
           <w:rFonts w:ascii="Arial" w:hAnsi="Arial" w:cs="Arial" w:hint="cs"/>
           <w:color w:val="333333"/>
           <w:shd w:val="clear" w:color="auto" w:fill="FFFFFF"/>
-        </w:rPr>
-        <w:t>TODO</w:t>
+          <w:rtl/>
+        </w:rPr>
+        <w:t xml:space="preserve">לתקף את הפסאודו קוד לפי הגרסא הסופית של הקוד </w:t>
+      </w:r>
+      <w:r>
+        <w:rPr>
+          <w:rFonts w:ascii="Arial" w:hAnsi="Arial" w:cs="Arial"/>
+          <w:color w:val="333333"/>
+          <w:shd w:val="clear" w:color="auto" w:fill="FFFFFF"/>
+          <w:rtl/>
+        </w:rPr>
+        <w:t>–</w:t>
       </w:r>
       <w:r>
         <w:rPr>
@@ -8330,43 +9456,15 @@
           <w:shd w:val="clear" w:color="auto" w:fill="FFFFFF"/>
           <w:rtl/>
         </w:rPr>
-        <w:t xml:space="preserve"> סעיפים ג-ו</w:t>
-      </w:r>
-      <w:r>
-        <w:rPr>
-          <w:rFonts w:ascii="Arial" w:hAnsi="Arial" w:cs="Arial"/>
-          <w:color w:val="333333"/>
-          <w:shd w:val="clear" w:color="auto" w:fill="FFFFFF"/>
-          <w:rtl/>
-        </w:rPr>
         <w:t xml:space="preserve"> </w:t>
-      </w:r>
-      <w:r>
-        <w:rPr>
-          <w:rFonts w:ascii="Arial" w:hAnsi="Arial" w:cs="Arial"/>
-          <w:color w:val="333333"/>
-          <w:shd w:val="clear" w:color="auto" w:fill="FFFFFF"/>
-          <w:rtl/>
-        </w:rPr>
-        <w:t>- להסביר את הרעיון הכללי</w:t>
       </w:r>
       <w:r>
         <w:rPr>
           <w:rFonts w:ascii="Arial" w:hAnsi="Arial" w:cs="Arial" w:hint="cs"/>
           <w:color w:val="333333"/>
           <w:shd w:val="clear" w:color="auto" w:fill="FFFFFF"/>
-          <w:rtl/>
-        </w:rPr>
-        <w:t xml:space="preserve"> בעברית </w:t>
-      </w:r>
-      <w:r>
-        <w:rPr>
-          <w:rFonts w:ascii="Arial" w:hAnsi="Arial" w:cs="Arial"/>
-          <w:color w:val="333333"/>
-          <w:shd w:val="clear" w:color="auto" w:fill="FFFFFF"/>
-          <w:rtl/>
-        </w:rPr>
-        <w:t>–</w:t>
+        </w:rPr>
+        <w:t>TODO</w:t>
       </w:r>
       <w:r>
         <w:rPr>
@@ -8375,18 +9473,8 @@
           <w:shd w:val="clear" w:color="auto" w:fill="FFFFFF"/>
           <w:rtl/>
         </w:rPr>
-        <w:t xml:space="preserve"> טל</w:t>
-      </w:r>
-    </w:p>
-    <w:p>
-      <w:pPr>
-        <w:pStyle w:val="ListParagraph"/>
-        <w:numPr>
-          <w:ilvl w:val="0"/>
-          <w:numId w:val="2"/>
-        </w:numPr>
-        <w:bidi/>
-      </w:pPr>
+        <w:t xml:space="preserve"> </w:t>
+      </w:r>
       <w:r>
         <w:rPr>
           <w:rFonts w:ascii="Arial" w:hAnsi="Arial" w:cs="Arial" w:hint="cs"/>
@@ -8394,7 +9482,7 @@
           <w:shd w:val="clear" w:color="auto" w:fill="FFFFFF"/>
           <w:rtl/>
         </w:rPr>
-        <w:t>לתקף את הפסאודו קוד לפי הגרסא הסופית של הקוד - שלי</w:t>
+        <w:t>שלי</w:t>
       </w:r>
     </w:p>
     <w:p>
@@ -8595,7 +9683,6 @@
       <w:pStyle w:val="Header"/>
       <w:bidi/>
       <w:rPr>
-        <w:rFonts w:hint="cs"/>
         <w:rtl/>
       </w:rPr>
     </w:pPr>
@@ -9303,7 +10390,7 @@
   <w:style w:type="paragraph" w:default="1" w:styleId="Normal">
     <w:name w:val="Normal"/>
     <w:qFormat/>
-    <w:rsid w:val="00B85789"/>
+    <w:rsid w:val="00554486"/>
   </w:style>
   <w:style w:type="character" w:default="1" w:styleId="DefaultParagraphFont">
     <w:name w:val="Default Paragraph Font"/>

</xml_diff>

<commit_message>
Fix trees in addendum 2
</commit_message>
<xml_diff>
--- a/Documents/MMN13.docx
+++ b/Documents/MMN13.docx
@@ -174,9 +174,11 @@
         </w:rPr>
         <w:t xml:space="preserve"> של האיבר ה-</w:t>
       </w:r>
+      <w:proofErr w:type="spellStart"/>
       <w:r>
         <w:t>i</w:t>
       </w:r>
+      <w:proofErr w:type="spellEnd"/>
       <w:r>
         <w:rPr>
           <w:rFonts w:hint="cs"/>
@@ -293,9 +295,11 @@
         </w:rPr>
         <w:t xml:space="preserve">של אינדקס </w:t>
       </w:r>
+      <w:proofErr w:type="spellStart"/>
       <w:r>
         <w:t>i</w:t>
       </w:r>
+      <w:proofErr w:type="spellEnd"/>
       <w:r>
         <w:rPr>
           <w:rFonts w:hint="cs"/>
@@ -369,9 +373,11 @@
         </w:rPr>
         <w:t xml:space="preserve"> של הרמה ה-</w:t>
       </w:r>
+      <w:proofErr w:type="spellStart"/>
       <w:r>
         <w:t>i</w:t>
       </w:r>
+      <w:proofErr w:type="spellEnd"/>
       <w:r>
         <w:rPr>
           <w:rFonts w:hint="cs"/>
@@ -1356,12 +1362,14 @@
         </w:rPr>
         <w:t xml:space="preserve">ת על ידי המחלקה </w:t>
       </w:r>
+      <w:proofErr w:type="spellStart"/>
       <w:r>
         <w:rPr>
           <w:rFonts w:eastAsiaTheme="minorEastAsia"/>
         </w:rPr>
         <w:t>DHeap</w:t>
       </w:r>
+      <w:proofErr w:type="spellEnd"/>
       <w:r>
         <w:rPr>
           <w:rFonts w:eastAsiaTheme="minorEastAsia" w:hint="cs"/>
@@ -1465,12 +1473,14 @@
         </w:rPr>
         <w:t xml:space="preserve">מייצאת את התכונות </w:t>
       </w:r>
+      <w:proofErr w:type="spellStart"/>
       <w:r>
         <w:rPr>
           <w:rFonts w:eastAsiaTheme="minorEastAsia"/>
         </w:rPr>
         <w:t>heap_size</w:t>
       </w:r>
+      <w:proofErr w:type="spellEnd"/>
       <w:r>
         <w:rPr>
           <w:rFonts w:eastAsiaTheme="minorEastAsia" w:hint="cs"/>
@@ -1485,6 +1495,7 @@
         </w:rPr>
         <w:t xml:space="preserve">, </w:t>
       </w:r>
+      <w:proofErr w:type="spellStart"/>
       <w:r>
         <w:rPr>
           <w:rFonts w:eastAsiaTheme="minorEastAsia"/>
@@ -1497,6 +1508,7 @@
         </w:rPr>
         <w:t>length</w:t>
       </w:r>
+      <w:proofErr w:type="spellEnd"/>
       <w:r>
         <w:rPr>
           <w:rFonts w:eastAsiaTheme="minorEastAsia" w:hint="cs"/>
@@ -1676,12 +1688,14 @@
         </w:rPr>
         <w:t xml:space="preserve">-ית, מימשנו מחלקה נוספת בשם </w:t>
       </w:r>
+      <w:proofErr w:type="spellStart"/>
       <w:r>
         <w:rPr>
           <w:rFonts w:eastAsiaTheme="minorEastAsia"/>
         </w:rPr>
         <w:t>GeneralAlgorithms</w:t>
       </w:r>
+      <w:proofErr w:type="spellEnd"/>
       <w:r>
         <w:rPr>
           <w:rFonts w:eastAsiaTheme="minorEastAsia" w:hint="cs"/>
@@ -3167,6 +3181,7 @@
         </w:rPr>
         <w:t xml:space="preserve">-ית (השגרה </w:t>
       </w:r>
+      <w:proofErr w:type="spellStart"/>
       <w:r>
         <w:rPr>
           <w:i/>
@@ -3174,6 +3189,7 @@
         </w:rPr>
         <w:t>extract_max</w:t>
       </w:r>
+      <w:proofErr w:type="spellEnd"/>
       <w:r>
         <w:t>(heap)</w:t>
       </w:r>
@@ -3795,7 +3811,15 @@
         <w:t>insert</w:t>
       </w:r>
       <w:r>
-        <w:t>(heap,value)</w:t>
+        <w:t>(</w:t>
+      </w:r>
+      <w:proofErr w:type="spellStart"/>
+      <w:r>
+        <w:t>heap,value</w:t>
+      </w:r>
+      <w:proofErr w:type="spellEnd"/>
+      <w:r>
+        <w:t>)</w:t>
       </w:r>
       <w:r>
         <w:rPr>
@@ -4356,13 +4380,29 @@
           <w:b/>
           <w:bCs/>
         </w:rPr>
-        <w:t>(A,i,k)</w:t>
-      </w:r>
-      <w:r>
-        <w:rPr>
-          <w:rFonts w:hint="cs"/>
+        <w:t>(</w:t>
+      </w:r>
+      <w:proofErr w:type="spellStart"/>
+      <w:r>
+        <w:rPr>
           <w:b/>
           <w:bCs/>
+        </w:rPr>
+        <w:t>A,i,k</w:t>
+      </w:r>
+      <w:proofErr w:type="spellEnd"/>
+      <w:r>
+        <w:rPr>
+          <w:b/>
+          <w:bCs/>
+        </w:rPr>
+        <w:t>)</w:t>
+      </w:r>
+      <w:r>
+        <w:rPr>
+          <w:rFonts w:hint="cs"/>
+          <w:b/>
+          <w:bCs/>
           <w:rtl/>
         </w:rPr>
         <w:t xml:space="preserve"> </w:t>
@@ -4384,6 +4424,7 @@
         </w:rPr>
         <w:t xml:space="preserve">-ית (השגרה </w:t>
       </w:r>
+      <w:proofErr w:type="spellStart"/>
       <w:r>
         <w:rPr>
           <w:i/>
@@ -4391,8 +4432,13 @@
         </w:rPr>
         <w:t>increase_key</w:t>
       </w:r>
-      <w:r>
-        <w:t>(heap</w:t>
+      <w:proofErr w:type="spellEnd"/>
+      <w:r>
+        <w:t>(</w:t>
+      </w:r>
+      <w:proofErr w:type="spellStart"/>
+      <w:r>
+        <w:t>heap</w:t>
       </w:r>
       <w:r>
         <w:t>,</w:t>
@@ -4406,6 +4452,7 @@
       <w:r>
         <w:t>new_value</w:t>
       </w:r>
+      <w:proofErr w:type="spellEnd"/>
       <w:r>
         <w:t>)</w:t>
       </w:r>
@@ -5041,7 +5088,23 @@
           <w:b/>
           <w:bCs/>
         </w:rPr>
-        <w:t>(A,i)</w:t>
+        <w:t>(</w:t>
+      </w:r>
+      <w:proofErr w:type="spellStart"/>
+      <w:r>
+        <w:rPr>
+          <w:b/>
+          <w:bCs/>
+        </w:rPr>
+        <w:t>A,i</w:t>
+      </w:r>
+      <w:proofErr w:type="spellEnd"/>
+      <w:r>
+        <w:rPr>
+          <w:b/>
+          <w:bCs/>
+        </w:rPr>
+        <w:t>)</w:t>
       </w:r>
       <w:r>
         <w:rPr>
@@ -5068,7 +5131,15 @@
         <w:t>extract</w:t>
       </w:r>
       <w:r>
-        <w:t>(heap,index_to_remove)</w:t>
+        <w:t>(</w:t>
+      </w:r>
+      <w:proofErr w:type="spellStart"/>
+      <w:r>
+        <w:t>heap,index_to_remove</w:t>
+      </w:r>
+      <w:proofErr w:type="spellEnd"/>
+      <w:r>
+        <w:t>)</w:t>
       </w:r>
       <w:r>
         <w:rPr>
@@ -6106,7 +6177,15 @@
               <w:t>SWAP</w:t>
             </w:r>
             <w:r>
-              <w:t>(A, i, j):</w:t>
+              <w:t xml:space="preserve">(A, </w:t>
+            </w:r>
+            <w:proofErr w:type="spellStart"/>
+            <w:r>
+              <w:t>i</w:t>
+            </w:r>
+            <w:proofErr w:type="spellEnd"/>
+            <w:r>
+              <w:t>, j):</w:t>
             </w:r>
           </w:p>
           <w:p>
@@ -6115,7 +6194,15 @@
               <w:jc w:val="right"/>
             </w:pPr>
             <w:r>
-              <w:t>temp = A[i]</w:t>
+              <w:t>temp = A[</w:t>
+            </w:r>
+            <w:proofErr w:type="spellStart"/>
+            <w:r>
+              <w:t>i</w:t>
+            </w:r>
+            <w:proofErr w:type="spellEnd"/>
+            <w:r>
+              <w:t>]</w:t>
             </w:r>
           </w:p>
           <w:p>
@@ -6124,7 +6211,15 @@
               <w:jc w:val="right"/>
             </w:pPr>
             <w:r>
-              <w:t>A[i] = A[j]</w:t>
+              <w:t>A[</w:t>
+            </w:r>
+            <w:proofErr w:type="spellStart"/>
+            <w:r>
+              <w:t>i</w:t>
+            </w:r>
+            <w:proofErr w:type="spellEnd"/>
+            <w:r>
+              <w:t>] = A[j]</w:t>
             </w:r>
           </w:p>
           <w:p>
@@ -6384,7 +6479,15 @@
               <w:jc w:val="right"/>
             </w:pPr>
             <w:r>
-              <w:t>MAX-HEAPIFY(A, i)</w:t>
+              <w:t xml:space="preserve">MAX-HEAPIFY(A, </w:t>
+            </w:r>
+            <w:proofErr w:type="spellStart"/>
+            <w:r>
+              <w:t>i</w:t>
+            </w:r>
+            <w:proofErr w:type="spellEnd"/>
+            <w:r>
+              <w:t>)</w:t>
             </w:r>
             <w:r>
               <w:t>:</w:t>
@@ -6395,9 +6498,19 @@
               <w:bidi/>
               <w:jc w:val="right"/>
             </w:pPr>
-            <w:r>
-              <w:t>Largest_index = i</w:t>
-            </w:r>
+            <w:proofErr w:type="spellStart"/>
+            <w:r>
+              <w:t>Largest_index</w:t>
+            </w:r>
+            <w:proofErr w:type="spellEnd"/>
+            <w:r>
+              <w:t xml:space="preserve"> = </w:t>
+            </w:r>
+            <w:proofErr w:type="spellStart"/>
+            <w:r>
+              <w:t>i</w:t>
+            </w:r>
+            <w:proofErr w:type="spellEnd"/>
           </w:p>
           <w:p>
             <w:pPr>
@@ -6406,8 +6519,21 @@
             <w:r>
               <w:t xml:space="preserve">For child from </w:t>
             </w:r>
-            <w:r>
-              <w:t xml:space="preserve">A.nth_child_index(i, </w:t>
+            <w:proofErr w:type="spellStart"/>
+            <w:r>
+              <w:t>A.nth_child_index</w:t>
+            </w:r>
+            <w:proofErr w:type="spellEnd"/>
+            <w:r>
+              <w:t>(</w:t>
+            </w:r>
+            <w:proofErr w:type="spellStart"/>
+            <w:r>
+              <w:t>i</w:t>
+            </w:r>
+            <w:proofErr w:type="spellEnd"/>
+            <w:r>
+              <w:t xml:space="preserve">, </w:t>
             </w:r>
             <w:r>
               <w:rPr>
@@ -6420,7 +6546,23 @@
               <w:t>)</w:t>
             </w:r>
             <w:r>
-              <w:t xml:space="preserve"> to A.nth_child_index(i, d): </w:t>
+              <w:t xml:space="preserve"> to </w:t>
+            </w:r>
+            <w:proofErr w:type="spellStart"/>
+            <w:r>
+              <w:t>A.nth_child_index</w:t>
+            </w:r>
+            <w:proofErr w:type="spellEnd"/>
+            <w:r>
+              <w:t>(</w:t>
+            </w:r>
+            <w:proofErr w:type="spellStart"/>
+            <w:r>
+              <w:t>i</w:t>
+            </w:r>
+            <w:proofErr w:type="spellEnd"/>
+            <w:r>
+              <w:t xml:space="preserve">, d): </w:t>
             </w:r>
           </w:p>
           <w:p>
@@ -6429,7 +6571,15 @@
               <w:jc w:val="right"/>
             </w:pPr>
             <w:r>
-              <w:t xml:space="preserve">    If child &lt; A.HEAP_SIZE and A[child] &gt; A[Largest_index]:</w:t>
+              <w:t xml:space="preserve">    If child &lt; A.HEAP_SIZE and A[child] &gt; A[</w:t>
+            </w:r>
+            <w:proofErr w:type="spellStart"/>
+            <w:r>
+              <w:t>Largest_index</w:t>
+            </w:r>
+            <w:proofErr w:type="spellEnd"/>
+            <w:r>
+              <w:t>]:</w:t>
             </w:r>
           </w:p>
           <w:p>
@@ -6438,7 +6588,15 @@
               <w:jc w:val="right"/>
             </w:pPr>
             <w:r>
-              <w:t xml:space="preserve">        Largest_index = child</w:t>
+              <w:t xml:space="preserve">        </w:t>
+            </w:r>
+            <w:proofErr w:type="spellStart"/>
+            <w:r>
+              <w:t>Largest_index</w:t>
+            </w:r>
+            <w:proofErr w:type="spellEnd"/>
+            <w:r>
+              <w:t xml:space="preserve"> = child</w:t>
             </w:r>
           </w:p>
           <w:p>
@@ -6449,9 +6607,11 @@
             <w:r>
               <w:t xml:space="preserve">If </w:t>
             </w:r>
+            <w:proofErr w:type="spellStart"/>
             <w:r>
               <w:t>Largest_index</w:t>
             </w:r>
+            <w:proofErr w:type="spellEnd"/>
             <w:r>
               <w:t xml:space="preserve"> != i:</w:t>
             </w:r>
@@ -6462,11 +6622,21 @@
               <w:jc w:val="right"/>
             </w:pPr>
             <w:r>
-              <w:t xml:space="preserve">    SWAP(A, i, </w:t>
-            </w:r>
+              <w:t xml:space="preserve">    SWAP(A, </w:t>
+            </w:r>
+            <w:proofErr w:type="spellStart"/>
+            <w:r>
+              <w:t>i</w:t>
+            </w:r>
+            <w:proofErr w:type="spellEnd"/>
+            <w:r>
+              <w:t xml:space="preserve">, </w:t>
+            </w:r>
+            <w:proofErr w:type="spellStart"/>
             <w:r>
               <w:t>Largest_index</w:t>
             </w:r>
+            <w:proofErr w:type="spellEnd"/>
             <w:r>
               <w:t>)</w:t>
             </w:r>
@@ -6482,9 +6652,11 @@
             <w:r>
               <w:t xml:space="preserve">    MAX-HEAPIFY(A, </w:t>
             </w:r>
+            <w:proofErr w:type="spellStart"/>
             <w:r>
               <w:t>Largest_index</w:t>
             </w:r>
+            <w:proofErr w:type="spellEnd"/>
             <w:r>
               <w:t>)</w:t>
             </w:r>
@@ -6757,13 +6929,34 @@
               <w:jc w:val="right"/>
             </w:pPr>
             <w:r>
-              <w:t>For i from A.get_first_leaf_index</w:t>
-            </w:r>
+              <w:t xml:space="preserve">For </w:t>
+            </w:r>
+            <w:proofErr w:type="spellStart"/>
+            <w:r>
+              <w:t>i</w:t>
+            </w:r>
+            <w:proofErr w:type="spellEnd"/>
+            <w:r>
+              <w:t xml:space="preserve"> from </w:t>
+            </w:r>
+            <w:proofErr w:type="spellStart"/>
+            <w:r>
+              <w:t>A.get_first_leaf_index</w:t>
+            </w:r>
+            <w:proofErr w:type="spellEnd"/>
             <w:r>
               <w:t>()</w:t>
             </w:r>
             <w:r>
-              <w:t xml:space="preserve"> downto 0:</w:t>
+              <w:t xml:space="preserve"> </w:t>
+            </w:r>
+            <w:proofErr w:type="spellStart"/>
+            <w:r>
+              <w:t>downto</w:t>
+            </w:r>
+            <w:proofErr w:type="spellEnd"/>
+            <w:r>
+              <w:t xml:space="preserve"> 0:</w:t>
             </w:r>
           </w:p>
           <w:p>
@@ -6775,7 +6968,15 @@
               </w:rPr>
             </w:pPr>
             <w:r>
-              <w:t xml:space="preserve">    MAX-HEAPIFY(A, i)</w:t>
+              <w:t xml:space="preserve">    MAX-HEAPIFY(A, </w:t>
+            </w:r>
+            <w:proofErr w:type="spellStart"/>
+            <w:r>
+              <w:t>i</w:t>
+            </w:r>
+            <w:proofErr w:type="spellEnd"/>
+            <w:r>
+              <w:t>)</w:t>
             </w:r>
           </w:p>
         </w:tc>
@@ -6908,8 +7109,13 @@
               <w:bidi/>
               <w:jc w:val="right"/>
             </w:pPr>
-            <w:r>
-              <w:t>Last_index = A.HEAP_SIZE - 1</w:t>
+            <w:proofErr w:type="spellStart"/>
+            <w:r>
+              <w:t>Last_index</w:t>
+            </w:r>
+            <w:proofErr w:type="spellEnd"/>
+            <w:r>
+              <w:t xml:space="preserve"> = A.HEAP_SIZE - 1</w:t>
             </w:r>
           </w:p>
           <w:p>
@@ -6917,11 +7123,24 @@
               <w:bidi/>
               <w:jc w:val="right"/>
             </w:pPr>
-            <w:r>
-              <w:t xml:space="preserve">Popped_node = </w:t>
-            </w:r>
-            <w:r>
-              <w:t>A[last_index]</w:t>
+            <w:proofErr w:type="spellStart"/>
+            <w:r>
+              <w:t>Popped_node</w:t>
+            </w:r>
+            <w:proofErr w:type="spellEnd"/>
+            <w:r>
+              <w:t xml:space="preserve"> = </w:t>
+            </w:r>
+            <w:r>
+              <w:t>A[</w:t>
+            </w:r>
+            <w:proofErr w:type="spellStart"/>
+            <w:r>
+              <w:t>last_index</w:t>
+            </w:r>
+            <w:proofErr w:type="spellEnd"/>
+            <w:r>
+              <w:t>]</w:t>
             </w:r>
           </w:p>
           <w:p>
@@ -6939,8 +7158,13 @@
               <w:jc w:val="right"/>
             </w:pPr>
             <w:r>
-              <w:t>Return Popped_node</w:t>
-            </w:r>
+              <w:t xml:space="preserve">Return </w:t>
+            </w:r>
+            <w:proofErr w:type="spellStart"/>
+            <w:r>
+              <w:t>Popped_node</w:t>
+            </w:r>
+            <w:proofErr w:type="spellEnd"/>
           </w:p>
           <w:p>
             <w:pPr>
@@ -7224,8 +7448,13 @@
               <w:t xml:space="preserve"> (A</w:t>
             </w:r>
             <w:r>
-              <w:t>, i</w:t>
-            </w:r>
+              <w:t xml:space="preserve">, </w:t>
+            </w:r>
+            <w:proofErr w:type="spellStart"/>
+            <w:r>
+              <w:t>i</w:t>
+            </w:r>
+            <w:proofErr w:type="spellEnd"/>
             <w:r>
               <w:t>):</w:t>
             </w:r>
@@ -7268,8 +7497,13 @@
             <w:r>
               <w:t xml:space="preserve">If </w:t>
             </w:r>
-            <w:r>
-              <w:t xml:space="preserve">i &lt; 0 or </w:t>
+            <w:proofErr w:type="spellStart"/>
+            <w:r>
+              <w:t>i</w:t>
+            </w:r>
+            <w:proofErr w:type="spellEnd"/>
+            <w:r>
+              <w:t xml:space="preserve"> &lt; 0 or </w:t>
             </w:r>
             <w:r>
               <w:t>A.HEAP_SIZE &lt; 1:</w:t>
@@ -7310,9 +7544,11 @@
             <w:r>
               <w:t>SWAP(</w:t>
             </w:r>
+            <w:proofErr w:type="spellStart"/>
             <w:r>
               <w:t>i</w:t>
             </w:r>
+            <w:proofErr w:type="spellEnd"/>
             <w:r>
               <w:t>, A.HEAP_SIZE - 1)</w:t>
             </w:r>
@@ -7322,8 +7558,13 @@
               <w:bidi/>
               <w:jc w:val="right"/>
             </w:pPr>
-            <w:r>
-              <w:t>Popped_node = POP-LAST(A)</w:t>
+            <w:proofErr w:type="spellStart"/>
+            <w:r>
+              <w:t>Popped_node</w:t>
+            </w:r>
+            <w:proofErr w:type="spellEnd"/>
+            <w:r>
+              <w:t xml:space="preserve"> = POP-LAST(A)</w:t>
             </w:r>
           </w:p>
           <w:p>
@@ -7334,9 +7575,11 @@
             <w:r>
               <w:t xml:space="preserve">MAX-HEAPIFY(A, </w:t>
             </w:r>
+            <w:proofErr w:type="spellStart"/>
             <w:r>
               <w:t>i</w:t>
             </w:r>
+            <w:proofErr w:type="spellEnd"/>
             <w:r>
               <w:t>)</w:t>
             </w:r>
@@ -7347,8 +7590,13 @@
               <w:jc w:val="right"/>
             </w:pPr>
             <w:r>
-              <w:t>Return Popped_node</w:t>
-            </w:r>
+              <w:t xml:space="preserve">Return </w:t>
+            </w:r>
+            <w:proofErr w:type="spellStart"/>
+            <w:r>
+              <w:t>Popped_node</w:t>
+            </w:r>
+            <w:proofErr w:type="spellEnd"/>
           </w:p>
           <w:p>
             <w:pPr>
@@ -7676,8 +7924,13 @@
               <w:bidi/>
               <w:jc w:val="right"/>
             </w:pPr>
-            <w:r>
-              <w:t>Max_index = 0</w:t>
+            <w:proofErr w:type="spellStart"/>
+            <w:r>
+              <w:t>Max_index</w:t>
+            </w:r>
+            <w:proofErr w:type="spellEnd"/>
+            <w:r>
+              <w:t xml:space="preserve"> = 0</w:t>
             </w:r>
             <w:r>
               <w:rPr>
@@ -7685,8 +7938,13 @@
               </w:rPr>
               <w:br/>
             </w:r>
-            <w:r>
-              <w:t xml:space="preserve">Popped_node </w:t>
+            <w:proofErr w:type="spellStart"/>
+            <w:r>
+              <w:t>Popped_node</w:t>
+            </w:r>
+            <w:proofErr w:type="spellEnd"/>
+            <w:r>
+              <w:t xml:space="preserve"> </w:t>
             </w:r>
             <w:r>
               <w:t xml:space="preserve">= </w:t>
@@ -7698,7 +7956,15 @@
               <w:t>EXTRACT</w:t>
             </w:r>
             <w:r>
-              <w:t>(A, Max_index)</w:t>
+              <w:t xml:space="preserve">(A, </w:t>
+            </w:r>
+            <w:proofErr w:type="spellStart"/>
+            <w:r>
+              <w:t>Max_index</w:t>
+            </w:r>
+            <w:proofErr w:type="spellEnd"/>
+            <w:r>
+              <w:t>)</w:t>
             </w:r>
           </w:p>
           <w:p>
@@ -7707,8 +7973,13 @@
               <w:jc w:val="right"/>
             </w:pPr>
             <w:r>
-              <w:t>Return Popped_node</w:t>
-            </w:r>
+              <w:t xml:space="preserve">Return </w:t>
+            </w:r>
+            <w:proofErr w:type="spellStart"/>
+            <w:r>
+              <w:t>Popped_node</w:t>
+            </w:r>
+            <w:proofErr w:type="spellEnd"/>
           </w:p>
           <w:p>
             <w:pPr>
@@ -7993,7 +8264,15 @@
               <w:jc w:val="right"/>
             </w:pPr>
             <w:r>
-              <w:t>INCREASE-KEY(A, i, v):</w:t>
+              <w:t xml:space="preserve">INCREASE-KEY(A, </w:t>
+            </w:r>
+            <w:proofErr w:type="spellStart"/>
+            <w:r>
+              <w:t>i</w:t>
+            </w:r>
+            <w:proofErr w:type="spellEnd"/>
+            <w:r>
+              <w:t>, v):</w:t>
             </w:r>
           </w:p>
           <w:p>
@@ -8103,8 +8382,13 @@
               </w:rPr>
               <w:t xml:space="preserve">f </w:t>
             </w:r>
-            <w:r>
-              <w:t xml:space="preserve">i &lt; 0 or </w:t>
+            <w:proofErr w:type="spellStart"/>
+            <w:r>
+              <w:t>i</w:t>
+            </w:r>
+            <w:proofErr w:type="spellEnd"/>
+            <w:r>
+              <w:t xml:space="preserve"> &lt; 0 or </w:t>
             </w:r>
             <w:r>
               <w:t>A.HEAP_SIZE &lt; 1</w:t>
@@ -9023,7 +9307,7 @@
           <w:color w:val="BCBEC4"/>
           <w:sz w:val="20"/>
           <w:szCs w:val="20"/>
-          <w:lang w:val="en-IL" w:eastAsia="en-IL"/>
+          <w:lang w:eastAsia="en-IL"/>
         </w:rPr>
       </w:pPr>
       <w:r>
@@ -9127,12 +9411,75 @@
         <w:rPr>
           <w:rFonts w:ascii="Courier New" w:eastAsia="Times New Roman" w:hAnsi="Courier New" w:cs="Courier New"/>
           <w:color w:val="BCBEC4"/>
+          <w:sz w:val="12"/>
+          <w:szCs w:val="12"/>
+          <w:lang w:val="en-IL" w:eastAsia="en-IL"/>
+        </w:rPr>
+        <w:br/>
+        <w:t xml:space="preserve">                                                            20                                                            </w:t>
+      </w:r>
+      <w:r>
+        <w:rPr>
+          <w:rFonts w:ascii="Courier New" w:eastAsia="Times New Roman" w:hAnsi="Courier New" w:cs="Courier New"/>
+          <w:color w:val="BCBEC4"/>
+          <w:sz w:val="12"/>
+          <w:szCs w:val="12"/>
+          <w:lang w:val="en-IL" w:eastAsia="en-IL"/>
+        </w:rPr>
+        <w:br/>
+        <w:t xml:space="preserve">                   17                    ||                   15                    ||                   11                    </w:t>
+      </w:r>
+      <w:r>
+        <w:rPr>
+          <w:rFonts w:ascii="Courier New" w:eastAsia="Times New Roman" w:hAnsi="Courier New" w:cs="Courier New"/>
+          <w:color w:val="BCBEC4"/>
+          <w:sz w:val="12"/>
+          <w:szCs w:val="12"/>
+          <w:lang w:val="en-IL" w:eastAsia="en-IL"/>
+        </w:rPr>
+        <w:br/>
+        <w:t xml:space="preserve">      14            5             16      ||      7             2             -1      ||      0           -99999          6       </w:t>
+      </w:r>
+      <w:r>
+        <w:rPr>
+          <w:rFonts w:ascii="Courier New" w:eastAsia="Times New Roman" w:hAnsi="Courier New" w:cs="Courier New"/>
+          <w:color w:val="BCBEC4"/>
+          <w:sz w:val="12"/>
+          <w:szCs w:val="12"/>
+          <w:lang w:val="en-IL" w:eastAsia="en-IL"/>
+        </w:rPr>
+        <w:br/>
+        <w:t xml:space="preserve"> 10    9   -12 ||  1    3    4  || 13   -5  -2000</w:t>
+      </w:r>
+      <w:r>
+        <w:rPr>
+          <w:rFonts w:ascii="Courier New" w:eastAsia="Times New Roman" w:hAnsi="Courier New" w:cs="Courier New"/>
+          <w:color w:val="BCBEC4"/>
+          <w:sz w:val="12"/>
+          <w:szCs w:val="12"/>
+          <w:lang w:val="en-IL" w:eastAsia="en-IL"/>
+        </w:rPr>
+        <w:br/>
+      </w:r>
+      <w:r>
+        <w:rPr>
+          <w:rFonts w:ascii="Courier New" w:eastAsia="Times New Roman" w:hAnsi="Courier New" w:cs="Courier New"/>
+          <w:color w:val="BCBEC4"/>
+          <w:sz w:val="12"/>
+          <w:szCs w:val="12"/>
+          <w:lang w:val="en-IL" w:eastAsia="en-IL"/>
+        </w:rPr>
+        <w:br/>
+      </w:r>
+      <w:r>
+        <w:rPr>
+          <w:rFonts w:ascii="Courier New" w:eastAsia="Times New Roman" w:hAnsi="Courier New" w:cs="Courier New"/>
+          <w:color w:val="BCBEC4"/>
           <w:sz w:val="20"/>
           <w:szCs w:val="20"/>
           <w:lang w:val="en-IL" w:eastAsia="en-IL"/>
         </w:rPr>
-        <w:br/>
-        <w:t xml:space="preserve">                                                            20                                                            </w:t>
+        <w:t>Possible actions on heap:</w:t>
       </w:r>
       <w:r>
         <w:rPr>
@@ -9143,7 +9490,7 @@
           <w:lang w:val="en-IL" w:eastAsia="en-IL"/>
         </w:rPr>
         <w:br/>
-        <w:t xml:space="preserve">                   17                    ||                   15                    ||                   11                    </w:t>
+        <w:t xml:space="preserve">    1. Extract maximum value</w:t>
       </w:r>
       <w:r>
         <w:rPr>
@@ -9154,7 +9501,7 @@
           <w:lang w:val="en-IL" w:eastAsia="en-IL"/>
         </w:rPr>
         <w:br/>
-        <w:t xml:space="preserve">      14            5             16      ||      7             2             -1      ||      0           -99999          6       </w:t>
+        <w:t xml:space="preserve">    2. Insert value</w:t>
       </w:r>
       <w:r>
         <w:rPr>
@@ -9165,7 +9512,7 @@
           <w:lang w:val="en-IL" w:eastAsia="en-IL"/>
         </w:rPr>
         <w:br/>
-        <w:t xml:space="preserve"> 10    9   -12 ||  1    3    4  || 13   -5  -2000</w:t>
+        <w:t xml:space="preserve">    3. Increase key</w:t>
       </w:r>
       <w:r>
         <w:rPr>
@@ -9176,6 +9523,7 @@
           <w:lang w:val="en-IL" w:eastAsia="en-IL"/>
         </w:rPr>
         <w:br/>
+        <w:t xml:space="preserve">    4. Remove key</w:t>
       </w:r>
       <w:r>
         <w:rPr>
@@ -9186,7 +9534,7 @@
           <w:lang w:val="en-IL" w:eastAsia="en-IL"/>
         </w:rPr>
         <w:br/>
-        <w:t>Possible actions on heap:</w:t>
+        <w:t xml:space="preserve">    5. Load different heap</w:t>
       </w:r>
       <w:r>
         <w:rPr>
@@ -9197,7 +9545,7 @@
           <w:lang w:val="en-IL" w:eastAsia="en-IL"/>
         </w:rPr>
         <w:br/>
-        <w:t xml:space="preserve">    1. Extract maximum value</w:t>
+        <w:t xml:space="preserve">    6. Exit</w:t>
       </w:r>
       <w:r>
         <w:rPr>
@@ -9208,7 +9556,7 @@
           <w:lang w:val="en-IL" w:eastAsia="en-IL"/>
         </w:rPr>
         <w:br/>
-        <w:t xml:space="preserve">    2. Insert value</w:t>
+        <w:t>&gt; Enter action: 1</w:t>
       </w:r>
       <w:r>
         <w:rPr>
@@ -9219,7 +9567,7 @@
           <w:lang w:val="en-IL" w:eastAsia="en-IL"/>
         </w:rPr>
         <w:br/>
-        <w:t xml:space="preserve">    3. Increase key</w:t>
+        <w:t xml:space="preserve">    Extracted max node with value 20 from heap.</w:t>
       </w:r>
       <w:r>
         <w:rPr>
@@ -9230,7 +9578,69 @@
           <w:lang w:val="en-IL" w:eastAsia="en-IL"/>
         </w:rPr>
         <w:br/>
-        <w:t xml:space="preserve">    4. Remove key</w:t>
+      </w:r>
+      <w:r>
+        <w:rPr>
+          <w:rFonts w:ascii="Courier New" w:eastAsia="Times New Roman" w:hAnsi="Courier New" w:cs="Courier New"/>
+          <w:color w:val="BCBEC4"/>
+          <w:sz w:val="12"/>
+          <w:szCs w:val="12"/>
+          <w:lang w:val="en-IL" w:eastAsia="en-IL"/>
+        </w:rPr>
+        <w:t xml:space="preserve">                                                            17                                                            </w:t>
+      </w:r>
+      <w:r>
+        <w:rPr>
+          <w:rFonts w:ascii="Courier New" w:eastAsia="Times New Roman" w:hAnsi="Courier New" w:cs="Courier New"/>
+          <w:color w:val="BCBEC4"/>
+          <w:sz w:val="12"/>
+          <w:szCs w:val="12"/>
+          <w:lang w:val="en-IL" w:eastAsia="en-IL"/>
+        </w:rPr>
+        <w:br/>
+        <w:t xml:space="preserve">                   16                    ||                   15                    ||                   11                    </w:t>
+      </w:r>
+      <w:r>
+        <w:rPr>
+          <w:rFonts w:ascii="Courier New" w:eastAsia="Times New Roman" w:hAnsi="Courier New" w:cs="Courier New"/>
+          <w:color w:val="BCBEC4"/>
+          <w:sz w:val="12"/>
+          <w:szCs w:val="12"/>
+          <w:lang w:val="en-IL" w:eastAsia="en-IL"/>
+        </w:rPr>
+        <w:br/>
+        <w:t xml:space="preserve">      14            5             13      ||      7             2             -1      ||      0           -99999          6       </w:t>
+      </w:r>
+      <w:r>
+        <w:rPr>
+          <w:rFonts w:ascii="Courier New" w:eastAsia="Times New Roman" w:hAnsi="Courier New" w:cs="Courier New"/>
+          <w:color w:val="BCBEC4"/>
+          <w:sz w:val="12"/>
+          <w:szCs w:val="12"/>
+          <w:lang w:val="en-IL" w:eastAsia="en-IL"/>
+        </w:rPr>
+        <w:br/>
+        <w:t xml:space="preserve"> 10    9   -12 ||  1    3    4  ||-2000 -5  </w:t>
+      </w:r>
+      <w:r>
+        <w:rPr>
+          <w:rFonts w:ascii="Courier New" w:eastAsia="Times New Roman" w:hAnsi="Courier New" w:cs="Courier New"/>
+          <w:color w:val="BCBEC4"/>
+          <w:sz w:val="12"/>
+          <w:szCs w:val="12"/>
+          <w:lang w:val="en-IL" w:eastAsia="en-IL"/>
+        </w:rPr>
+        <w:br/>
+      </w:r>
+      <w:r>
+        <w:rPr>
+          <w:rFonts w:ascii="Courier New" w:eastAsia="Times New Roman" w:hAnsi="Courier New" w:cs="Courier New"/>
+          <w:color w:val="BCBEC4"/>
+          <w:sz w:val="12"/>
+          <w:szCs w:val="12"/>
+          <w:lang w:val="en-IL" w:eastAsia="en-IL"/>
+        </w:rPr>
+        <w:br/>
       </w:r>
       <w:r>
         <w:rPr>
@@ -9240,8 +9650,7 @@
           <w:szCs w:val="20"/>
           <w:lang w:val="en-IL" w:eastAsia="en-IL"/>
         </w:rPr>
-        <w:br/>
-        <w:t xml:space="preserve">    5. Load different heap</w:t>
+        <w:t>Possible actions on heap:</w:t>
       </w:r>
       <w:r>
         <w:rPr>
@@ -9252,7 +9661,7 @@
           <w:lang w:val="en-IL" w:eastAsia="en-IL"/>
         </w:rPr>
         <w:br/>
-        <w:t xml:space="preserve">    6. Exit</w:t>
+        <w:t xml:space="preserve">    1. Extract maximum value</w:t>
       </w:r>
       <w:r>
         <w:rPr>
@@ -9263,7 +9672,7 @@
           <w:lang w:val="en-IL" w:eastAsia="en-IL"/>
         </w:rPr>
         <w:br/>
-        <w:t>&gt; Enter action: 1</w:t>
+        <w:t xml:space="preserve">    2. Insert value</w:t>
       </w:r>
       <w:r>
         <w:rPr>
@@ -9274,7 +9683,7 @@
           <w:lang w:val="en-IL" w:eastAsia="en-IL"/>
         </w:rPr>
         <w:br/>
-        <w:t xml:space="preserve">    Extracted max node with value 20 from heap.</w:t>
+        <w:t xml:space="preserve">    3. Increase key</w:t>
       </w:r>
       <w:r>
         <w:rPr>
@@ -9285,7 +9694,7 @@
           <w:lang w:val="en-IL" w:eastAsia="en-IL"/>
         </w:rPr>
         <w:br/>
-        <w:t xml:space="preserve">                                                            17                                                            </w:t>
+        <w:t xml:space="preserve">    4. Remove key</w:t>
       </w:r>
       <w:r>
         <w:rPr>
@@ -9296,7 +9705,7 @@
           <w:lang w:val="en-IL" w:eastAsia="en-IL"/>
         </w:rPr>
         <w:br/>
-        <w:t xml:space="preserve">                   16                    ||                   15                    ||                   11                    </w:t>
+        <w:t xml:space="preserve">    5. Load different heap</w:t>
       </w:r>
       <w:r>
         <w:rPr>
@@ -9307,7 +9716,7 @@
           <w:lang w:val="en-IL" w:eastAsia="en-IL"/>
         </w:rPr>
         <w:br/>
-        <w:t xml:space="preserve">      14            5             13      ||      7             2             -1      ||      0           -99999          6       </w:t>
+        <w:t xml:space="preserve">    6. Exit</w:t>
       </w:r>
       <w:r>
         <w:rPr>
@@ -9318,7 +9727,7 @@
           <w:lang w:val="en-IL" w:eastAsia="en-IL"/>
         </w:rPr>
         <w:br/>
-        <w:t xml:space="preserve"> 10    9   -12 ||  1    3    4  ||-2000 -5  </w:t>
+        <w:t>&gt; Enter action: 2</w:t>
       </w:r>
       <w:r>
         <w:rPr>
@@ -9329,6 +9738,7 @@
           <w:lang w:val="en-IL" w:eastAsia="en-IL"/>
         </w:rPr>
         <w:br/>
+        <w:t xml:space="preserve">    &gt;Input value to insert: 11</w:t>
       </w:r>
       <w:r>
         <w:rPr>
@@ -9339,7 +9749,69 @@
           <w:lang w:val="en-IL" w:eastAsia="en-IL"/>
         </w:rPr>
         <w:br/>
-        <w:t>Possible actions on heap:</w:t>
+      </w:r>
+      <w:r>
+        <w:rPr>
+          <w:rFonts w:ascii="Courier New" w:eastAsia="Times New Roman" w:hAnsi="Courier New" w:cs="Courier New"/>
+          <w:color w:val="BCBEC4"/>
+          <w:sz w:val="12"/>
+          <w:szCs w:val="12"/>
+          <w:lang w:val="en-IL" w:eastAsia="en-IL"/>
+        </w:rPr>
+        <w:t xml:space="preserve">                                                            17                                                            </w:t>
+      </w:r>
+      <w:r>
+        <w:rPr>
+          <w:rFonts w:ascii="Courier New" w:eastAsia="Times New Roman" w:hAnsi="Courier New" w:cs="Courier New"/>
+          <w:color w:val="BCBEC4"/>
+          <w:sz w:val="12"/>
+          <w:szCs w:val="12"/>
+          <w:lang w:val="en-IL" w:eastAsia="en-IL"/>
+        </w:rPr>
+        <w:br/>
+        <w:t xml:space="preserve">                   16                    ||                   15                    ||                   11                    </w:t>
+      </w:r>
+      <w:r>
+        <w:rPr>
+          <w:rFonts w:ascii="Courier New" w:eastAsia="Times New Roman" w:hAnsi="Courier New" w:cs="Courier New"/>
+          <w:color w:val="BCBEC4"/>
+          <w:sz w:val="12"/>
+          <w:szCs w:val="12"/>
+          <w:lang w:val="en-IL" w:eastAsia="en-IL"/>
+        </w:rPr>
+        <w:br/>
+        <w:t xml:space="preserve">      14            5             13      ||      7             2             -1      ||      0           -99999          6       </w:t>
+      </w:r>
+      <w:r>
+        <w:rPr>
+          <w:rFonts w:ascii="Courier New" w:eastAsia="Times New Roman" w:hAnsi="Courier New" w:cs="Courier New"/>
+          <w:color w:val="BCBEC4"/>
+          <w:sz w:val="12"/>
+          <w:szCs w:val="12"/>
+          <w:lang w:val="en-IL" w:eastAsia="en-IL"/>
+        </w:rPr>
+        <w:br/>
+        <w:t xml:space="preserve"> 10    9   -12 ||  1    3    4  ||-2000 -5   11  </w:t>
+      </w:r>
+      <w:r>
+        <w:rPr>
+          <w:rFonts w:ascii="Courier New" w:eastAsia="Times New Roman" w:hAnsi="Courier New" w:cs="Courier New"/>
+          <w:color w:val="BCBEC4"/>
+          <w:sz w:val="12"/>
+          <w:szCs w:val="12"/>
+          <w:lang w:val="en-IL" w:eastAsia="en-IL"/>
+        </w:rPr>
+        <w:br/>
+      </w:r>
+      <w:r>
+        <w:rPr>
+          <w:rFonts w:ascii="Courier New" w:eastAsia="Times New Roman" w:hAnsi="Courier New" w:cs="Courier New"/>
+          <w:color w:val="BCBEC4"/>
+          <w:sz w:val="12"/>
+          <w:szCs w:val="12"/>
+          <w:lang w:val="en-IL" w:eastAsia="en-IL"/>
+        </w:rPr>
+        <w:br/>
       </w:r>
       <w:r>
         <w:rPr>
@@ -9349,8 +9821,7 @@
           <w:szCs w:val="20"/>
           <w:lang w:val="en-IL" w:eastAsia="en-IL"/>
         </w:rPr>
-        <w:br/>
-        <w:t xml:space="preserve">    1. Extract maximum value</w:t>
+        <w:t>Possible actions on heap:</w:t>
       </w:r>
       <w:r>
         <w:rPr>
@@ -9361,7 +9832,7 @@
           <w:lang w:val="en-IL" w:eastAsia="en-IL"/>
         </w:rPr>
         <w:br/>
-        <w:t xml:space="preserve">    2. Insert value</w:t>
+        <w:t xml:space="preserve">    1. Extract maximum value</w:t>
       </w:r>
       <w:r>
         <w:rPr>
@@ -9372,7 +9843,7 @@
           <w:lang w:val="en-IL" w:eastAsia="en-IL"/>
         </w:rPr>
         <w:br/>
-        <w:t xml:space="preserve">    3. Increase key</w:t>
+        <w:t xml:space="preserve">    2. Insert value</w:t>
       </w:r>
       <w:r>
         <w:rPr>
@@ -9383,7 +9854,7 @@
           <w:lang w:val="en-IL" w:eastAsia="en-IL"/>
         </w:rPr>
         <w:br/>
-        <w:t xml:space="preserve">    4. Remove key</w:t>
+        <w:t xml:space="preserve">    3. Increase key</w:t>
       </w:r>
       <w:r>
         <w:rPr>
@@ -9394,7 +9865,7 @@
           <w:lang w:val="en-IL" w:eastAsia="en-IL"/>
         </w:rPr>
         <w:br/>
-        <w:t xml:space="preserve">    5. Load different heap</w:t>
+        <w:t xml:space="preserve">    4. Remove key</w:t>
       </w:r>
       <w:r>
         <w:rPr>
@@ -9405,7 +9876,7 @@
           <w:lang w:val="en-IL" w:eastAsia="en-IL"/>
         </w:rPr>
         <w:br/>
-        <w:t xml:space="preserve">    6. Exit</w:t>
+        <w:t xml:space="preserve">    5. Load different heap</w:t>
       </w:r>
       <w:r>
         <w:rPr>
@@ -9416,7 +9887,7 @@
           <w:lang w:val="en-IL" w:eastAsia="en-IL"/>
         </w:rPr>
         <w:br/>
-        <w:t>&gt; Enter action: 2</w:t>
+        <w:t xml:space="preserve">    6. Exit</w:t>
       </w:r>
       <w:r>
         <w:rPr>
@@ -9427,7 +9898,7 @@
           <w:lang w:val="en-IL" w:eastAsia="en-IL"/>
         </w:rPr>
         <w:br/>
-        <w:t xml:space="preserve">    &gt;Input value to insert: 11</w:t>
+        <w:t>&gt; Enter action: 2</w:t>
       </w:r>
       <w:r>
         <w:rPr>
@@ -9438,7 +9909,7 @@
           <w:lang w:val="en-IL" w:eastAsia="en-IL"/>
         </w:rPr>
         <w:br/>
-        <w:t xml:space="preserve">                                                            17                                                            </w:t>
+        <w:t xml:space="preserve">    &gt;Input value to insert: 30</w:t>
       </w:r>
       <w:r>
         <w:rPr>
@@ -9449,7 +9920,69 @@
           <w:lang w:val="en-IL" w:eastAsia="en-IL"/>
         </w:rPr>
         <w:br/>
-        <w:t xml:space="preserve">                   16                    ||                   15                    ||                   11                    </w:t>
+      </w:r>
+      <w:r>
+        <w:rPr>
+          <w:rFonts w:ascii="Courier New" w:eastAsia="Times New Roman" w:hAnsi="Courier New" w:cs="Courier New"/>
+          <w:color w:val="BCBEC4"/>
+          <w:sz w:val="12"/>
+          <w:szCs w:val="12"/>
+          <w:lang w:val="en-IL" w:eastAsia="en-IL"/>
+        </w:rPr>
+        <w:t xml:space="preserve">                                                            30                                                            </w:t>
+      </w:r>
+      <w:r>
+        <w:rPr>
+          <w:rFonts w:ascii="Courier New" w:eastAsia="Times New Roman" w:hAnsi="Courier New" w:cs="Courier New"/>
+          <w:color w:val="BCBEC4"/>
+          <w:sz w:val="12"/>
+          <w:szCs w:val="12"/>
+          <w:lang w:val="en-IL" w:eastAsia="en-IL"/>
+        </w:rPr>
+        <w:br/>
+        <w:t xml:space="preserve">                   16                    ||                   17                    ||                   11                    </w:t>
+      </w:r>
+      <w:r>
+        <w:rPr>
+          <w:rFonts w:ascii="Courier New" w:eastAsia="Times New Roman" w:hAnsi="Courier New" w:cs="Courier New"/>
+          <w:color w:val="BCBEC4"/>
+          <w:sz w:val="12"/>
+          <w:szCs w:val="12"/>
+          <w:lang w:val="en-IL" w:eastAsia="en-IL"/>
+        </w:rPr>
+        <w:br/>
+        <w:t xml:space="preserve">      14            5             13      ||      15            2             -1      ||      0           -99999          6       </w:t>
+      </w:r>
+      <w:r>
+        <w:rPr>
+          <w:rFonts w:ascii="Courier New" w:eastAsia="Times New Roman" w:hAnsi="Courier New" w:cs="Courier New"/>
+          <w:color w:val="BCBEC4"/>
+          <w:sz w:val="12"/>
+          <w:szCs w:val="12"/>
+          <w:lang w:val="en-IL" w:eastAsia="en-IL"/>
+        </w:rPr>
+        <w:br/>
+        <w:t xml:space="preserve"> 10    9   -12 ||  1    3    4  ||-2000 -5   11  ||  7  </w:t>
+      </w:r>
+      <w:r>
+        <w:rPr>
+          <w:rFonts w:ascii="Courier New" w:eastAsia="Times New Roman" w:hAnsi="Courier New" w:cs="Courier New"/>
+          <w:color w:val="BCBEC4"/>
+          <w:sz w:val="12"/>
+          <w:szCs w:val="12"/>
+          <w:lang w:val="en-IL" w:eastAsia="en-IL"/>
+        </w:rPr>
+        <w:br/>
+      </w:r>
+      <w:r>
+        <w:rPr>
+          <w:rFonts w:ascii="Courier New" w:eastAsia="Times New Roman" w:hAnsi="Courier New" w:cs="Courier New"/>
+          <w:color w:val="BCBEC4"/>
+          <w:sz w:val="12"/>
+          <w:szCs w:val="12"/>
+          <w:lang w:val="en-IL" w:eastAsia="en-IL"/>
+        </w:rPr>
+        <w:br/>
       </w:r>
       <w:r>
         <w:rPr>
@@ -9459,8 +9992,7 @@
           <w:szCs w:val="20"/>
           <w:lang w:val="en-IL" w:eastAsia="en-IL"/>
         </w:rPr>
-        <w:br/>
-        <w:t xml:space="preserve">      14            5             13      ||      7             2             -1      ||      0           -99999          6       </w:t>
+        <w:t>Possible actions on heap:</w:t>
       </w:r>
       <w:r>
         <w:rPr>
@@ -9481,7 +10013,7 @@
           <w:lang w:val="en-IL" w:eastAsia="en-IL"/>
         </w:rPr>
         <w:lastRenderedPageBreak/>
-        <w:t xml:space="preserve"> 10    9   -12 ||  1    3    4  ||-2000 -5   11  </w:t>
+        <w:t xml:space="preserve">    1. Extract maximum value</w:t>
       </w:r>
       <w:r>
         <w:rPr>
@@ -9492,6 +10024,7 @@
           <w:lang w:val="en-IL" w:eastAsia="en-IL"/>
         </w:rPr>
         <w:br/>
+        <w:t xml:space="preserve">    2. Insert value</w:t>
       </w:r>
       <w:r>
         <w:rPr>
@@ -9502,7 +10035,7 @@
           <w:lang w:val="en-IL" w:eastAsia="en-IL"/>
         </w:rPr>
         <w:br/>
-        <w:t>Possible actions on heap:</w:t>
+        <w:t xml:space="preserve">    3. Increase key</w:t>
       </w:r>
       <w:r>
         <w:rPr>
@@ -9513,7 +10046,7 @@
           <w:lang w:val="en-IL" w:eastAsia="en-IL"/>
         </w:rPr>
         <w:br/>
-        <w:t xml:space="preserve">    1. Extract maximum value</w:t>
+        <w:t xml:space="preserve">    4. Remove key</w:t>
       </w:r>
       <w:r>
         <w:rPr>
@@ -9524,7 +10057,7 @@
           <w:lang w:val="en-IL" w:eastAsia="en-IL"/>
         </w:rPr>
         <w:br/>
-        <w:t xml:space="preserve">    2. Insert value</w:t>
+        <w:t xml:space="preserve">    5. Load different heap</w:t>
       </w:r>
       <w:r>
         <w:rPr>
@@ -9535,7 +10068,7 @@
           <w:lang w:val="en-IL" w:eastAsia="en-IL"/>
         </w:rPr>
         <w:br/>
-        <w:t xml:space="preserve">    3. Increase key</w:t>
+        <w:t xml:space="preserve">    6. Exit</w:t>
       </w:r>
       <w:r>
         <w:rPr>
@@ -9546,7 +10079,7 @@
           <w:lang w:val="en-IL" w:eastAsia="en-IL"/>
         </w:rPr>
         <w:br/>
-        <w:t xml:space="preserve">    4. Remove key</w:t>
+        <w:t>&gt; Enter action: 3</w:t>
       </w:r>
       <w:r>
         <w:rPr>
@@ -9557,7 +10090,7 @@
           <w:lang w:val="en-IL" w:eastAsia="en-IL"/>
         </w:rPr>
         <w:br/>
-        <w:t xml:space="preserve">    5. Load different heap</w:t>
+        <w:t xml:space="preserve">    &gt;Input index to increase: 0</w:t>
       </w:r>
       <w:r>
         <w:rPr>
@@ -9568,7 +10101,7 @@
           <w:lang w:val="en-IL" w:eastAsia="en-IL"/>
         </w:rPr>
         <w:br/>
-        <w:t xml:space="preserve">    6. Exit</w:t>
+        <w:t xml:space="preserve">    &gt;Input value: 1</w:t>
       </w:r>
       <w:r>
         <w:rPr>
@@ -9579,7 +10112,69 @@
           <w:lang w:val="en-IL" w:eastAsia="en-IL"/>
         </w:rPr>
         <w:br/>
-        <w:t>&gt; Enter action: 2</w:t>
+      </w:r>
+      <w:r>
+        <w:rPr>
+          <w:rFonts w:ascii="Courier New" w:eastAsia="Times New Roman" w:hAnsi="Courier New" w:cs="Courier New"/>
+          <w:color w:val="BCBEC4"/>
+          <w:sz w:val="12"/>
+          <w:szCs w:val="12"/>
+          <w:lang w:val="en-IL" w:eastAsia="en-IL"/>
+        </w:rPr>
+        <w:t xml:space="preserve">                                                            30                                                            </w:t>
+      </w:r>
+      <w:r>
+        <w:rPr>
+          <w:rFonts w:ascii="Courier New" w:eastAsia="Times New Roman" w:hAnsi="Courier New" w:cs="Courier New"/>
+          <w:color w:val="BCBEC4"/>
+          <w:sz w:val="12"/>
+          <w:szCs w:val="12"/>
+          <w:lang w:val="en-IL" w:eastAsia="en-IL"/>
+        </w:rPr>
+        <w:br/>
+        <w:t xml:space="preserve">                   16                    ||                   17                    ||                   11                    </w:t>
+      </w:r>
+      <w:r>
+        <w:rPr>
+          <w:rFonts w:ascii="Courier New" w:eastAsia="Times New Roman" w:hAnsi="Courier New" w:cs="Courier New"/>
+          <w:color w:val="BCBEC4"/>
+          <w:sz w:val="12"/>
+          <w:szCs w:val="12"/>
+          <w:lang w:val="en-IL" w:eastAsia="en-IL"/>
+        </w:rPr>
+        <w:br/>
+        <w:t xml:space="preserve">      14            5             13      ||      15            2             -1      ||      0           -99999          6       </w:t>
+      </w:r>
+      <w:r>
+        <w:rPr>
+          <w:rFonts w:ascii="Courier New" w:eastAsia="Times New Roman" w:hAnsi="Courier New" w:cs="Courier New"/>
+          <w:color w:val="BCBEC4"/>
+          <w:sz w:val="12"/>
+          <w:szCs w:val="12"/>
+          <w:lang w:val="en-IL" w:eastAsia="en-IL"/>
+        </w:rPr>
+        <w:br/>
+        <w:t xml:space="preserve"> 10    9   -12 ||  1    3    4  ||-2000 -5   11  ||  7  </w:t>
+      </w:r>
+      <w:r>
+        <w:rPr>
+          <w:rFonts w:ascii="Courier New" w:eastAsia="Times New Roman" w:hAnsi="Courier New" w:cs="Courier New"/>
+          <w:color w:val="BCBEC4"/>
+          <w:sz w:val="12"/>
+          <w:szCs w:val="12"/>
+          <w:lang w:val="en-IL" w:eastAsia="en-IL"/>
+        </w:rPr>
+        <w:br/>
+      </w:r>
+      <w:r>
+        <w:rPr>
+          <w:rFonts w:ascii="Courier New" w:eastAsia="Times New Roman" w:hAnsi="Courier New" w:cs="Courier New"/>
+          <w:color w:val="BCBEC4"/>
+          <w:sz w:val="12"/>
+          <w:szCs w:val="12"/>
+          <w:lang w:val="en-IL" w:eastAsia="en-IL"/>
+        </w:rPr>
+        <w:br/>
       </w:r>
       <w:r>
         <w:rPr>
@@ -9589,8 +10184,7 @@
           <w:szCs w:val="20"/>
           <w:lang w:val="en-IL" w:eastAsia="en-IL"/>
         </w:rPr>
-        <w:br/>
-        <w:t xml:space="preserve">    &gt;Input value to insert: 30</w:t>
+        <w:t>Possible actions on heap:</w:t>
       </w:r>
       <w:r>
         <w:rPr>
@@ -9601,7 +10195,7 @@
           <w:lang w:val="en-IL" w:eastAsia="en-IL"/>
         </w:rPr>
         <w:br/>
-        <w:t xml:space="preserve">                                                            30                                                            </w:t>
+        <w:t xml:space="preserve">    1. Extract maximum value</w:t>
       </w:r>
       <w:r>
         <w:rPr>
@@ -9612,7 +10206,7 @@
           <w:lang w:val="en-IL" w:eastAsia="en-IL"/>
         </w:rPr>
         <w:br/>
-        <w:t xml:space="preserve">                   16                    ||                   17                    ||                   11                    </w:t>
+        <w:t xml:space="preserve">    2. Insert value</w:t>
       </w:r>
       <w:r>
         <w:rPr>
@@ -9623,7 +10217,7 @@
           <w:lang w:val="en-IL" w:eastAsia="en-IL"/>
         </w:rPr>
         <w:br/>
-        <w:t xml:space="preserve">      14            5             13      ||      15            2             -1      ||      0           -99999          6       </w:t>
+        <w:t xml:space="preserve">    3. Increase key</w:t>
       </w:r>
       <w:r>
         <w:rPr>
@@ -9634,7 +10228,7 @@
           <w:lang w:val="en-IL" w:eastAsia="en-IL"/>
         </w:rPr>
         <w:br/>
-        <w:t xml:space="preserve"> 10    9   -12 ||  1    3    4  ||-2000 -5   11  ||  7  </w:t>
+        <w:t xml:space="preserve">    4. Remove key</w:t>
       </w:r>
       <w:r>
         <w:rPr>
@@ -9645,6 +10239,7 @@
           <w:lang w:val="en-IL" w:eastAsia="en-IL"/>
         </w:rPr>
         <w:br/>
+        <w:t xml:space="preserve">    5. Load different heap</w:t>
       </w:r>
       <w:r>
         <w:rPr>
@@ -9655,7 +10250,7 @@
           <w:lang w:val="en-IL" w:eastAsia="en-IL"/>
         </w:rPr>
         <w:br/>
-        <w:t>Possible actions on heap:</w:t>
+        <w:t xml:space="preserve">    6. Exit</w:t>
       </w:r>
       <w:r>
         <w:rPr>
@@ -9666,7 +10261,7 @@
           <w:lang w:val="en-IL" w:eastAsia="en-IL"/>
         </w:rPr>
         <w:br/>
-        <w:t xml:space="preserve">    1. Extract maximum value</w:t>
+        <w:t>&gt; Enter action: 3</w:t>
       </w:r>
       <w:r>
         <w:rPr>
@@ -9677,7 +10272,7 @@
           <w:lang w:val="en-IL" w:eastAsia="en-IL"/>
         </w:rPr>
         <w:br/>
-        <w:t xml:space="preserve">    2. Insert value</w:t>
+        <w:t xml:space="preserve">    &gt;Input index to increase: 2</w:t>
       </w:r>
       <w:r>
         <w:rPr>
@@ -9688,7 +10283,7 @@
           <w:lang w:val="en-IL" w:eastAsia="en-IL"/>
         </w:rPr>
         <w:br/>
-        <w:t xml:space="preserve">    3. Increase key</w:t>
+        <w:t xml:space="preserve">    &gt;Input value: 31</w:t>
       </w:r>
       <w:r>
         <w:rPr>
@@ -9699,7 +10294,69 @@
           <w:lang w:val="en-IL" w:eastAsia="en-IL"/>
         </w:rPr>
         <w:br/>
-        <w:t xml:space="preserve">    4. Remove key</w:t>
+      </w:r>
+      <w:r>
+        <w:rPr>
+          <w:rFonts w:ascii="Courier New" w:eastAsia="Times New Roman" w:hAnsi="Courier New" w:cs="Courier New"/>
+          <w:color w:val="BCBEC4"/>
+          <w:sz w:val="12"/>
+          <w:szCs w:val="12"/>
+          <w:lang w:val="en-IL" w:eastAsia="en-IL"/>
+        </w:rPr>
+        <w:t xml:space="preserve">                                                            31                                                            </w:t>
+      </w:r>
+      <w:r>
+        <w:rPr>
+          <w:rFonts w:ascii="Courier New" w:eastAsia="Times New Roman" w:hAnsi="Courier New" w:cs="Courier New"/>
+          <w:color w:val="BCBEC4"/>
+          <w:sz w:val="12"/>
+          <w:szCs w:val="12"/>
+          <w:lang w:val="en-IL" w:eastAsia="en-IL"/>
+        </w:rPr>
+        <w:br/>
+        <w:t xml:space="preserve">                   16                    ||                   30                    ||                   11                    </w:t>
+      </w:r>
+      <w:r>
+        <w:rPr>
+          <w:rFonts w:ascii="Courier New" w:eastAsia="Times New Roman" w:hAnsi="Courier New" w:cs="Courier New"/>
+          <w:color w:val="BCBEC4"/>
+          <w:sz w:val="12"/>
+          <w:szCs w:val="12"/>
+          <w:lang w:val="en-IL" w:eastAsia="en-IL"/>
+        </w:rPr>
+        <w:br/>
+        <w:t xml:space="preserve">      14            5             13      ||      15            2             -1      ||      0           -99999          6       </w:t>
+      </w:r>
+      <w:r>
+        <w:rPr>
+          <w:rFonts w:ascii="Courier New" w:eastAsia="Times New Roman" w:hAnsi="Courier New" w:cs="Courier New"/>
+          <w:color w:val="BCBEC4"/>
+          <w:sz w:val="12"/>
+          <w:szCs w:val="12"/>
+          <w:lang w:val="en-IL" w:eastAsia="en-IL"/>
+        </w:rPr>
+        <w:br/>
+        <w:t xml:space="preserve"> 10    9   -12 ||  1    3    4  ||-2000 -5   11  ||  7  </w:t>
+      </w:r>
+      <w:r>
+        <w:rPr>
+          <w:rFonts w:ascii="Courier New" w:eastAsia="Times New Roman" w:hAnsi="Courier New" w:cs="Courier New"/>
+          <w:color w:val="BCBEC4"/>
+          <w:sz w:val="12"/>
+          <w:szCs w:val="12"/>
+          <w:lang w:val="en-IL" w:eastAsia="en-IL"/>
+        </w:rPr>
+        <w:br/>
+      </w:r>
+      <w:r>
+        <w:rPr>
+          <w:rFonts w:ascii="Courier New" w:eastAsia="Times New Roman" w:hAnsi="Courier New" w:cs="Courier New"/>
+          <w:color w:val="BCBEC4"/>
+          <w:sz w:val="12"/>
+          <w:szCs w:val="12"/>
+          <w:lang w:val="en-IL" w:eastAsia="en-IL"/>
+        </w:rPr>
+        <w:br/>
       </w:r>
       <w:r>
         <w:rPr>
@@ -9709,8 +10366,7 @@
           <w:szCs w:val="20"/>
           <w:lang w:val="en-IL" w:eastAsia="en-IL"/>
         </w:rPr>
-        <w:br/>
-        <w:t xml:space="preserve">    5. Load different heap</w:t>
+        <w:t>Possible actions on heap:</w:t>
       </w:r>
       <w:r>
         <w:rPr>
@@ -9721,7 +10377,7 @@
           <w:lang w:val="en-IL" w:eastAsia="en-IL"/>
         </w:rPr>
         <w:br/>
-        <w:t xml:space="preserve">    6. Exit</w:t>
+        <w:t xml:space="preserve">    1. Extract maximum value</w:t>
       </w:r>
       <w:r>
         <w:rPr>
@@ -9732,7 +10388,7 @@
           <w:lang w:val="en-IL" w:eastAsia="en-IL"/>
         </w:rPr>
         <w:br/>
-        <w:t>&gt; Enter action: 3</w:t>
+        <w:t xml:space="preserve">    2. Insert value</w:t>
       </w:r>
       <w:r>
         <w:rPr>
@@ -9743,7 +10399,7 @@
           <w:lang w:val="en-IL" w:eastAsia="en-IL"/>
         </w:rPr>
         <w:br/>
-        <w:t xml:space="preserve">    &gt;Input index to increase: 0</w:t>
+        <w:t xml:space="preserve">    3. Increase key</w:t>
       </w:r>
       <w:r>
         <w:rPr>
@@ -9754,7 +10410,7 @@
           <w:lang w:val="en-IL" w:eastAsia="en-IL"/>
         </w:rPr>
         <w:br/>
-        <w:t xml:space="preserve">    &gt;Input value: 1</w:t>
+        <w:t xml:space="preserve">    4. Remove key</w:t>
       </w:r>
       <w:r>
         <w:rPr>
@@ -9765,7 +10421,7 @@
           <w:lang w:val="en-IL" w:eastAsia="en-IL"/>
         </w:rPr>
         <w:br/>
-        <w:t xml:space="preserve">                                                            30                                                            </w:t>
+        <w:t xml:space="preserve">    5. Load different heap</w:t>
       </w:r>
       <w:r>
         <w:rPr>
@@ -9776,7 +10432,7 @@
           <w:lang w:val="en-IL" w:eastAsia="en-IL"/>
         </w:rPr>
         <w:br/>
-        <w:t xml:space="preserve">                   16                    ||                   17                    ||                   11                    </w:t>
+        <w:t xml:space="preserve">    6. Exit</w:t>
       </w:r>
       <w:r>
         <w:rPr>
@@ -9787,7 +10443,7 @@
           <w:lang w:val="en-IL" w:eastAsia="en-IL"/>
         </w:rPr>
         <w:br/>
-        <w:t xml:space="preserve">      14            5             13      ||      15            2             -1      ||      0           -99999          6       </w:t>
+        <w:t>&gt; Enter action: 4</w:t>
       </w:r>
       <w:r>
         <w:rPr>
@@ -9798,7 +10454,7 @@
           <w:lang w:val="en-IL" w:eastAsia="en-IL"/>
         </w:rPr>
         <w:br/>
-        <w:t xml:space="preserve"> 10    9   -12 ||  1    3    4  ||-2000 -5   11  ||  7  </w:t>
+        <w:t xml:space="preserve">    &gt;Input index to remove: 10</w:t>
       </w:r>
       <w:r>
         <w:rPr>
@@ -9809,6 +10465,7 @@
           <w:lang w:val="en-IL" w:eastAsia="en-IL"/>
         </w:rPr>
         <w:br/>
+        <w:t xml:space="preserve">    Extracted node #10: 0.</w:t>
       </w:r>
       <w:r>
         <w:rPr>
@@ -9819,7 +10476,69 @@
           <w:lang w:val="en-IL" w:eastAsia="en-IL"/>
         </w:rPr>
         <w:br/>
-        <w:t>Possible actions on heap:</w:t>
+      </w:r>
+      <w:r>
+        <w:rPr>
+          <w:rFonts w:ascii="Courier New" w:eastAsia="Times New Roman" w:hAnsi="Courier New" w:cs="Courier New"/>
+          <w:color w:val="BCBEC4"/>
+          <w:sz w:val="12"/>
+          <w:szCs w:val="12"/>
+          <w:lang w:val="en-IL" w:eastAsia="en-IL"/>
+        </w:rPr>
+        <w:t xml:space="preserve">                                                            31                                                            </w:t>
+      </w:r>
+      <w:r>
+        <w:rPr>
+          <w:rFonts w:ascii="Courier New" w:eastAsia="Times New Roman" w:hAnsi="Courier New" w:cs="Courier New"/>
+          <w:color w:val="BCBEC4"/>
+          <w:sz w:val="12"/>
+          <w:szCs w:val="12"/>
+          <w:lang w:val="en-IL" w:eastAsia="en-IL"/>
+        </w:rPr>
+        <w:br/>
+        <w:t xml:space="preserve">                   16                    ||                   30                    ||                   11                    </w:t>
+      </w:r>
+      <w:r>
+        <w:rPr>
+          <w:rFonts w:ascii="Courier New" w:eastAsia="Times New Roman" w:hAnsi="Courier New" w:cs="Courier New"/>
+          <w:color w:val="BCBEC4"/>
+          <w:sz w:val="12"/>
+          <w:szCs w:val="12"/>
+          <w:lang w:val="en-IL" w:eastAsia="en-IL"/>
+        </w:rPr>
+        <w:br/>
+        <w:t xml:space="preserve">      14            5             13      ||      15            2             -1      ||      7           -99999          6       </w:t>
+      </w:r>
+      <w:r>
+        <w:rPr>
+          <w:rFonts w:ascii="Courier New" w:eastAsia="Times New Roman" w:hAnsi="Courier New" w:cs="Courier New"/>
+          <w:color w:val="BCBEC4"/>
+          <w:sz w:val="12"/>
+          <w:szCs w:val="12"/>
+          <w:lang w:val="en-IL" w:eastAsia="en-IL"/>
+        </w:rPr>
+        <w:br/>
+        <w:t xml:space="preserve"> 10    9   -12 ||  1    3    4  ||-2000 -5   11  </w:t>
+      </w:r>
+      <w:r>
+        <w:rPr>
+          <w:rFonts w:ascii="Courier New" w:eastAsia="Times New Roman" w:hAnsi="Courier New" w:cs="Courier New"/>
+          <w:color w:val="BCBEC4"/>
+          <w:sz w:val="12"/>
+          <w:szCs w:val="12"/>
+          <w:lang w:val="en-IL" w:eastAsia="en-IL"/>
+        </w:rPr>
+        <w:br/>
+      </w:r>
+      <w:r>
+        <w:rPr>
+          <w:rFonts w:ascii="Courier New" w:eastAsia="Times New Roman" w:hAnsi="Courier New" w:cs="Courier New"/>
+          <w:color w:val="BCBEC4"/>
+          <w:sz w:val="12"/>
+          <w:szCs w:val="12"/>
+          <w:lang w:val="en-IL" w:eastAsia="en-IL"/>
+        </w:rPr>
+        <w:br/>
       </w:r>
       <w:r>
         <w:rPr>
@@ -9829,8 +10548,7 @@
           <w:szCs w:val="20"/>
           <w:lang w:val="en-IL" w:eastAsia="en-IL"/>
         </w:rPr>
-        <w:br/>
-        <w:t xml:space="preserve">    1. Extract maximum value</w:t>
+        <w:t>Possible actions on heap:</w:t>
       </w:r>
       <w:r>
         <w:rPr>
@@ -9841,7 +10559,7 @@
           <w:lang w:val="en-IL" w:eastAsia="en-IL"/>
         </w:rPr>
         <w:br/>
-        <w:t xml:space="preserve">    2. Insert value</w:t>
+        <w:t xml:space="preserve">    1. Extract maximum value</w:t>
       </w:r>
       <w:r>
         <w:rPr>
@@ -9852,7 +10570,7 @@
           <w:lang w:val="en-IL" w:eastAsia="en-IL"/>
         </w:rPr>
         <w:br/>
-        <w:t xml:space="preserve">    3. Increase key</w:t>
+        <w:t xml:space="preserve">    2. Insert value</w:t>
       </w:r>
       <w:r>
         <w:rPr>
@@ -9863,7 +10581,7 @@
           <w:lang w:val="en-IL" w:eastAsia="en-IL"/>
         </w:rPr>
         <w:br/>
-        <w:t xml:space="preserve">    4. Remove key</w:t>
+        <w:t xml:space="preserve">    3. Increase key</w:t>
       </w:r>
       <w:r>
         <w:rPr>
@@ -9874,7 +10592,7 @@
           <w:lang w:val="en-IL" w:eastAsia="en-IL"/>
         </w:rPr>
         <w:br/>
-        <w:t xml:space="preserve">    5. Load different heap</w:t>
+        <w:t xml:space="preserve">    4. Remove key</w:t>
       </w:r>
       <w:r>
         <w:rPr>
@@ -9885,7 +10603,7 @@
           <w:lang w:val="en-IL" w:eastAsia="en-IL"/>
         </w:rPr>
         <w:br/>
-        <w:t xml:space="preserve">    6. Exit</w:t>
+        <w:t xml:space="preserve">    5. Load different heap</w:t>
       </w:r>
       <w:r>
         <w:rPr>
@@ -9896,7 +10614,7 @@
           <w:lang w:val="en-IL" w:eastAsia="en-IL"/>
         </w:rPr>
         <w:br/>
-        <w:t>&gt; Enter action: 3</w:t>
+        <w:t xml:space="preserve">    6. Exit</w:t>
       </w:r>
       <w:r>
         <w:rPr>
@@ -9907,7 +10625,7 @@
           <w:lang w:val="en-IL" w:eastAsia="en-IL"/>
         </w:rPr>
         <w:br/>
-        <w:t xml:space="preserve">    &gt;Input index to increase: 2</w:t>
+        <w:t>&gt; Enter action: 5</w:t>
       </w:r>
       <w:r>
         <w:rPr>
@@ -9918,7 +10636,7 @@
           <w:lang w:val="en-IL" w:eastAsia="en-IL"/>
         </w:rPr>
         <w:br/>
-        <w:t xml:space="preserve">    &gt;Input value: 31</w:t>
+        <w:t>&gt; Insert D for d-heap:4</w:t>
       </w:r>
       <w:r>
         <w:rPr>
@@ -9929,7 +10647,7 @@
           <w:lang w:val="en-IL" w:eastAsia="en-IL"/>
         </w:rPr>
         <w:br/>
-        <w:t xml:space="preserve">                                                            31                                                            </w:t>
+        <w:t>&gt; Input path to file with heap list (default=input.txt): input2.txt</w:t>
       </w:r>
       <w:r>
         <w:rPr>
@@ -9940,7 +10658,7 @@
           <w:lang w:val="en-IL" w:eastAsia="en-IL"/>
         </w:rPr>
         <w:br/>
-        <w:t xml:space="preserve">                   16                    ||                   30                    ||                   11                    </w:t>
+        <w:t>Reading heap from path input2.txt...</w:t>
       </w:r>
       <w:r>
         <w:rPr>
@@ -9951,7 +10669,7 @@
           <w:lang w:val="en-IL" w:eastAsia="en-IL"/>
         </w:rPr>
         <w:br/>
-        <w:t xml:space="preserve">      14            5             13      ||      15            2             -1      ||      0           -99999          6       </w:t>
+        <w:t>Got list (size 7): [1, 2, 3, 31, 3, 4, 5]</w:t>
       </w:r>
       <w:r>
         <w:rPr>
@@ -9962,7 +10680,7 @@
           <w:lang w:val="en-IL" w:eastAsia="en-IL"/>
         </w:rPr>
         <w:br/>
-        <w:t xml:space="preserve"> 10    9   -12 ||  1    3    4  ||-2000 -5   11  ||  7  </w:t>
+        <w:t>Converting into Max Heap...</w:t>
       </w:r>
       <w:r>
         <w:rPr>
@@ -9973,6 +10691,7 @@
           <w:lang w:val="en-IL" w:eastAsia="en-IL"/>
         </w:rPr>
         <w:br/>
+        <w:t>Heap is ready!</w:t>
       </w:r>
       <w:r>
         <w:rPr>
@@ -9983,7 +10702,7 @@
           <w:lang w:val="en-IL" w:eastAsia="en-IL"/>
         </w:rPr>
         <w:br/>
-        <w:t>Possible actions on heap:</w:t>
+        <w:t>--------------</w:t>
       </w:r>
       <w:r>
         <w:rPr>
@@ -9994,7 +10713,59 @@
           <w:lang w:val="en-IL" w:eastAsia="en-IL"/>
         </w:rPr>
         <w:br/>
-        <w:t xml:space="preserve">    1. Extract maximum value</w:t>
+      </w:r>
+      <w:r>
+        <w:rPr>
+          <w:rFonts w:ascii="Courier New" w:eastAsia="Times New Roman" w:hAnsi="Courier New" w:cs="Courier New"/>
+          <w:color w:val="BCBEC4"/>
+          <w:sz w:val="12"/>
+          <w:szCs w:val="12"/>
+          <w:lang w:val="en-IL" w:eastAsia="en-IL"/>
+        </w:rPr>
+        <w:br/>
+        <w:t xml:space="preserve">                                   31                                   </w:t>
+      </w:r>
+      <w:r>
+        <w:rPr>
+          <w:rFonts w:ascii="Courier New" w:eastAsia="Times New Roman" w:hAnsi="Courier New" w:cs="Courier New"/>
+          <w:color w:val="BCBEC4"/>
+          <w:sz w:val="12"/>
+          <w:szCs w:val="12"/>
+          <w:lang w:val="en-IL" w:eastAsia="en-IL"/>
+        </w:rPr>
+        <w:br/>
+        <w:t xml:space="preserve">        5         ||        3         ||        1         ||        3         </w:t>
+      </w:r>
+      <w:r>
+        <w:rPr>
+          <w:rFonts w:ascii="Courier New" w:eastAsia="Times New Roman" w:hAnsi="Courier New" w:cs="Courier New"/>
+          <w:color w:val="BCBEC4"/>
+          <w:sz w:val="12"/>
+          <w:szCs w:val="12"/>
+          <w:lang w:val="en-IL" w:eastAsia="en-IL"/>
+        </w:rPr>
+        <w:br/>
+        <w:t xml:space="preserve">  4    2  </w:t>
+      </w:r>
+      <w:r>
+        <w:rPr>
+          <w:rFonts w:ascii="Courier New" w:eastAsia="Times New Roman" w:hAnsi="Courier New" w:cs="Courier New"/>
+          <w:color w:val="BCBEC4"/>
+          <w:sz w:val="12"/>
+          <w:szCs w:val="12"/>
+          <w:lang w:val="en-IL" w:eastAsia="en-IL"/>
+        </w:rPr>
+        <w:br/>
+      </w:r>
+      <w:r>
+        <w:rPr>
+          <w:rFonts w:ascii="Courier New" w:eastAsia="Times New Roman" w:hAnsi="Courier New" w:cs="Courier New"/>
+          <w:color w:val="BCBEC4"/>
+          <w:sz w:val="12"/>
+          <w:szCs w:val="12"/>
+          <w:lang w:val="en-IL" w:eastAsia="en-IL"/>
+        </w:rPr>
+        <w:br/>
       </w:r>
       <w:r>
         <w:rPr>
@@ -10004,8 +10775,7 @@
           <w:szCs w:val="20"/>
           <w:lang w:val="en-IL" w:eastAsia="en-IL"/>
         </w:rPr>
-        <w:br/>
-        <w:t xml:space="preserve">    2. Insert value</w:t>
+        <w:t>Possible actions on heap:</w:t>
       </w:r>
       <w:r>
         <w:rPr>
@@ -10016,7 +10786,6 @@
           <w:lang w:val="en-IL" w:eastAsia="en-IL"/>
         </w:rPr>
         <w:br/>
-        <w:t xml:space="preserve">    3. Increase key</w:t>
       </w:r>
       <w:r>
         <w:rPr>
@@ -10026,8 +10795,8 @@
           <w:szCs w:val="20"/>
           <w:lang w:val="en-IL" w:eastAsia="en-IL"/>
         </w:rPr>
-        <w:br/>
-        <w:t xml:space="preserve">    4. Remove key</w:t>
+        <w:lastRenderedPageBreak/>
+        <w:t xml:space="preserve">    1. Extract maximum value</w:t>
       </w:r>
       <w:r>
         <w:rPr>
@@ -10038,6 +10807,7 @@
           <w:lang w:val="en-IL" w:eastAsia="en-IL"/>
         </w:rPr>
         <w:br/>
+        <w:t xml:space="preserve">    2. Insert value</w:t>
       </w:r>
       <w:r>
         <w:rPr>
@@ -10047,8 +10817,8 @@
           <w:szCs w:val="20"/>
           <w:lang w:val="en-IL" w:eastAsia="en-IL"/>
         </w:rPr>
-        <w:lastRenderedPageBreak/>
-        <w:t xml:space="preserve">    5. Load different heap</w:t>
+        <w:br/>
+        <w:t xml:space="preserve">    3. Increase key</w:t>
       </w:r>
       <w:r>
         <w:rPr>
@@ -10059,7 +10829,7 @@
           <w:lang w:val="en-IL" w:eastAsia="en-IL"/>
         </w:rPr>
         <w:br/>
-        <w:t xml:space="preserve">    6. Exit</w:t>
+        <w:t xml:space="preserve">    4. Remove key</w:t>
       </w:r>
       <w:r>
         <w:rPr>
@@ -10070,7 +10840,7 @@
           <w:lang w:val="en-IL" w:eastAsia="en-IL"/>
         </w:rPr>
         <w:br/>
-        <w:t>&gt; Enter action: 4</w:t>
+        <w:t xml:space="preserve">    5. Load different heap</w:t>
       </w:r>
       <w:r>
         <w:rPr>
@@ -10081,7 +10851,7 @@
           <w:lang w:val="en-IL" w:eastAsia="en-IL"/>
         </w:rPr>
         <w:br/>
-        <w:t xml:space="preserve">    &gt;Input index to remove: 10</w:t>
+        <w:t xml:space="preserve">    6. Exit</w:t>
       </w:r>
       <w:r>
         <w:rPr>
@@ -10092,7 +10862,7 @@
           <w:lang w:val="en-IL" w:eastAsia="en-IL"/>
         </w:rPr>
         <w:br/>
-        <w:t xml:space="preserve">    Extracted node #10: 0.</w:t>
+        <w:t>&gt; Enter action: 6</w:t>
       </w:r>
       <w:r>
         <w:rPr>
@@ -10103,388 +10873,7 @@
           <w:lang w:val="en-IL" w:eastAsia="en-IL"/>
         </w:rPr>
         <w:br/>
-        <w:t xml:space="preserve">                                                            31                                                            </w:t>
-      </w:r>
-      <w:r>
-        <w:rPr>
-          <w:rFonts w:ascii="Courier New" w:eastAsia="Times New Roman" w:hAnsi="Courier New" w:cs="Courier New"/>
-          <w:color w:val="BCBEC4"/>
-          <w:sz w:val="20"/>
-          <w:szCs w:val="20"/>
-          <w:lang w:val="en-IL" w:eastAsia="en-IL"/>
-        </w:rPr>
-        <w:br/>
-        <w:t xml:space="preserve">                   16                    ||                   30                    ||                   11                    </w:t>
-      </w:r>
-      <w:r>
-        <w:rPr>
-          <w:rFonts w:ascii="Courier New" w:eastAsia="Times New Roman" w:hAnsi="Courier New" w:cs="Courier New"/>
-          <w:color w:val="BCBEC4"/>
-          <w:sz w:val="20"/>
-          <w:szCs w:val="20"/>
-          <w:lang w:val="en-IL" w:eastAsia="en-IL"/>
-        </w:rPr>
-        <w:br/>
-        <w:t xml:space="preserve">      14            5             13      ||      15            2             -1      ||      7           -99999          6       </w:t>
-      </w:r>
-      <w:r>
-        <w:rPr>
-          <w:rFonts w:ascii="Courier New" w:eastAsia="Times New Roman" w:hAnsi="Courier New" w:cs="Courier New"/>
-          <w:color w:val="BCBEC4"/>
-          <w:sz w:val="20"/>
-          <w:szCs w:val="20"/>
-          <w:lang w:val="en-IL" w:eastAsia="en-IL"/>
-        </w:rPr>
-        <w:br/>
-        <w:t xml:space="preserve"> 10    9   -12 ||  1    3    4  ||-2000 -5   11  </w:t>
-      </w:r>
-      <w:r>
-        <w:rPr>
-          <w:rFonts w:ascii="Courier New" w:eastAsia="Times New Roman" w:hAnsi="Courier New" w:cs="Courier New"/>
-          <w:color w:val="BCBEC4"/>
-          <w:sz w:val="20"/>
-          <w:szCs w:val="20"/>
-          <w:lang w:val="en-IL" w:eastAsia="en-IL"/>
-        </w:rPr>
-        <w:br/>
-      </w:r>
-      <w:r>
-        <w:rPr>
-          <w:rFonts w:ascii="Courier New" w:eastAsia="Times New Roman" w:hAnsi="Courier New" w:cs="Courier New"/>
-          <w:color w:val="BCBEC4"/>
-          <w:sz w:val="20"/>
-          <w:szCs w:val="20"/>
-          <w:lang w:val="en-IL" w:eastAsia="en-IL"/>
-        </w:rPr>
-        <w:br/>
-        <w:t>Possible actions on heap:</w:t>
-      </w:r>
-      <w:r>
-        <w:rPr>
-          <w:rFonts w:ascii="Courier New" w:eastAsia="Times New Roman" w:hAnsi="Courier New" w:cs="Courier New"/>
-          <w:color w:val="BCBEC4"/>
-          <w:sz w:val="20"/>
-          <w:szCs w:val="20"/>
-          <w:lang w:val="en-IL" w:eastAsia="en-IL"/>
-        </w:rPr>
-        <w:br/>
-        <w:t xml:space="preserve">    1. Extract maximum value</w:t>
-      </w:r>
-      <w:r>
-        <w:rPr>
-          <w:rFonts w:ascii="Courier New" w:eastAsia="Times New Roman" w:hAnsi="Courier New" w:cs="Courier New"/>
-          <w:color w:val="BCBEC4"/>
-          <w:sz w:val="20"/>
-          <w:szCs w:val="20"/>
-          <w:lang w:val="en-IL" w:eastAsia="en-IL"/>
-        </w:rPr>
-        <w:br/>
-        <w:t xml:space="preserve">    2. Insert value</w:t>
-      </w:r>
-      <w:r>
-        <w:rPr>
-          <w:rFonts w:ascii="Courier New" w:eastAsia="Times New Roman" w:hAnsi="Courier New" w:cs="Courier New"/>
-          <w:color w:val="BCBEC4"/>
-          <w:sz w:val="20"/>
-          <w:szCs w:val="20"/>
-          <w:lang w:val="en-IL" w:eastAsia="en-IL"/>
-        </w:rPr>
-        <w:br/>
-        <w:t xml:space="preserve">    3. Increase key</w:t>
-      </w:r>
-      <w:r>
-        <w:rPr>
-          <w:rFonts w:ascii="Courier New" w:eastAsia="Times New Roman" w:hAnsi="Courier New" w:cs="Courier New"/>
-          <w:color w:val="BCBEC4"/>
-          <w:sz w:val="20"/>
-          <w:szCs w:val="20"/>
-          <w:lang w:val="en-IL" w:eastAsia="en-IL"/>
-        </w:rPr>
-        <w:br/>
-        <w:t xml:space="preserve">    4. Remove key</w:t>
-      </w:r>
-      <w:r>
-        <w:rPr>
-          <w:rFonts w:ascii="Courier New" w:eastAsia="Times New Roman" w:hAnsi="Courier New" w:cs="Courier New"/>
-          <w:color w:val="BCBEC4"/>
-          <w:sz w:val="20"/>
-          <w:szCs w:val="20"/>
-          <w:lang w:val="en-IL" w:eastAsia="en-IL"/>
-        </w:rPr>
-        <w:br/>
-        <w:t xml:space="preserve">    5. Load different heap</w:t>
-      </w:r>
-      <w:r>
-        <w:rPr>
-          <w:rFonts w:ascii="Courier New" w:eastAsia="Times New Roman" w:hAnsi="Courier New" w:cs="Courier New"/>
-          <w:color w:val="BCBEC4"/>
-          <w:sz w:val="20"/>
-          <w:szCs w:val="20"/>
-          <w:lang w:val="en-IL" w:eastAsia="en-IL"/>
-        </w:rPr>
-        <w:br/>
-        <w:t xml:space="preserve">    6. Exit</w:t>
-      </w:r>
-      <w:r>
-        <w:rPr>
-          <w:rFonts w:ascii="Courier New" w:eastAsia="Times New Roman" w:hAnsi="Courier New" w:cs="Courier New"/>
-          <w:color w:val="BCBEC4"/>
-          <w:sz w:val="20"/>
-          <w:szCs w:val="20"/>
-          <w:lang w:val="en-IL" w:eastAsia="en-IL"/>
-        </w:rPr>
-        <w:br/>
-        <w:t>&gt; Enter action: 5</w:t>
-      </w:r>
-      <w:r>
-        <w:rPr>
-          <w:rFonts w:ascii="Courier New" w:eastAsia="Times New Roman" w:hAnsi="Courier New" w:cs="Courier New"/>
-          <w:color w:val="BCBEC4"/>
-          <w:sz w:val="20"/>
-          <w:szCs w:val="20"/>
-          <w:lang w:val="en-IL" w:eastAsia="en-IL"/>
-        </w:rPr>
-        <w:br/>
-        <w:t>&gt; Insert D for d-heap:4</w:t>
-      </w:r>
-      <w:r>
-        <w:rPr>
-          <w:rFonts w:ascii="Courier New" w:eastAsia="Times New Roman" w:hAnsi="Courier New" w:cs="Courier New"/>
-          <w:color w:val="BCBEC4"/>
-          <w:sz w:val="20"/>
-          <w:szCs w:val="20"/>
-          <w:lang w:val="en-IL" w:eastAsia="en-IL"/>
-        </w:rPr>
-        <w:br/>
-        <w:t>&gt; Input path to file with heap list (default=input.txt): input2.txt</w:t>
-      </w:r>
-      <w:r>
-        <w:rPr>
-          <w:rFonts w:ascii="Courier New" w:eastAsia="Times New Roman" w:hAnsi="Courier New" w:cs="Courier New"/>
-          <w:color w:val="BCBEC4"/>
-          <w:sz w:val="20"/>
-          <w:szCs w:val="20"/>
-          <w:lang w:val="en-IL" w:eastAsia="en-IL"/>
-        </w:rPr>
-        <w:br/>
-        <w:t>Reading heap from path input2.txt...</w:t>
-      </w:r>
-      <w:r>
-        <w:rPr>
-          <w:rFonts w:ascii="Courier New" w:eastAsia="Times New Roman" w:hAnsi="Courier New" w:cs="Courier New"/>
-          <w:color w:val="BCBEC4"/>
-          <w:sz w:val="20"/>
-          <w:szCs w:val="20"/>
-          <w:lang w:val="en-IL" w:eastAsia="en-IL"/>
-        </w:rPr>
-        <w:br/>
-        <w:t>Got list (size 7): [1, 2, 3, 31, 3, 4, 5]</w:t>
-      </w:r>
-      <w:r>
-        <w:rPr>
-          <w:rFonts w:ascii="Courier New" w:eastAsia="Times New Roman" w:hAnsi="Courier New" w:cs="Courier New"/>
-          <w:color w:val="BCBEC4"/>
-          <w:sz w:val="20"/>
-          <w:szCs w:val="20"/>
-          <w:lang w:val="en-IL" w:eastAsia="en-IL"/>
-        </w:rPr>
-        <w:br/>
-        <w:t>Converting into Max Heap...</w:t>
-      </w:r>
-      <w:r>
-        <w:rPr>
-          <w:rFonts w:ascii="Courier New" w:eastAsia="Times New Roman" w:hAnsi="Courier New" w:cs="Courier New"/>
-          <w:color w:val="BCBEC4"/>
-          <w:sz w:val="20"/>
-          <w:szCs w:val="20"/>
-          <w:lang w:val="en-IL" w:eastAsia="en-IL"/>
-        </w:rPr>
-        <w:br/>
-        <w:t>Heap is ready!</w:t>
-      </w:r>
-      <w:r>
-        <w:rPr>
-          <w:rFonts w:ascii="Courier New" w:eastAsia="Times New Roman" w:hAnsi="Courier New" w:cs="Courier New"/>
-          <w:color w:val="BCBEC4"/>
-          <w:sz w:val="20"/>
-          <w:szCs w:val="20"/>
-          <w:lang w:val="en-IL" w:eastAsia="en-IL"/>
-        </w:rPr>
-        <w:br/>
-        <w:t>--------------</w:t>
-      </w:r>
-      <w:r>
-        <w:rPr>
-          <w:rFonts w:ascii="Courier New" w:eastAsia="Times New Roman" w:hAnsi="Courier New" w:cs="Courier New"/>
-          <w:color w:val="BCBEC4"/>
-          <w:sz w:val="20"/>
-          <w:szCs w:val="20"/>
-          <w:lang w:val="en-IL" w:eastAsia="en-IL"/>
-        </w:rPr>
-        <w:br/>
-      </w:r>
-      <w:r>
-        <w:rPr>
-          <w:rFonts w:ascii="Courier New" w:eastAsia="Times New Roman" w:hAnsi="Courier New" w:cs="Courier New"/>
-          <w:color w:val="BCBEC4"/>
-          <w:sz w:val="20"/>
-          <w:szCs w:val="20"/>
-          <w:lang w:val="en-IL" w:eastAsia="en-IL"/>
-        </w:rPr>
-        <w:br/>
-        <w:t xml:space="preserve">                                   31                                   </w:t>
-      </w:r>
-      <w:r>
-        <w:rPr>
-          <w:rFonts w:ascii="Courier New" w:eastAsia="Times New Roman" w:hAnsi="Courier New" w:cs="Courier New"/>
-          <w:color w:val="BCBEC4"/>
-          <w:sz w:val="20"/>
-          <w:szCs w:val="20"/>
-          <w:lang w:val="en-IL" w:eastAsia="en-IL"/>
-        </w:rPr>
-        <w:br/>
-        <w:t xml:space="preserve">        5         ||        3         ||        1         ||        3         </w:t>
-      </w:r>
-      <w:r>
-        <w:rPr>
-          <w:rFonts w:ascii="Courier New" w:eastAsia="Times New Roman" w:hAnsi="Courier New" w:cs="Courier New"/>
-          <w:color w:val="BCBEC4"/>
-          <w:sz w:val="20"/>
-          <w:szCs w:val="20"/>
-          <w:lang w:val="en-IL" w:eastAsia="en-IL"/>
-        </w:rPr>
-        <w:br/>
-        <w:t xml:space="preserve">  4    2  </w:t>
-      </w:r>
-      <w:r>
-        <w:rPr>
-          <w:rFonts w:ascii="Courier New" w:eastAsia="Times New Roman" w:hAnsi="Courier New" w:cs="Courier New"/>
-          <w:color w:val="BCBEC4"/>
-          <w:sz w:val="20"/>
-          <w:szCs w:val="20"/>
-          <w:lang w:val="en-IL" w:eastAsia="en-IL"/>
-        </w:rPr>
-        <w:br/>
-      </w:r>
-      <w:r>
-        <w:rPr>
-          <w:rFonts w:ascii="Courier New" w:eastAsia="Times New Roman" w:hAnsi="Courier New" w:cs="Courier New"/>
-          <w:color w:val="BCBEC4"/>
-          <w:sz w:val="20"/>
-          <w:szCs w:val="20"/>
-          <w:lang w:val="en-IL" w:eastAsia="en-IL"/>
-        </w:rPr>
-        <w:br/>
-        <w:t>Possible actions on heap:</w:t>
-      </w:r>
-      <w:r>
-        <w:rPr>
-          <w:rFonts w:ascii="Courier New" w:eastAsia="Times New Roman" w:hAnsi="Courier New" w:cs="Courier New"/>
-          <w:color w:val="BCBEC4"/>
-          <w:sz w:val="20"/>
-          <w:szCs w:val="20"/>
-          <w:lang w:val="en-IL" w:eastAsia="en-IL"/>
-        </w:rPr>
-        <w:br/>
-        <w:t xml:space="preserve">    1. Extract maximum value</w:t>
-      </w:r>
-      <w:r>
-        <w:rPr>
-          <w:rFonts w:ascii="Courier New" w:eastAsia="Times New Roman" w:hAnsi="Courier New" w:cs="Courier New"/>
-          <w:color w:val="BCBEC4"/>
-          <w:sz w:val="20"/>
-          <w:szCs w:val="20"/>
-          <w:lang w:val="en-IL" w:eastAsia="en-IL"/>
-        </w:rPr>
-        <w:br/>
-        <w:t xml:space="preserve">    2. Insert value</w:t>
-      </w:r>
-      <w:r>
-        <w:rPr>
-          <w:rFonts w:ascii="Courier New" w:eastAsia="Times New Roman" w:hAnsi="Courier New" w:cs="Courier New"/>
-          <w:color w:val="BCBEC4"/>
-          <w:sz w:val="20"/>
-          <w:szCs w:val="20"/>
-          <w:lang w:val="en-IL" w:eastAsia="en-IL"/>
-        </w:rPr>
-        <w:br/>
-        <w:t xml:space="preserve">    3. Increase key</w:t>
-      </w:r>
-      <w:r>
-        <w:rPr>
-          <w:rFonts w:ascii="Courier New" w:eastAsia="Times New Roman" w:hAnsi="Courier New" w:cs="Courier New"/>
-          <w:color w:val="BCBEC4"/>
-          <w:sz w:val="20"/>
-          <w:szCs w:val="20"/>
-          <w:lang w:val="en-IL" w:eastAsia="en-IL"/>
-        </w:rPr>
-        <w:br/>
-        <w:t xml:space="preserve">    4. Remove key</w:t>
-      </w:r>
-      <w:r>
-        <w:rPr>
-          <w:rFonts w:ascii="Courier New" w:eastAsia="Times New Roman" w:hAnsi="Courier New" w:cs="Courier New"/>
-          <w:color w:val="BCBEC4"/>
-          <w:sz w:val="20"/>
-          <w:szCs w:val="20"/>
-          <w:lang w:val="en-IL" w:eastAsia="en-IL"/>
-        </w:rPr>
-        <w:br/>
-        <w:t xml:space="preserve">    5. Load different heap</w:t>
-      </w:r>
-      <w:r>
-        <w:rPr>
-          <w:rFonts w:ascii="Courier New" w:eastAsia="Times New Roman" w:hAnsi="Courier New" w:cs="Courier New"/>
-          <w:color w:val="BCBEC4"/>
-          <w:sz w:val="20"/>
-          <w:szCs w:val="20"/>
-          <w:lang w:val="en-IL" w:eastAsia="en-IL"/>
-        </w:rPr>
-        <w:br/>
-        <w:t xml:space="preserve">    6. Exit</w:t>
-      </w:r>
-      <w:r>
-        <w:rPr>
-          <w:rFonts w:ascii="Courier New" w:eastAsia="Times New Roman" w:hAnsi="Courier New" w:cs="Courier New"/>
-          <w:color w:val="BCBEC4"/>
-          <w:sz w:val="20"/>
-          <w:szCs w:val="20"/>
-          <w:lang w:val="en-IL" w:eastAsia="en-IL"/>
-        </w:rPr>
-        <w:br/>
-        <w:t>&gt; Enter action: 6</w:t>
-      </w:r>
-      <w:r>
-        <w:rPr>
-          <w:rFonts w:ascii="Courier New" w:eastAsia="Times New Roman" w:hAnsi="Courier New" w:cs="Courier New"/>
-          <w:color w:val="BCBEC4"/>
-          <w:sz w:val="20"/>
-          <w:szCs w:val="20"/>
-          <w:lang w:val="en-IL" w:eastAsia="en-IL"/>
-        </w:rPr>
-        <w:br/>
         <w:t>Exiting...</w:t>
-      </w:r>
-      <w:r>
-        <w:rPr>
-          <w:rFonts w:ascii="Courier New" w:eastAsia="Times New Roman" w:hAnsi="Courier New" w:cs="Courier New"/>
-          <w:color w:val="BCBEC4"/>
-          <w:sz w:val="20"/>
-          <w:szCs w:val="20"/>
-          <w:lang w:val="en-IL" w:eastAsia="en-IL"/>
-        </w:rPr>
-        <w:br/>
-      </w:r>
-      <w:r>
-        <w:rPr>
-          <w:rFonts w:ascii="Courier New" w:eastAsia="Times New Roman" w:hAnsi="Courier New" w:cs="Courier New"/>
-          <w:color w:val="BCBEC4"/>
-          <w:sz w:val="20"/>
-          <w:szCs w:val="20"/>
-          <w:lang w:val="en-IL" w:eastAsia="en-IL"/>
-        </w:rPr>
-        <w:br/>
-        <w:t>Process finished with exit code 0</w:t>
       </w:r>
     </w:p>
     <w:p>
@@ -11632,7 +12021,6 @@
   <w:style w:type="character" w:default="1" w:styleId="DefaultParagraphFont">
     <w:name w:val="Default Paragraph Font"/>
     <w:uiPriority w:val="1"/>
-    <w:semiHidden/>
     <w:unhideWhenUsed/>
   </w:style>
   <w:style w:type="table" w:default="1" w:styleId="TableNormal">

</xml_diff>

<commit_message>
Add comments and fix doc
</commit_message>
<xml_diff>
--- a/Documents/MMN13.docx
+++ b/Documents/MMN13.docx
@@ -10947,209 +10947,8 @@
         <w:br/>
         <w:t>Exiting...</w:t>
       </w:r>
-    </w:p>
-    <w:p>
-      <w:pPr>
-        <w:rPr>
-          <w:rtl/>
-        </w:rPr>
-      </w:pPr>
-    </w:p>
-    <w:p>
-      <w:pPr>
-        <w:rPr>
-          <w:rtl/>
-        </w:rPr>
-      </w:pPr>
-    </w:p>
-    <w:p>
-      <w:pPr>
-        <w:rPr>
-          <w:rtl/>
-        </w:rPr>
-      </w:pPr>
-      <w:r>
-        <w:rPr>
-          <w:rtl/>
-        </w:rPr>
-        <w:br w:type="page"/>
-      </w:r>
-    </w:p>
-    <w:p>
-      <w:pPr>
-        <w:rPr>
-          <w:rtl/>
-        </w:rPr>
-      </w:pPr>
-    </w:p>
-    <w:p>
-      <w:pPr>
-        <w:bidi/>
-        <w:rPr>
-          <w:rtl/>
-        </w:rPr>
-      </w:pPr>
-      <w:r>
-        <w:rPr>
-          <w:rFonts w:hint="cs"/>
-          <w:rtl/>
-        </w:rPr>
-        <w:t xml:space="preserve">בכללי </w:t>
-      </w:r>
-      <w:r>
-        <w:rPr>
-          <w:rFonts w:hint="cs"/>
-        </w:rPr>
-        <w:t>TODO</w:t>
-      </w:r>
-      <w:r>
-        <w:rPr>
-          <w:rFonts w:hint="cs"/>
-          <w:rtl/>
-        </w:rPr>
-        <w:t>:</w:t>
-      </w:r>
-    </w:p>
-    <w:p>
-      <w:pPr>
-        <w:pStyle w:val="ListParagraph"/>
-        <w:numPr>
-          <w:ilvl w:val="0"/>
-          <w:numId w:val="2"/>
-        </w:numPr>
-        <w:bidi/>
-      </w:pPr>
-      <w:r>
-        <w:rPr>
-          <w:rFonts w:ascii="Arial" w:hAnsi="Arial" w:cs="Arial" w:hint="cs"/>
-          <w:color w:val="333333"/>
-          <w:shd w:val="clear" w:color="auto" w:fill="FFFFFF"/>
-          <w:rtl/>
-        </w:rPr>
-        <w:t>לוודא ש</w:t>
-      </w:r>
-      <w:r>
-        <w:rPr>
-          <w:rFonts w:ascii="Arial" w:hAnsi="Arial" w:cs="Arial"/>
-          <w:color w:val="333333"/>
-          <w:shd w:val="clear" w:color="auto" w:fill="FFFFFF"/>
-          <w:rtl/>
-        </w:rPr>
-        <w:t xml:space="preserve">המסמך הנלווה </w:t>
-      </w:r>
-      <w:r>
-        <w:rPr>
-          <w:rFonts w:ascii="Arial" w:hAnsi="Arial" w:cs="Arial" w:hint="cs"/>
-          <w:color w:val="333333"/>
-          <w:shd w:val="clear" w:color="auto" w:fill="FFFFFF"/>
-          <w:rtl/>
-        </w:rPr>
-        <w:t xml:space="preserve">כתוב </w:t>
-      </w:r>
-      <w:r>
-        <w:rPr>
-          <w:rFonts w:ascii="Arial" w:hAnsi="Arial" w:cs="Arial"/>
-          <w:color w:val="333333"/>
-          <w:shd w:val="clear" w:color="auto" w:fill="FFFFFF"/>
-          <w:rtl/>
-        </w:rPr>
-        <w:t>באופן שבו הוא יכול לשמש את המנחה לבדיקה ללא צורך בהרצה (כך שכביכול ההרצה היא רק לבדיקה שמה שכתוב בקובץ המלווה הוא אכן נכון)</w:t>
-      </w:r>
-      <w:r>
-        <w:rPr>
-          <w:rFonts w:ascii="Arial" w:hAnsi="Arial" w:cs="Arial" w:hint="cs"/>
-          <w:color w:val="333333"/>
-          <w:shd w:val="clear" w:color="auto" w:fill="FFFFFF"/>
-          <w:rtl/>
-        </w:rPr>
-        <w:t xml:space="preserve"> </w:t>
-      </w:r>
-      <w:r>
-        <w:rPr>
-          <w:rFonts w:ascii="Arial" w:hAnsi="Arial" w:cs="Arial"/>
-          <w:color w:val="333333"/>
-          <w:shd w:val="clear" w:color="auto" w:fill="FFFFFF"/>
-          <w:rtl/>
-        </w:rPr>
-        <w:t>–</w:t>
-      </w:r>
-      <w:r>
-        <w:rPr>
-          <w:rFonts w:ascii="Arial" w:hAnsi="Arial" w:cs="Arial" w:hint="cs"/>
-          <w:color w:val="333333"/>
-          <w:shd w:val="clear" w:color="auto" w:fill="FFFFFF"/>
-          <w:rtl/>
-        </w:rPr>
-        <w:t xml:space="preserve"> טל + שלי</w:t>
-      </w:r>
-    </w:p>
-    <w:p>
-      <w:pPr>
-        <w:pStyle w:val="ListParagraph"/>
-        <w:numPr>
-          <w:ilvl w:val="0"/>
-          <w:numId w:val="2"/>
-        </w:numPr>
-        <w:bidi/>
-        <w:rPr>
-          <w:rtl/>
-        </w:rPr>
-      </w:pPr>
-      <w:r>
-        <w:rPr>
-          <w:rFonts w:ascii="Arial" w:hAnsi="Arial" w:cs="Arial" w:hint="cs"/>
-          <w:color w:val="333333"/>
-          <w:shd w:val="clear" w:color="auto" w:fill="FFFFFF"/>
-          <w:rtl/>
-        </w:rPr>
-        <w:t>לחשב מחדש את ה</w:t>
-      </w:r>
       <w:bookmarkStart w:id="0" w:name="_GoBack"/>
       <w:bookmarkEnd w:id="0"/>
-      <w:r>
-        <w:rPr>
-          <w:rFonts w:ascii="Arial" w:hAnsi="Arial" w:cs="Arial" w:hint="cs"/>
-          <w:color w:val="333333"/>
-          <w:shd w:val="clear" w:color="auto" w:fill="FFFFFF"/>
-          <w:rtl/>
-        </w:rPr>
-        <w:t xml:space="preserve">סיבוכיות </w:t>
-      </w:r>
-      <w:r>
-        <w:rPr>
-          <w:rFonts w:ascii="Arial" w:hAnsi="Arial" w:cs="Arial"/>
-          <w:color w:val="333333"/>
-          <w:shd w:val="clear" w:color="auto" w:fill="FFFFFF"/>
-          <w:rtl/>
-        </w:rPr>
-        <w:t>–</w:t>
-      </w:r>
-      <w:r>
-        <w:rPr>
-          <w:rFonts w:ascii="Arial" w:hAnsi="Arial" w:cs="Arial" w:hint="cs"/>
-          <w:color w:val="333333"/>
-          <w:shd w:val="clear" w:color="auto" w:fill="FFFFFF"/>
-          <w:rtl/>
-        </w:rPr>
-        <w:t xml:space="preserve"> </w:t>
-      </w:r>
-      <w:r>
-        <w:rPr>
-          <w:rFonts w:ascii="Arial" w:hAnsi="Arial" w:cs="Arial" w:hint="cs"/>
-          <w:color w:val="333333"/>
-          <w:shd w:val="clear" w:color="auto" w:fill="FFFFFF"/>
-        </w:rPr>
-        <w:t>TODO</w:t>
-      </w:r>
-      <w:r>
-        <w:rPr>
-          <w:rFonts w:ascii="Arial" w:hAnsi="Arial" w:cs="Arial" w:hint="cs"/>
-          <w:color w:val="333333"/>
-          <w:shd w:val="clear" w:color="auto" w:fill="FFFFFF"/>
-          <w:rtl/>
-        </w:rPr>
-        <w:t xml:space="preserve"> טל + שלי</w:t>
-      </w:r>
     </w:p>
     <w:sectPr>
       <w:headerReference w:type="default" r:id="rId7"/>

</xml_diff>